<commit_message>
Added google docs stuffs
Also changed wording in a few places..
</commit_message>
<xml_diff>
--- a/WebcamWhiteboardReport.docx
+++ b/WebcamWhiteboardReport.docx
@@ -35,7 +35,15 @@
         <w:framePr w:wrap="notBeside"/>
       </w:pPr>
       <w:r>
-        <w:t>Michael Paul Noseworthy (200620524), Mitc</w:t>
+        <w:t xml:space="preserve">Michael Paul </w:t>
+      </w:r>
+      <w:proofErr w:type="spellStart"/>
+      <w:r>
+        <w:t>Noseworthy</w:t>
+      </w:r>
+      <w:proofErr w:type="spellEnd"/>
+      <w:r>
+        <w:t xml:space="preserve"> (200620524), Mitc</w:t>
       </w:r>
       <w:r>
         <w:t>hell Charles Chaulk (200633006)</w:t>
@@ -129,8 +137,13 @@
       <w:r>
         <w:t xml:space="preserve">, </w:t>
       </w:r>
-      <w:r>
-        <w:t>Computer graphic</w:t>
+      <w:proofErr w:type="gramStart"/>
+      <w:r>
+        <w:t>Computer</w:t>
+      </w:r>
+      <w:proofErr w:type="gramEnd"/>
+      <w:r>
+        <w:t xml:space="preserve"> graphic</w:t>
       </w:r>
       <w:r>
         <w:t>.</w:t>
@@ -194,7 +207,19 @@
         <w:t>document describes Webcam Whiteboard,</w:t>
       </w:r>
       <w:r>
-        <w:t xml:space="preserve"> a particular application of industrial machine vision technology using laptops equipped with</w:t>
+        <w:t xml:space="preserve"> a</w:t>
+      </w:r>
+      <w:r>
+        <w:t>n</w:t>
+      </w:r>
+      <w:r>
+        <w:t xml:space="preserve"> application of industrial machine vision technology</w:t>
+      </w:r>
+      <w:r>
+        <w:t>,</w:t>
+      </w:r>
+      <w:r>
+        <w:t xml:space="preserve"> using laptops equipped with</w:t>
       </w:r>
       <w:r>
         <w:t xml:space="preserve"> webcams. This project used MacBook Pro</w:t>
@@ -203,10 +228,35 @@
         <w:t>s</w:t>
       </w:r>
       <w:r>
-        <w:t xml:space="preserve"> running MATLAB equipped with iSight cameras to perform </w:t>
-      </w:r>
-      <w:r>
-        <w:t>image subtraction, image filtering, image thresholding, object recognition, and data plotting operations. Webcam Whiteboard tracks the location of red, green, or blue whiteboard markers. Depending on the distance of the marker from the webcam</w:t>
+        <w:t>,</w:t>
+      </w:r>
+      <w:r>
+        <w:t xml:space="preserve"> running MATLAB</w:t>
+      </w:r>
+      <w:r>
+        <w:t>,</w:t>
+      </w:r>
+      <w:r>
+        <w:t xml:space="preserve"> equipped with </w:t>
+      </w:r>
+      <w:proofErr w:type="spellStart"/>
+      <w:r>
+        <w:t>iSight</w:t>
+      </w:r>
+      <w:proofErr w:type="spellEnd"/>
+      <w:r>
+        <w:t xml:space="preserve"> cameras to perform </w:t>
+      </w:r>
+      <w:r>
+        <w:t xml:space="preserve">image subtraction, image filtering, image </w:t>
+      </w:r>
+      <w:proofErr w:type="spellStart"/>
+      <w:r>
+        <w:t>thresholding</w:t>
+      </w:r>
+      <w:proofErr w:type="spellEnd"/>
+      <w:r>
+        <w:t>, object recognition, and data plotting operations. Webcam Whiteboard tracks the location of red, green, or blue whiteboard markers. Depending on the distance of the marker from the webcam</w:t>
       </w:r>
       <w:r>
         <w:t xml:space="preserve"> and the marker</w:t>
@@ -218,7 +268,23 @@
         <w:t>s position</w:t>
       </w:r>
       <w:r>
-        <w:t xml:space="preserve">, Webcam Whiteboard will draw coloured lines based on the colour of the marker </w:t>
+        <w:t xml:space="preserve">, Webcam Whiteboard will draw </w:t>
+      </w:r>
+      <w:proofErr w:type="spellStart"/>
+      <w:r>
+        <w:t>coloured</w:t>
+      </w:r>
+      <w:proofErr w:type="spellEnd"/>
+      <w:r>
+        <w:t xml:space="preserve"> lines based on the </w:t>
+      </w:r>
+      <w:proofErr w:type="spellStart"/>
+      <w:r>
+        <w:t>colour</w:t>
+      </w:r>
+      <w:proofErr w:type="spellEnd"/>
+      <w:r>
+        <w:t xml:space="preserve"> of the marker </w:t>
       </w:r>
       <w:r>
         <w:t>on a virtual canvas.</w:t>
@@ -251,7 +317,7 @@
         <mc:AlternateContent>
           <mc:Choice Requires="wps">
             <w:drawing>
-              <wp:anchor distT="0" distB="0" distL="114300" distR="114300" simplePos="0" relativeHeight="251658240" behindDoc="0" locked="0" layoutInCell="1" allowOverlap="1">
+              <wp:anchor distT="0" distB="0" distL="114300" distR="114300" simplePos="0" relativeHeight="251658240" behindDoc="0" locked="0" layoutInCell="1" allowOverlap="1" wp14:anchorId="14160562" wp14:editId="2BD9452A">
                 <wp:simplePos x="0" y="0"/>
                 <wp:positionH relativeFrom="margin">
                   <wp:posOffset>3381375</wp:posOffset>
@@ -313,7 +379,7 @@
                                 <w:szCs w:val="20"/>
                               </w:rPr>
                               <w:drawing>
-                                <wp:inline distT="0" distB="0" distL="0" distR="0">
+                                <wp:inline distT="0" distB="0" distL="0" distR="0" wp14:anchorId="78DEF3BC" wp14:editId="1C395EAC">
                                   <wp:extent cx="3143885" cy="1746885"/>
                                   <wp:effectExtent l="0" t="0" r="5715" b="5715"/>
                                   <wp:docPr id="9" name="Picture 9" descr="diff"/>
@@ -403,7 +469,7 @@
                 <v:stroke joinstyle="miter"/>
                 <v:path gradientshapeok="t" o:connecttype="rect"/>
               </v:shapetype>
-              <v:shape id="Text Box 5" o:spid="_x0000_s1026" type="#_x0000_t202" style="position:absolute;left:0;text-align:left;margin-left:266.25pt;margin-top:498.8pt;width:248.4pt;height:180pt;z-index:251658240;visibility:visible;mso-wrap-style:square;mso-width-percent:0;mso-height-percent:0;mso-wrap-distance-left:9pt;mso-wrap-distance-top:0;mso-wrap-distance-right:9pt;mso-wrap-distance-bottom:0;mso-position-horizontal:absolute;mso-position-horizontal-relative:margin;mso-position-vertical:absolute;mso-position-vertical-relative:margin;mso-width-percent:0;mso-height-percent:0;mso-width-relative:page;mso-height-relative:page;v-text-anchor:top" o:gfxdata="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" stroked="f">
+              <v:shape id="Text Box 5" o:spid="_x0000_s1026" type="#_x0000_t202" style="position:absolute;left:0;text-align:left;margin-left:266.25pt;margin-top:498.8pt;width:248.4pt;height:180pt;z-index:251658240;visibility:visible;mso-wrap-style:square;mso-width-percent:0;mso-height-percent:0;mso-wrap-distance-left:9pt;mso-wrap-distance-top:0;mso-wrap-distance-right:9pt;mso-wrap-distance-bottom:0;mso-position-horizontal:absolute;mso-position-horizontal-relative:margin;mso-position-vertical:absolute;mso-position-vertical-relative:margin;mso-width-percent:0;mso-height-percent:0;mso-width-relative:page;mso-height-relative:page;v-text-anchor:top" o:gfxdata="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" stroked="f">
                 <v:textbox inset="0,0,0,0">
                   <w:txbxContent>
                     <w:p>
@@ -418,7 +484,7 @@
                           <w:szCs w:val="20"/>
                         </w:rPr>
                         <w:drawing>
-                          <wp:inline distT="0" distB="0" distL="0" distR="0">
+                          <wp:inline distT="0" distB="0" distL="0" distR="0" wp14:anchorId="78DEF3BC" wp14:editId="1C395EAC">
                             <wp:extent cx="3143885" cy="1746885"/>
                             <wp:effectExtent l="0" t="0" r="5715" b="5715"/>
                             <wp:docPr id="9" name="Picture 9" descr="diff"/>
@@ -519,7 +585,13 @@
         <w:t xml:space="preserve">related to industrial inspection, grading, tracking, object recognition, </w:t>
       </w:r>
       <w:r>
-        <w:t>metrology or robotics.</w:t>
+        <w:t>metrology</w:t>
+      </w:r>
+      <w:r>
+        <w:t>,</w:t>
+      </w:r>
+      <w:r>
+        <w:t xml:space="preserve"> or robotics.</w:t>
       </w:r>
       <w:r>
         <w:t xml:space="preserve"> A number of potential projects were considered but eventually we settled on the development of an object tracking application. We decided that a virtual whiteboard application would be a challenging and novel application with real world applicability.</w:t>
@@ -564,9 +636,20 @@
     <w:p>
       <w:pPr>
         <w:ind w:firstLine="284"/>
-      </w:pPr>
-      <w:r>
-        <w:t>Motion tracking, background subtraction, as well as various colour trackin</w:t>
+        <w:rPr>
+          <w:ins w:id="1" w:author="Mitchell Chaulk" w:date="2011-07-24T23:16:00Z"/>
+        </w:rPr>
+      </w:pPr>
+      <w:r>
+        <w:t xml:space="preserve">Motion tracking, background subtraction, as well as various </w:t>
+      </w:r>
+      <w:proofErr w:type="spellStart"/>
+      <w:r>
+        <w:t>colour</w:t>
+      </w:r>
+      <w:proofErr w:type="spellEnd"/>
+      <w:r>
+        <w:t xml:space="preserve"> trackin</w:t>
       </w:r>
       <w:r>
         <w:t>g techniques were considered as</w:t>
@@ -577,13 +660,67 @@
     </w:p>
     <w:p>
       <w:pPr>
+        <w:pStyle w:val="Heading3"/>
+        <w:pPrChange w:id="2" w:author="Mitchell Chaulk" w:date="2011-07-24T23:17:00Z">
+          <w:pPr>
+            <w:ind w:firstLine="284"/>
+          </w:pPr>
+        </w:pPrChange>
+      </w:pPr>
+      <w:ins w:id="3" w:author="Mitchell Chaulk" w:date="2011-07-24T23:17:00Z">
+        <w:r>
+          <w:t>Motion Tracking</w:t>
+        </w:r>
+      </w:ins>
+    </w:p>
+    <w:p>
+      <w:pPr>
         <w:ind w:firstLine="284"/>
-      </w:pPr>
-      <w:r>
-        <w:t>The first technique attempted was motion tracking. Motion tracking performed a difference operation on two successive frames. The result of this operation was an image which only contained objects that moved position every frame. This method was fast, and worked well</w:t>
-      </w:r>
-      <w:r>
-        <w:t xml:space="preserve"> when static single colour backgrounds were used, but when used on a laptop where the webcam is pointed toward the user, significant noise was introduced by the user shifting in their chair or from slight movement in the background.</w:t>
+        <w:rPr>
+          <w:ins w:id="4" w:author="Mitchell Chaulk" w:date="2011-07-24T23:17:00Z"/>
+        </w:rPr>
+      </w:pPr>
+      <w:r>
+        <w:t xml:space="preserve">The first technique attempted was motion tracking. Motion tracking performed a difference operation on two successive </w:t>
+      </w:r>
+      <w:proofErr w:type="gramStart"/>
+      <w:r>
+        <w:t>frames</w:t>
+      </w:r>
+      <w:proofErr w:type="gramEnd"/>
+      <w:r>
+        <w:t xml:space="preserve">. The result of this operation was an image which only contained objects that </w:t>
+      </w:r>
+      <w:r>
+        <w:t>changed in position</w:t>
+      </w:r>
+      <w:r>
+        <w:t xml:space="preserve">. This method </w:t>
+      </w:r>
+      <w:proofErr w:type="gramStart"/>
+      <w:r>
+        <w:t xml:space="preserve">was </w:t>
+      </w:r>
+      <w:r>
+        <w:t xml:space="preserve"> fairly</w:t>
+      </w:r>
+      <w:proofErr w:type="gramEnd"/>
+      <w:r>
+        <w:t xml:space="preserve"> </w:t>
+      </w:r>
+      <w:r>
+        <w:t>fast, and worked well</w:t>
+      </w:r>
+      <w:r>
+        <w:t xml:space="preserve"> when static single </w:t>
+      </w:r>
+      <w:proofErr w:type="spellStart"/>
+      <w:r>
+        <w:t>colour</w:t>
+      </w:r>
+      <w:proofErr w:type="spellEnd"/>
+      <w:r>
+        <w:t xml:space="preserve"> backgrounds were used, but when used on a laptop where the webcam is pointed toward the user, significant noise was introduced by the user shifting in their chair or from slight movement in the background.</w:t>
       </w:r>
       <w:r>
         <w:t xml:space="preserve"> This technique was also unsuitable in the case of quick movement. Blur greatly </w:t>
@@ -598,7 +735,25 @@
     </w:p>
     <w:p>
       <w:pPr>
+        <w:pStyle w:val="Heading3"/>
+        <w:pPrChange w:id="5" w:author="Mitchell Chaulk" w:date="2011-07-24T23:17:00Z">
+          <w:pPr>
+            <w:ind w:firstLine="284"/>
+          </w:pPr>
+        </w:pPrChange>
+      </w:pPr>
+      <w:ins w:id="6" w:author="Mitchell Chaulk" w:date="2011-07-24T23:17:00Z">
+        <w:r>
+          <w:t>Background Subtraction</w:t>
+        </w:r>
+      </w:ins>
+    </w:p>
+    <w:p>
+      <w:pPr>
         <w:ind w:firstLine="284"/>
+        <w:rPr>
+          <w:ins w:id="7" w:author="Mitchell Chaulk" w:date="2011-07-24T23:18:00Z"/>
+        </w:rPr>
       </w:pPr>
       <w:r>
         <w:t xml:space="preserve">Another solution that was tested was an attempt at background subtraction. This technique is similar to successive image differencing, however rather than subtracting two successive images, an initial clean background shot </w:t>
@@ -616,18 +771,80 @@
         <w:t>frame.</w:t>
       </w:r>
       <w:r>
-        <w:t xml:space="preserve"> The results from the background subtraction technique were comparable to those obtained from successive image differencing. Noise was generated whenever the camera was displaced, the user moved their position in front of the camera, or if there was any movement in the background. The only advantage this method posed over successive image differentiation was that when the user’s finger stopped moving, the object was not lost.</w:t>
-      </w:r>
+        <w:t xml:space="preserve"> The results from the background subtraction technique were comparable to those obtained from successive image differencing. Noise was generated whenever the camera was displaced, the user moved their position in front of the camera, or if there was any movement in the background. The only advantage this method posed over </w:t>
+      </w:r>
+      <w:r>
+        <w:t>the previous</w:t>
+      </w:r>
+      <w:r>
+        <w:t xml:space="preserve"> was that when the user’s finger stopped moving, the object was not lost.</w:t>
+      </w:r>
+    </w:p>
+    <w:p>
+      <w:pPr>
+        <w:pStyle w:val="Heading3"/>
+        <w:pPrChange w:id="8" w:author="Mitchell Chaulk" w:date="2011-07-24T23:18:00Z">
+          <w:pPr>
+            <w:ind w:firstLine="284"/>
+          </w:pPr>
+        </w:pPrChange>
+      </w:pPr>
+      <w:proofErr w:type="spellStart"/>
+      <w:ins w:id="9" w:author="Mitchell Chaulk" w:date="2011-07-24T23:18:00Z">
+        <w:r>
+          <w:t>Colour</w:t>
+        </w:r>
+        <w:proofErr w:type="spellEnd"/>
+        <w:r>
+          <w:t xml:space="preserve"> Based Tracking</w:t>
+        </w:r>
+      </w:ins>
     </w:p>
     <w:p>
       <w:pPr>
         <w:ind w:firstLine="284"/>
       </w:pPr>
-      <w:r>
-        <w:t>The final method of object tracking attempted was colour based tracking. Using a captured image of a finger, an average colour value for human (Caucasian) skin was calculated. Using the red, green, and blue channels of this calculated va</w:t>
-      </w:r>
-      <w:r>
-        <w:t>lue, only pixels coming within 10</w:t>
+      <w:del w:id="10" w:author="Mitchell Chaulk" w:date="2011-07-24T23:17:00Z">
+        <w:r>
+          <w:delText>The final</w:delText>
+        </w:r>
+      </w:del>
+      <w:ins w:id="11" w:author="Mitchell Chaulk" w:date="2011-07-24T23:17:00Z">
+        <w:r>
+          <w:t>Another</w:t>
+        </w:r>
+      </w:ins>
+      <w:r>
+        <w:t xml:space="preserve"> method of object tracking attempted was </w:t>
+      </w:r>
+      <w:proofErr w:type="spellStart"/>
+      <w:proofErr w:type="gramStart"/>
+      <w:r>
+        <w:t>colour</w:t>
+      </w:r>
+      <w:proofErr w:type="spellEnd"/>
+      <w:proofErr w:type="gramEnd"/>
+      <w:r>
+        <w:t xml:space="preserve"> based tracking. Using a captured image of a finger, an average </w:t>
+      </w:r>
+      <w:proofErr w:type="spellStart"/>
+      <w:r>
+        <w:t>colour</w:t>
+      </w:r>
+      <w:proofErr w:type="spellEnd"/>
+      <w:r>
+        <w:t xml:space="preserve"> value for human (Caucasian) skin was calculated. Using the red, green, and blue channels of this calculated </w:t>
+      </w:r>
+      <w:proofErr w:type="gramStart"/>
+      <w:r>
+        <w:t>va</w:t>
+      </w:r>
+      <w:r>
+        <w:t>lue,</w:t>
+      </w:r>
+      <w:proofErr w:type="gramEnd"/>
+      <w:r>
+        <w:t xml:space="preserve"> only pixels coming within 10</w:t>
       </w:r>
       <w:r>
         <w:t>% of this value w</w:t>
@@ -639,32 +856,9 @@
     <w:p>
       <w:pPr>
         <w:ind w:firstLine="284"/>
-      </w:pPr>
-      <w:r>
-        <w:t>Using this technique resulted in a thresholded image where skin tones were highlighted but shadowing and background objects greatly reduce the effectiveness of the technique.</w:t>
-      </w:r>
-      <w:r>
-        <w:t xml:space="preserve"> In addition to the ineffectiveness of this technique to isolate the hands in the image, it was computationally expensive when </w:t>
-      </w:r>
-      <w:r>
-        <w:lastRenderedPageBreak/>
-        <w:t>being performed in MATLAB, slowing down drawing to an unacceptable rate.</w:t>
-      </w:r>
-    </w:p>
-    <w:p>
-      <w:pPr>
-        <w:pStyle w:val="Text"/>
-      </w:pPr>
-      <w:r>
-        <w:t xml:space="preserve">After researching </w:t>
-      </w:r>
-      <w:r>
-        <w:t>and experimenting with a number of different techniques for tracking user’s hands, it was determined that there didn’t exist a simple, effective and computationally efficient method of isolating user’s hands within a captured image.</w:t>
-      </w:r>
-    </w:p>
-    <w:p>
-      <w:pPr>
-        <w:pStyle w:val="Text"/>
+        <w:rPr>
+          <w:ins w:id="12" w:author="Mitchell Chaulk" w:date="2011-07-24T23:18:00Z"/>
+        </w:rPr>
       </w:pPr>
       <w:r>
         <w:rPr>
@@ -673,7 +867,399 @@
         <mc:AlternateContent>
           <mc:Choice Requires="wps">
             <w:drawing>
-              <wp:anchor distT="0" distB="0" distL="114300" distR="114300" simplePos="0" relativeHeight="251659264" behindDoc="0" locked="0" layoutInCell="1" allowOverlap="1">
+              <wp:anchor distT="0" distB="0" distL="114300" distR="114300" simplePos="0" relativeHeight="251660288" behindDoc="0" locked="0" layoutInCell="1" allowOverlap="1" wp14:anchorId="2E8E4E39" wp14:editId="5EE258BF">
+                <wp:simplePos x="0" y="0"/>
+                <wp:positionH relativeFrom="margin">
+                  <wp:posOffset>-123825</wp:posOffset>
+                </wp:positionH>
+                <wp:positionV relativeFrom="margin">
+                  <wp:posOffset>8696960</wp:posOffset>
+                </wp:positionV>
+                <wp:extent cx="3230880" cy="527050"/>
+                <wp:effectExtent l="0" t="0" r="0" b="6350"/>
+                <wp:wrapThrough wrapText="bothSides">
+                  <wp:wrapPolygon edited="0">
+                    <wp:start x="0" y="0"/>
+                    <wp:lineTo x="0" y="20819"/>
+                    <wp:lineTo x="21396" y="20819"/>
+                    <wp:lineTo x="21396" y="0"/>
+                    <wp:lineTo x="0" y="0"/>
+                  </wp:wrapPolygon>
+                </wp:wrapThrough>
+                <wp:docPr id="1" name="Text Box 8"/>
+                <wp:cNvGraphicFramePr>
+                  <a:graphicFrameLocks xmlns:a="http://schemas.openxmlformats.org/drawingml/2006/main"/>
+                </wp:cNvGraphicFramePr>
+                <a:graphic xmlns:a="http://schemas.openxmlformats.org/drawingml/2006/main">
+                  <a:graphicData uri="http://schemas.microsoft.com/office/word/2010/wordprocessingShape">
+                    <wps:wsp>
+                      <wps:cNvSpPr txBox="1">
+                        <a:spLocks noChangeArrowheads="1"/>
+                      </wps:cNvSpPr>
+                      <wps:spPr bwMode="auto">
+                        <a:xfrm>
+                          <a:off x="0" y="0"/>
+                          <a:ext cx="3230880" cy="527050"/>
+                        </a:xfrm>
+                        <a:prstGeom prst="rect">
+                          <a:avLst/>
+                        </a:prstGeom>
+                        <a:solidFill>
+                          <a:srgbClr val="FFFFFF"/>
+                        </a:solidFill>
+                        <a:ln>
+                          <a:noFill/>
+                        </a:ln>
+                        <a:extLst>
+                          <a:ext uri="{91240B29-F687-4f45-9708-019B960494DF}">
+                            <a14:hiddenLine xmlns:a14="http://schemas.microsoft.com/office/drawing/2010/main" w="9525">
+                              <a:solidFill>
+                                <a:srgbClr val="000000"/>
+                              </a:solidFill>
+                              <a:miter lim="800000"/>
+                              <a:headEnd/>
+                              <a:tailEnd/>
+                            </a14:hiddenLine>
+                          </a:ext>
+                        </a:extLst>
+                      </wps:spPr>
+                      <wps:txbx>
+                        <w:txbxContent>
+                          <w:p>
+                            <w:pPr>
+                              <w:pStyle w:val="FootnoteText"/>
+                              <w:ind w:firstLine="0"/>
+                            </w:pPr>
+                            <w:moveFromRangeStart w:id="13" w:author="Mitchell Chaulk" w:date="2011-07-24T23:30:00Z" w:name="move173169545"/>
+                            <w:moveFrom w:id="14" w:author="Mitchell Chaulk" w:date="2011-07-24T23:30:00Z">
+                              <w:r>
+                                <w:rPr>
+                                  <w:noProof/>
+                                </w:rPr>
+                                <w:drawing>
+                                  <wp:inline distT="0" distB="0" distL="0" distR="0" wp14:anchorId="516FCE9F" wp14:editId="495689D2">
+                                    <wp:extent cx="3143885" cy="1746885"/>
+                                    <wp:effectExtent l="0" t="0" r="5715" b="5715"/>
+                                    <wp:docPr id="46" name="Picture 46" descr="skinTrack"/>
+                                    <wp:cNvGraphicFramePr>
+                                      <a:graphicFrameLocks xmlns:a="http://schemas.openxmlformats.org/drawingml/2006/main" noChangeAspect="1"/>
+                                    </wp:cNvGraphicFramePr>
+                                    <a:graphic xmlns:a="http://schemas.openxmlformats.org/drawingml/2006/main">
+                                      <a:graphicData uri="http://schemas.openxmlformats.org/drawingml/2006/picture">
+                                        <pic:pic xmlns:pic="http://schemas.openxmlformats.org/drawingml/2006/picture">
+                                          <pic:nvPicPr>
+                                            <pic:cNvPr id="0" name="Picture 46" descr="skinTrack"/>
+                                            <pic:cNvPicPr>
+                                              <a:picLocks noChangeAspect="1" noChangeArrowheads="1"/>
+                                            </pic:cNvPicPr>
+                                          </pic:nvPicPr>
+                                          <pic:blipFill>
+                                            <a:blip r:embed="rId9">
+                                              <a:extLst>
+                                                <a:ext uri="{28A0092B-C50C-407E-A947-70E740481C1C}">
+                                                  <a14:useLocalDpi xmlns:a14="http://schemas.microsoft.com/office/drawing/2010/main" val="0"/>
+                                                </a:ext>
+                                              </a:extLst>
+                                            </a:blip>
+                                            <a:srcRect/>
+                                            <a:stretch>
+                                              <a:fillRect/>
+                                            </a:stretch>
+                                          </pic:blipFill>
+                                          <pic:spPr bwMode="auto">
+                                            <a:xfrm>
+                                              <a:off x="0" y="0"/>
+                                              <a:ext cx="3143885" cy="1746885"/>
+                                            </a:xfrm>
+                                            <a:prstGeom prst="rect">
+                                              <a:avLst/>
+                                            </a:prstGeom>
+                                            <a:noFill/>
+                                            <a:ln>
+                                              <a:noFill/>
+                                            </a:ln>
+                                          </pic:spPr>
+                                        </pic:pic>
+                                      </a:graphicData>
+                                    </a:graphic>
+                                  </wp:inline>
+                                </w:drawing>
+                              </w:r>
+                            </w:moveFrom>
+                            <w:moveFromRangeEnd w:id="13"/>
+                          </w:p>
+                          <w:p>
+                            <w:pPr>
+                              <w:pStyle w:val="FootnoteText"/>
+                              <w:ind w:firstLine="0"/>
+                            </w:pPr>
+                            <w:proofErr w:type="gramStart"/>
+                            <w:r>
+                              <w:t>Fig. 3 Resultant image from skin tone isolation.</w:t>
+                            </w:r>
+                            <w:proofErr w:type="gramEnd"/>
+                            <w:r>
+                              <w:t xml:space="preserve"> Notice how the shadows in the image greatly reduce the effectiveness of the </w:t>
+                            </w:r>
+                            <w:proofErr w:type="gramStart"/>
+                            <w:r>
+                              <w:t>filtering,</w:t>
+                            </w:r>
+                            <w:proofErr w:type="gramEnd"/>
+                            <w:r>
+                              <w:t xml:space="preserve"> also notice how there is a great amount of noise in the background. </w:t>
+                            </w:r>
+                          </w:p>
+                        </w:txbxContent>
+                      </wps:txbx>
+                      <wps:bodyPr rot="0" vert="horz" wrap="square" lIns="0" tIns="0" rIns="0" bIns="0" anchor="t" anchorCtr="0" upright="1">
+                        <a:noAutofit/>
+                      </wps:bodyPr>
+                    </wps:wsp>
+                  </a:graphicData>
+                </a:graphic>
+                <wp14:sizeRelH relativeFrom="page">
+                  <wp14:pctWidth>0</wp14:pctWidth>
+                </wp14:sizeRelH>
+                <wp14:sizeRelV relativeFrom="page">
+                  <wp14:pctHeight>0</wp14:pctHeight>
+                </wp14:sizeRelV>
+              </wp:anchor>
+            </w:drawing>
+          </mc:Choice>
+          <mc:Fallback>
+            <w:pict>
+              <v:shape id="Text Box 8" o:spid="_x0000_s1027" type="#_x0000_t202" style="position:absolute;left:0;text-align:left;margin-left:-9.7pt;margin-top:684.8pt;width:254.4pt;height:41.5pt;z-index:251660288;visibility:visible;mso-wrap-style:square;mso-width-percent:0;mso-height-percent:0;mso-wrap-distance-left:9pt;mso-wrap-distance-top:0;mso-wrap-distance-right:9pt;mso-wrap-distance-bottom:0;mso-position-horizontal:absolute;mso-position-horizontal-relative:margin;mso-position-vertical:absolute;mso-position-vertical-relative:margin;mso-width-percent:0;mso-height-percent:0;mso-width-relative:page;mso-height-relative:page;v-text-anchor:top" o:gfxdata="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" stroked="f">
+                <v:textbox inset="0,0,0,0">
+                  <w:txbxContent>
+                    <w:p>
+                      <w:pPr>
+                        <w:pStyle w:val="FootnoteText"/>
+                        <w:ind w:firstLine="0"/>
+                      </w:pPr>
+                      <w:moveFromRangeStart w:id="15" w:author="Mitchell Chaulk" w:date="2011-07-24T23:30:00Z" w:name="move173169545"/>
+                      <w:moveFrom w:id="16" w:author="Mitchell Chaulk" w:date="2011-07-24T23:30:00Z">
+                        <w:r>
+                          <w:rPr>
+                            <w:noProof/>
+                          </w:rPr>
+                          <w:drawing>
+                            <wp:inline distT="0" distB="0" distL="0" distR="0" wp14:anchorId="516FCE9F" wp14:editId="495689D2">
+                              <wp:extent cx="3143885" cy="1746885"/>
+                              <wp:effectExtent l="0" t="0" r="5715" b="5715"/>
+                              <wp:docPr id="46" name="Picture 46" descr="skinTrack"/>
+                              <wp:cNvGraphicFramePr>
+                                <a:graphicFrameLocks xmlns:a="http://schemas.openxmlformats.org/drawingml/2006/main" noChangeAspect="1"/>
+                              </wp:cNvGraphicFramePr>
+                              <a:graphic xmlns:a="http://schemas.openxmlformats.org/drawingml/2006/main">
+                                <a:graphicData uri="http://schemas.openxmlformats.org/drawingml/2006/picture">
+                                  <pic:pic xmlns:pic="http://schemas.openxmlformats.org/drawingml/2006/picture">
+                                    <pic:nvPicPr>
+                                      <pic:cNvPr id="0" name="Picture 46" descr="skinTrack"/>
+                                      <pic:cNvPicPr>
+                                        <a:picLocks noChangeAspect="1" noChangeArrowheads="1"/>
+                                      </pic:cNvPicPr>
+                                    </pic:nvPicPr>
+                                    <pic:blipFill>
+                                      <a:blip r:embed="rId9">
+                                        <a:extLst>
+                                          <a:ext uri="{28A0092B-C50C-407E-A947-70E740481C1C}">
+                                            <a14:useLocalDpi xmlns:a14="http://schemas.microsoft.com/office/drawing/2010/main" val="0"/>
+                                          </a:ext>
+                                        </a:extLst>
+                                      </a:blip>
+                                      <a:srcRect/>
+                                      <a:stretch>
+                                        <a:fillRect/>
+                                      </a:stretch>
+                                    </pic:blipFill>
+                                    <pic:spPr bwMode="auto">
+                                      <a:xfrm>
+                                        <a:off x="0" y="0"/>
+                                        <a:ext cx="3143885" cy="1746885"/>
+                                      </a:xfrm>
+                                      <a:prstGeom prst="rect">
+                                        <a:avLst/>
+                                      </a:prstGeom>
+                                      <a:noFill/>
+                                      <a:ln>
+                                        <a:noFill/>
+                                      </a:ln>
+                                    </pic:spPr>
+                                  </pic:pic>
+                                </a:graphicData>
+                              </a:graphic>
+                            </wp:inline>
+                          </w:drawing>
+                        </w:r>
+                      </w:moveFrom>
+                      <w:moveFromRangeEnd w:id="15"/>
+                    </w:p>
+                    <w:p>
+                      <w:pPr>
+                        <w:pStyle w:val="FootnoteText"/>
+                        <w:ind w:firstLine="0"/>
+                      </w:pPr>
+                      <w:proofErr w:type="gramStart"/>
+                      <w:r>
+                        <w:t>Fig. 3 Resultant image from skin tone isolation.</w:t>
+                      </w:r>
+                      <w:proofErr w:type="gramEnd"/>
+                      <w:r>
+                        <w:t xml:space="preserve"> Notice how the shadows in the image greatly reduce the effectiveness of the </w:t>
+                      </w:r>
+                      <w:proofErr w:type="gramStart"/>
+                      <w:r>
+                        <w:t>filtering,</w:t>
+                      </w:r>
+                      <w:proofErr w:type="gramEnd"/>
+                      <w:r>
+                        <w:t xml:space="preserve"> also notice how there is a great amount of noise in the background. </w:t>
+                      </w:r>
+                    </w:p>
+                  </w:txbxContent>
+                </v:textbox>
+                <w10:wrap type="through" anchorx="margin" anchory="margin"/>
+              </v:shape>
+            </w:pict>
+          </mc:Fallback>
+        </mc:AlternateContent>
+      </w:r>
+      <w:r>
+        <w:t xml:space="preserve">Using this technique resulted in a </w:t>
+      </w:r>
+      <w:proofErr w:type="spellStart"/>
+      <w:r>
+        <w:t>thresholded</w:t>
+      </w:r>
+      <w:proofErr w:type="spellEnd"/>
+      <w:r>
+        <w:t xml:space="preserve"> image where skin tones were highlighted but shadowing and background objects greatly reduce the effectiveness of the technique.</w:t>
+      </w:r>
+      <w:r>
+        <w:t xml:space="preserve"> In addition to the ineffectiveness of this technique to isolate the hands in the image, it was computationally expensive when being performed in MATLAB, slowing down drawing to an unacceptable rate.</w:t>
+      </w:r>
+      <w:ins w:id="17" w:author="Mitchell Chaulk" w:date="2011-07-24T23:30:00Z">
+        <w:r>
+          <w:rPr>
+            <w:noProof/>
+          </w:rPr>
+          <w:t xml:space="preserve"> </w:t>
+        </w:r>
+      </w:ins>
+      <w:moveToRangeStart w:id="18" w:author="Mitchell Chaulk" w:date="2011-07-24T23:30:00Z" w:name="move173169545"/>
+      <w:moveTo w:id="19" w:author="Mitchell Chaulk" w:date="2011-07-24T23:30:00Z">
+        <w:r>
+          <w:rPr>
+            <w:noProof/>
+          </w:rPr>
+          <w:drawing>
+            <wp:inline distT="0" distB="0" distL="0" distR="0" wp14:anchorId="1015AA11" wp14:editId="2A2A07A6">
+              <wp:extent cx="3143885" cy="1746885"/>
+              <wp:effectExtent l="0" t="0" r="5715" b="5715"/>
+              <wp:docPr id="6" name="Picture 6" descr="skinTrack"/>
+              <wp:cNvGraphicFramePr>
+                <a:graphicFrameLocks xmlns:a="http://schemas.openxmlformats.org/drawingml/2006/main" noChangeAspect="1"/>
+              </wp:cNvGraphicFramePr>
+              <a:graphic xmlns:a="http://schemas.openxmlformats.org/drawingml/2006/main">
+                <a:graphicData uri="http://schemas.openxmlformats.org/drawingml/2006/picture">
+                  <pic:pic xmlns:pic="http://schemas.openxmlformats.org/drawingml/2006/picture">
+                    <pic:nvPicPr>
+                      <pic:cNvPr id="0" name="Picture 46" descr="skinTrack"/>
+                      <pic:cNvPicPr>
+                        <a:picLocks noChangeAspect="1" noChangeArrowheads="1"/>
+                      </pic:cNvPicPr>
+                    </pic:nvPicPr>
+                    <pic:blipFill>
+                      <a:blip r:embed="rId9">
+                        <a:extLst>
+                          <a:ext uri="{28A0092B-C50C-407E-A947-70E740481C1C}">
+                            <a14:useLocalDpi xmlns:a14="http://schemas.microsoft.com/office/drawing/2010/main" val="0"/>
+                          </a:ext>
+                        </a:extLst>
+                      </a:blip>
+                      <a:srcRect/>
+                      <a:stretch>
+                        <a:fillRect/>
+                      </a:stretch>
+                    </pic:blipFill>
+                    <pic:spPr bwMode="auto">
+                      <a:xfrm>
+                        <a:off x="0" y="0"/>
+                        <a:ext cx="3143885" cy="1746885"/>
+                      </a:xfrm>
+                      <a:prstGeom prst="rect">
+                        <a:avLst/>
+                      </a:prstGeom>
+                      <a:noFill/>
+                      <a:ln>
+                        <a:noFill/>
+                      </a:ln>
+                    </pic:spPr>
+                  </pic:pic>
+                </a:graphicData>
+              </a:graphic>
+            </wp:inline>
+          </w:drawing>
+        </w:r>
+      </w:moveTo>
+      <w:moveToRangeEnd w:id="18"/>
+    </w:p>
+    <w:p>
+      <w:pPr>
+        <w:pStyle w:val="Heading3"/>
+        <w:pPrChange w:id="20" w:author="Mitchell Chaulk" w:date="2011-07-24T23:18:00Z">
+          <w:pPr>
+            <w:ind w:firstLine="284"/>
+          </w:pPr>
+        </w:pPrChange>
+      </w:pPr>
+      <w:ins w:id="21" w:author="Mitchell Chaulk" w:date="2011-07-24T23:18:00Z">
+        <w:r>
+          <w:lastRenderedPageBreak/>
+          <w:t>Final Solution</w:t>
+        </w:r>
+      </w:ins>
+    </w:p>
+    <w:p>
+      <w:pPr>
+        <w:pStyle w:val="Text"/>
+      </w:pPr>
+      <w:r>
+        <w:t xml:space="preserve">After researching </w:t>
+      </w:r>
+      <w:r>
+        <w:t xml:space="preserve">and experimenting with a number of different techniques for tracking user’s hands, it was determined that </w:t>
+      </w:r>
+      <w:del w:id="22" w:author="Mitchell Chaulk" w:date="2011-07-24T23:14:00Z">
+        <w:r>
+          <w:delText>there didn’t exist</w:delText>
+        </w:r>
+      </w:del>
+      <w:ins w:id="23" w:author="Mitchell Chaulk" w:date="2011-07-24T23:14:00Z">
+        <w:r>
+          <w:t>MATLAB does not contain</w:t>
+        </w:r>
+      </w:ins>
+      <w:r>
+        <w:t xml:space="preserve"> a simple, effective and computationally efficient method of isolating user’s hands within a captured image.</w:t>
+      </w:r>
+    </w:p>
+    <w:p>
+      <w:pPr>
+        <w:pStyle w:val="Text"/>
+        <w:rPr>
+          <w:ins w:id="24" w:author="Mitchell Chaulk" w:date="2011-07-24T23:19:00Z"/>
+        </w:rPr>
+      </w:pPr>
+      <w:r>
+        <w:rPr>
+          <w:noProof/>
+        </w:rPr>
+        <mc:AlternateContent>
+          <mc:Choice Requires="wps">
+            <w:drawing>
+              <wp:anchor distT="0" distB="0" distL="114300" distR="114300" simplePos="0" relativeHeight="251659264" behindDoc="0" locked="0" layoutInCell="1" allowOverlap="1" wp14:anchorId="493F1773" wp14:editId="147383A7">
                 <wp:simplePos x="0" y="0"/>
                 <wp:positionH relativeFrom="margin">
                   <wp:posOffset>-123825</wp:posOffset>
@@ -741,7 +1327,7 @@
                                 <w:noProof/>
                               </w:rPr>
                               <w:drawing>
-                                <wp:inline distT="0" distB="0" distL="0" distR="0">
+                                <wp:inline distT="0" distB="0" distL="0" distR="0" wp14:anchorId="5FF1AB33" wp14:editId="55419EA4">
                                   <wp:extent cx="3143885" cy="1746885"/>
                                   <wp:effectExtent l="0" t="0" r="5715" b="5715"/>
                                   <wp:docPr id="21" name="Picture 21" descr="bgDiff"/>
@@ -753,307 +1339,6 @@
                                       <pic:pic xmlns:pic="http://schemas.openxmlformats.org/drawingml/2006/picture">
                                         <pic:nvPicPr>
                                           <pic:cNvPr id="0" name="Picture 21" descr="bgDiff"/>
-                                          <pic:cNvPicPr>
-                                            <a:picLocks noChangeAspect="1" noChangeArrowheads="1"/>
-                                          </pic:cNvPicPr>
-                                        </pic:nvPicPr>
-                                        <pic:blipFill>
-                                          <a:blip r:embed="rId9">
-                                            <a:extLst>
-                                              <a:ext uri="{28A0092B-C50C-407E-A947-70E740481C1C}">
-                                                <a14:useLocalDpi xmlns:a14="http://schemas.microsoft.com/office/drawing/2010/main" val="0"/>
-                                              </a:ext>
-                                            </a:extLst>
-                                          </a:blip>
-                                          <a:srcRect/>
-                                          <a:stretch>
-                                            <a:fillRect/>
-                                          </a:stretch>
-                                        </pic:blipFill>
-                                        <pic:spPr bwMode="auto">
-                                          <a:xfrm>
-                                            <a:off x="0" y="0"/>
-                                            <a:ext cx="3143885" cy="1746885"/>
-                                          </a:xfrm>
-                                          <a:prstGeom prst="rect">
-                                            <a:avLst/>
-                                          </a:prstGeom>
-                                          <a:noFill/>
-                                          <a:ln>
-                                            <a:noFill/>
-                                          </a:ln>
-                                        </pic:spPr>
-                                      </pic:pic>
-                                    </a:graphicData>
-                                  </a:graphic>
-                                </wp:inline>
-                              </w:drawing>
-                            </w:r>
-                          </w:p>
-                          <w:p>
-                            <w:pPr>
-                              <w:pStyle w:val="FootnoteText"/>
-                              <w:ind w:firstLine="0"/>
-                            </w:pPr>
-                            <w:r>
-                              <w:t xml:space="preserve">Fig. 2 Resultant image from background subtraction. Notice raised index finger in the foreground left of the image. See also the noise resulting from camera displacement or movement in the background of the image. </w:t>
-                            </w:r>
-                          </w:p>
-                        </w:txbxContent>
-                      </wps:txbx>
-                      <wps:bodyPr rot="0" vert="horz" wrap="square" lIns="0" tIns="0" rIns="0" bIns="0" anchor="t" anchorCtr="0" upright="1">
-                        <a:noAutofit/>
-                      </wps:bodyPr>
-                    </wps:wsp>
-                  </a:graphicData>
-                </a:graphic>
-                <wp14:sizeRelH relativeFrom="page">
-                  <wp14:pctWidth>0</wp14:pctWidth>
-                </wp14:sizeRelH>
-                <wp14:sizeRelV relativeFrom="page">
-                  <wp14:pctHeight>0</wp14:pctHeight>
-                </wp14:sizeRelV>
-              </wp:anchor>
-            </w:drawing>
-          </mc:Choice>
-          <mc:Fallback>
-            <w:pict>
-              <v:shape id="Text Box 7" o:spid="_x0000_s1027" type="#_x0000_t202" style="position:absolute;left:0;text-align:left;margin-left:-9.7pt;margin-top:108.8pt;width:248.4pt;height:180pt;z-index:251659264;visibility:visible;mso-wrap-style:square;mso-width-percent:0;mso-height-percent:0;mso-wrap-distance-left:9pt;mso-wrap-distance-top:0;mso-wrap-distance-right:9pt;mso-wrap-distance-bottom:0;mso-position-horizontal:absolute;mso-position-horizontal-relative:margin;mso-position-vertical:absolute;mso-position-vertical-relative:margin;mso-width-percent:0;mso-height-percent:0;mso-width-relative:page;mso-height-relative:page;v-text-anchor:top" o:gfxdata="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" stroked="f">
-                <v:textbox inset="0,0,0,0">
-                  <w:txbxContent>
-                    <w:p>
-                      <w:pPr>
-                        <w:pStyle w:val="FootnoteText"/>
-                        <w:ind w:firstLine="0"/>
-                      </w:pPr>
-                      <w:r>
-                        <w:rPr>
-                          <w:noProof/>
-                        </w:rPr>
-                        <w:drawing>
-                          <wp:inline distT="0" distB="0" distL="0" distR="0">
-                            <wp:extent cx="3143885" cy="1746885"/>
-                            <wp:effectExtent l="0" t="0" r="5715" b="5715"/>
-                            <wp:docPr id="21" name="Picture 21" descr="bgDiff"/>
-                            <wp:cNvGraphicFramePr>
-                              <a:graphicFrameLocks xmlns:a="http://schemas.openxmlformats.org/drawingml/2006/main" noChangeAspect="1"/>
-                            </wp:cNvGraphicFramePr>
-                            <a:graphic xmlns:a="http://schemas.openxmlformats.org/drawingml/2006/main">
-                              <a:graphicData uri="http://schemas.openxmlformats.org/drawingml/2006/picture">
-                                <pic:pic xmlns:pic="http://schemas.openxmlformats.org/drawingml/2006/picture">
-                                  <pic:nvPicPr>
-                                    <pic:cNvPr id="0" name="Picture 21" descr="bgDiff"/>
-                                    <pic:cNvPicPr>
-                                      <a:picLocks noChangeAspect="1" noChangeArrowheads="1"/>
-                                    </pic:cNvPicPr>
-                                  </pic:nvPicPr>
-                                  <pic:blipFill>
-                                    <a:blip r:embed="rId9">
-                                      <a:extLst>
-                                        <a:ext uri="{28A0092B-C50C-407E-A947-70E740481C1C}">
-                                          <a14:useLocalDpi xmlns:a14="http://schemas.microsoft.com/office/drawing/2010/main" val="0"/>
-                                        </a:ext>
-                                      </a:extLst>
-                                    </a:blip>
-                                    <a:srcRect/>
-                                    <a:stretch>
-                                      <a:fillRect/>
-                                    </a:stretch>
-                                  </pic:blipFill>
-                                  <pic:spPr bwMode="auto">
-                                    <a:xfrm>
-                                      <a:off x="0" y="0"/>
-                                      <a:ext cx="3143885" cy="1746885"/>
-                                    </a:xfrm>
-                                    <a:prstGeom prst="rect">
-                                      <a:avLst/>
-                                    </a:prstGeom>
-                                    <a:noFill/>
-                                    <a:ln>
-                                      <a:noFill/>
-                                    </a:ln>
-                                  </pic:spPr>
-                                </pic:pic>
-                              </a:graphicData>
-                            </a:graphic>
-                          </wp:inline>
-                        </w:drawing>
-                      </w:r>
-                    </w:p>
-                    <w:p>
-                      <w:pPr>
-                        <w:pStyle w:val="FootnoteText"/>
-                        <w:ind w:firstLine="0"/>
-                      </w:pPr>
-                      <w:r>
-                        <w:t xml:space="preserve">Fig. 2 Resultant image from background subtraction. Notice raised index finger in the foreground left of the image. See also the noise resulting from camera displacement or movement in the background of the image. </w:t>
-                      </w:r>
-                    </w:p>
-                  </w:txbxContent>
-                </v:textbox>
-                <w10:wrap type="through" anchorx="margin" anchory="margin"/>
-              </v:shape>
-            </w:pict>
-          </mc:Fallback>
-        </mc:AlternateContent>
-      </w:r>
-      <w:r>
-        <w:t>To solve this problem we decided to modify the scope of our project to include the tracking of specifically coloured objects, and to use these objects for drawing on the virtual whiteboard. It was found that red, green, and blue whiteboard markers were convenient for this purpose.</w:t>
-      </w:r>
-      <w:r>
-        <w:t xml:space="preserve"> The markers also worked as excellent pointers for increasing immersion within the application since users were familiar with drawing using a whiteboard marker.</w:t>
-      </w:r>
-    </w:p>
-    <w:p>
-      <w:pPr>
-        <w:pStyle w:val="Heading1"/>
-      </w:pPr>
-      <w:r>
-        <w:t>Final Design Scope</w:t>
-      </w:r>
-    </w:p>
-    <w:p>
-      <w:pPr>
-        <w:pStyle w:val="Text"/>
-      </w:pPr>
-      <w:bookmarkStart w:id="1" w:name="_GoBack"/>
-      <w:bookmarkEnd w:id="1"/>
-    </w:p>
-    <w:p>
-      <w:pPr>
-        <w:pStyle w:val="Heading1"/>
-      </w:pPr>
-      <w:r>
-        <w:t>Units</w:t>
-      </w:r>
-    </w:p>
-    <w:p>
-      <w:pPr>
-        <w:pStyle w:val="Text"/>
-      </w:pPr>
-      <w:r>
-        <w:t xml:space="preserve">Use either SI (MKS) or CGS as primary units. (SI units are strongly encouraged.) English units may be used as secondary units (in parentheses). </w:t>
-      </w:r>
-      <w:r>
-        <w:rPr>
-          <w:b/>
-          <w:bCs/>
-        </w:rPr>
-        <w:t>This applies to papers in data storage.</w:t>
-      </w:r>
-      <w:r>
-        <w:t xml:space="preserve"> For example, write “15 Gb/cm</w:t>
-      </w:r>
-      <w:r>
-        <w:rPr>
-          <w:vertAlign w:val="superscript"/>
-        </w:rPr>
-        <w:t>2</w:t>
-      </w:r>
-      <w:r>
-        <w:t xml:space="preserve"> (100 Gb/in</w:t>
-      </w:r>
-      <w:r>
-        <w:rPr>
-          <w:vertAlign w:val="superscript"/>
-        </w:rPr>
-        <w:t>2</w:t>
-      </w:r>
-      <w:r>
-        <w:t>).” An exception is when English units are used as identifiers in trade, such as “3½-in disk drive.” Avoid combining SI and CGS units, such as current in amperes and magnetic field in oersteds. This often leads to confusion because equations do not balance dimensionally. If you must use mixed units, clearly state the units for each quantity in an equation.</w:t>
-      </w:r>
-    </w:p>
-    <w:p>
-      <w:pPr>
-        <w:pStyle w:val="Text"/>
-      </w:pPr>
-      <w:r>
-        <w:rPr>
-          <w:noProof/>
-        </w:rPr>
-        <mc:AlternateContent>
-          <mc:Choice Requires="wps">
-            <w:drawing>
-              <wp:anchor distT="0" distB="0" distL="114300" distR="114300" simplePos="0" relativeHeight="251660288" behindDoc="0" locked="0" layoutInCell="1" allowOverlap="1">
-                <wp:simplePos x="0" y="0"/>
-                <wp:positionH relativeFrom="margin">
-                  <wp:posOffset>-47625</wp:posOffset>
-                </wp:positionH>
-                <wp:positionV relativeFrom="margin">
-                  <wp:posOffset>5572760</wp:posOffset>
-                </wp:positionV>
-                <wp:extent cx="3154680" cy="2209800"/>
-                <wp:effectExtent l="0" t="0" r="0" b="0"/>
-                <wp:wrapThrough wrapText="bothSides">
-                  <wp:wrapPolygon edited="0">
-                    <wp:start x="-65" y="0"/>
-                    <wp:lineTo x="-65" y="21420"/>
-                    <wp:lineTo x="21600" y="21420"/>
-                    <wp:lineTo x="21600" y="0"/>
-                    <wp:lineTo x="-65" y="0"/>
-                  </wp:wrapPolygon>
-                </wp:wrapThrough>
-                <wp:docPr id="1" name="Text Box 8"/>
-                <wp:cNvGraphicFramePr>
-                  <a:graphicFrameLocks xmlns:a="http://schemas.openxmlformats.org/drawingml/2006/main"/>
-                </wp:cNvGraphicFramePr>
-                <a:graphic xmlns:a="http://schemas.openxmlformats.org/drawingml/2006/main">
-                  <a:graphicData uri="http://schemas.microsoft.com/office/word/2010/wordprocessingShape">
-                    <wps:wsp>
-                      <wps:cNvSpPr txBox="1">
-                        <a:spLocks noChangeArrowheads="1"/>
-                      </wps:cNvSpPr>
-                      <wps:spPr bwMode="auto">
-                        <a:xfrm>
-                          <a:off x="0" y="0"/>
-                          <a:ext cx="3154680" cy="2209800"/>
-                        </a:xfrm>
-                        <a:prstGeom prst="rect">
-                          <a:avLst/>
-                        </a:prstGeom>
-                        <a:solidFill>
-                          <a:srgbClr val="FFFFFF"/>
-                        </a:solidFill>
-                        <a:ln>
-                          <a:noFill/>
-                        </a:ln>
-                        <a:extLst>
-                          <a:ext uri="{91240B29-F687-4f45-9708-019B960494DF}">
-                            <a14:hiddenLine xmlns:a14="http://schemas.microsoft.com/office/drawing/2010/main" w="9525">
-                              <a:solidFill>
-                                <a:srgbClr val="000000"/>
-                              </a:solidFill>
-                              <a:miter lim="800000"/>
-                              <a:headEnd/>
-                              <a:tailEnd/>
-                            </a14:hiddenLine>
-                          </a:ext>
-                        </a:extLst>
-                      </wps:spPr>
-                      <wps:txbx>
-                        <w:txbxContent>
-                          <w:p>
-                            <w:pPr>
-                              <w:pStyle w:val="FootnoteText"/>
-                              <w:ind w:firstLine="0"/>
-                            </w:pPr>
-                            <w:r>
-                              <w:rPr>
-                                <w:noProof/>
-                              </w:rPr>
-                              <w:drawing>
-                                <wp:inline distT="0" distB="0" distL="0" distR="0">
-                                  <wp:extent cx="3143885" cy="1746885"/>
-                                  <wp:effectExtent l="0" t="0" r="5715" b="5715"/>
-                                  <wp:docPr id="46" name="Picture 46" descr="skinTrack"/>
-                                  <wp:cNvGraphicFramePr>
-                                    <a:graphicFrameLocks xmlns:a="http://schemas.openxmlformats.org/drawingml/2006/main" noChangeAspect="1"/>
-                                  </wp:cNvGraphicFramePr>
-                                  <a:graphic xmlns:a="http://schemas.openxmlformats.org/drawingml/2006/main">
-                                    <a:graphicData uri="http://schemas.openxmlformats.org/drawingml/2006/picture">
-                                      <pic:pic xmlns:pic="http://schemas.openxmlformats.org/drawingml/2006/picture">
-                                        <pic:nvPicPr>
-                                          <pic:cNvPr id="0" name="Picture 46" descr="skinTrack"/>
                                           <pic:cNvPicPr>
                                             <a:picLocks noChangeAspect="1" noChangeArrowheads="1"/>
                                           </pic:cNvPicPr>
@@ -1096,8 +1381,13 @@
                               <w:pStyle w:val="FootnoteText"/>
                               <w:ind w:firstLine="0"/>
                             </w:pPr>
+                            <w:proofErr w:type="gramStart"/>
                             <w:r>
-                              <w:t xml:space="preserve">Fig. 3 Resultant image from skin tone isolation. Notice how the shadows in the image greatly reduce the effectiveness of the filtering, also notice how there is a great amount of noise in the background. </w:t>
+                              <w:t>Fig. 2 Resultant image from background subtraction.</w:t>
+                            </w:r>
+                            <w:proofErr w:type="gramEnd"/>
+                            <w:r>
+                              <w:t xml:space="preserve"> Notice raised index finger in the foreground left of the image. See also the noise resulting from camera displacement or movement in the background of the image. </w:t>
                             </w:r>
                           </w:p>
                         </w:txbxContent>
@@ -1119,7 +1409,7 @@
           </mc:Choice>
           <mc:Fallback>
             <w:pict>
-              <v:shape id="Text Box 8" o:spid="_x0000_s1028" type="#_x0000_t202" style="position:absolute;left:0;text-align:left;margin-left:-3.7pt;margin-top:438.8pt;width:248.4pt;height:174pt;z-index:251660288;visibility:visible;mso-wrap-style:square;mso-width-percent:0;mso-height-percent:0;mso-wrap-distance-left:9pt;mso-wrap-distance-top:0;mso-wrap-distance-right:9pt;mso-wrap-distance-bottom:0;mso-position-horizontal:absolute;mso-position-horizontal-relative:margin;mso-position-vertical:absolute;mso-position-vertical-relative:margin;mso-width-percent:0;mso-height-percent:0;mso-width-relative:page;mso-height-relative:page;v-text-anchor:top" o:gfxdata="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" stroked="f">
+              <v:shape id="Text Box 7" o:spid="_x0000_s1028" type="#_x0000_t202" style="position:absolute;left:0;text-align:left;margin-left:-9.7pt;margin-top:108.8pt;width:248.4pt;height:180pt;z-index:251659264;visibility:visible;mso-wrap-style:square;mso-width-percent:0;mso-height-percent:0;mso-wrap-distance-left:9pt;mso-wrap-distance-top:0;mso-wrap-distance-right:9pt;mso-wrap-distance-bottom:0;mso-position-horizontal:absolute;mso-position-horizontal-relative:margin;mso-position-vertical:absolute;mso-position-vertical-relative:margin;mso-width-percent:0;mso-height-percent:0;mso-width-relative:page;mso-height-relative:page;v-text-anchor:top" o:gfxdata="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" stroked="f">
                 <v:textbox inset="0,0,0,0">
                   <w:txbxContent>
                     <w:p>
@@ -1132,10 +1422,10 @@
                           <w:noProof/>
                         </w:rPr>
                         <w:drawing>
-                          <wp:inline distT="0" distB="0" distL="0" distR="0">
+                          <wp:inline distT="0" distB="0" distL="0" distR="0" wp14:anchorId="5FF1AB33" wp14:editId="55419EA4">
                             <wp:extent cx="3143885" cy="1746885"/>
                             <wp:effectExtent l="0" t="0" r="5715" b="5715"/>
-                            <wp:docPr id="46" name="Picture 46" descr="skinTrack"/>
+                            <wp:docPr id="21" name="Picture 21" descr="bgDiff"/>
                             <wp:cNvGraphicFramePr>
                               <a:graphicFrameLocks xmlns:a="http://schemas.openxmlformats.org/drawingml/2006/main" noChangeAspect="1"/>
                             </wp:cNvGraphicFramePr>
@@ -1143,7 +1433,7 @@
                               <a:graphicData uri="http://schemas.openxmlformats.org/drawingml/2006/picture">
                                 <pic:pic xmlns:pic="http://schemas.openxmlformats.org/drawingml/2006/picture">
                                   <pic:nvPicPr>
-                                    <pic:cNvPr id="0" name="Picture 46" descr="skinTrack"/>
+                                    <pic:cNvPr id="0" name="Picture 21" descr="bgDiff"/>
                                     <pic:cNvPicPr>
                                       <a:picLocks noChangeAspect="1" noChangeArrowheads="1"/>
                                     </pic:cNvPicPr>
@@ -1186,8 +1476,13 @@
                         <w:pStyle w:val="FootnoteText"/>
                         <w:ind w:firstLine="0"/>
                       </w:pPr>
+                      <w:proofErr w:type="gramStart"/>
                       <w:r>
-                        <w:t xml:space="preserve">Fig. 3 Resultant image from skin tone isolation. Notice how the shadows in the image greatly reduce the effectiveness of the filtering, also notice how there is a great amount of noise in the background. </w:t>
+                        <w:t>Fig. 2 Resultant image from background subtraction.</w:t>
+                      </w:r>
+                      <w:proofErr w:type="gramEnd"/>
+                      <w:r>
+                        <w:t xml:space="preserve"> Notice raised index finger in the foreground left of the image. See also the noise resulting from camera displacement or movement in the background of the image. </w:t>
                       </w:r>
                     </w:p>
                   </w:txbxContent>
@@ -1199,6 +1494,928 @@
         </mc:AlternateContent>
       </w:r>
       <w:r>
+        <w:t xml:space="preserve">To solve this problem we decided to modify the scope of our project to include the tracking of specifically </w:t>
+      </w:r>
+      <w:proofErr w:type="spellStart"/>
+      <w:r>
+        <w:t>coloured</w:t>
+      </w:r>
+      <w:proofErr w:type="spellEnd"/>
+      <w:r>
+        <w:t xml:space="preserve"> objects, and to use these objects for drawing on the virtual whiteboard. It was found that red, green, and blue whiteboard markers were convenient for this purpose.</w:t>
+      </w:r>
+      <w:r>
+        <w:t xml:space="preserve"> The markers also worked as excellent pointers for increasing immersion within the application since users were familiar with drawing using a whiteboard marker.</w:t>
+      </w:r>
+    </w:p>
+    <w:p>
+      <w:pPr>
+        <w:pStyle w:val="Heading4"/>
+        <w:rPr>
+          <w:ins w:id="25" w:author="Mitchell Chaulk" w:date="2011-07-24T23:19:00Z"/>
+        </w:rPr>
+        <w:pPrChange w:id="26" w:author="Mitchell Chaulk" w:date="2011-07-24T23:19:00Z">
+          <w:pPr>
+            <w:pStyle w:val="Text"/>
+          </w:pPr>
+        </w:pPrChange>
+      </w:pPr>
+      <w:ins w:id="27" w:author="Mitchell Chaulk" w:date="2011-07-24T23:19:00Z">
+        <w:r>
+          <w:t>Method</w:t>
+        </w:r>
+      </w:ins>
+    </w:p>
+    <w:p>
+      <w:pPr>
+        <w:autoSpaceDE/>
+        <w:autoSpaceDN/>
+        <w:rPr>
+          <w:ins w:id="28" w:author="Mitchell Chaulk" w:date="2011-07-24T23:19:00Z"/>
+          <w:color w:val="000000"/>
+          <w:rPrChange w:id="29" w:author="Mitchell Chaulk" w:date="2011-07-24T23:20:00Z">
+            <w:rPr>
+              <w:ins w:id="30" w:author="Mitchell Chaulk" w:date="2011-07-24T23:19:00Z"/>
+              <w:rFonts w:ascii="Times" w:hAnsi="Times"/>
+              <w:color w:val="000000"/>
+              <w:sz w:val="27"/>
+              <w:szCs w:val="27"/>
+            </w:rPr>
+          </w:rPrChange>
+        </w:rPr>
+      </w:pPr>
+      <w:ins w:id="31" w:author="Mitchell Chaulk" w:date="2011-07-24T23:19:00Z">
+        <w:r>
+          <w:rPr>
+            <w:color w:val="000000"/>
+            <w:rPrChange w:id="32" w:author="Mitchell Chaulk" w:date="2011-07-24T23:20:00Z">
+              <w:rPr>
+                <w:rFonts w:ascii="Arial" w:hAnsi="Arial"/>
+                <w:color w:val="000000"/>
+                <w:sz w:val="22"/>
+                <w:szCs w:val="22"/>
+              </w:rPr>
+            </w:rPrChange>
+          </w:rPr>
+          <w:t xml:space="preserve">The </w:t>
+        </w:r>
+      </w:ins>
+      <w:ins w:id="33" w:author="Mitchell Chaulk" w:date="2011-07-24T23:20:00Z">
+        <w:r>
+          <w:rPr>
+            <w:color w:val="000000"/>
+          </w:rPr>
+          <w:t>Webcam</w:t>
+        </w:r>
+      </w:ins>
+      <w:ins w:id="34" w:author="Mitchell Chaulk" w:date="2011-07-24T23:19:00Z">
+        <w:r>
+          <w:rPr>
+            <w:color w:val="000000"/>
+            <w:rPrChange w:id="35" w:author="Mitchell Chaulk" w:date="2011-07-24T23:20:00Z">
+              <w:rPr>
+                <w:rFonts w:ascii="Arial" w:hAnsi="Arial"/>
+                <w:color w:val="000000"/>
+                <w:sz w:val="22"/>
+                <w:szCs w:val="22"/>
+              </w:rPr>
+            </w:rPrChange>
+          </w:rPr>
+          <w:t xml:space="preserve"> Whiteboard application needs to isolate the marker’s “blob”, and then report its centroid. Once the centroid is found, simply reflecting the x-coordinate will return a point that mimics a mirrored image of the marker’s position. The figure below (FIGURE#) shows a preliminary application that displays the marker’s bounding rectangle, and the reflected centroid position (to be used for the position on the ‘whiteboard’). </w:t>
+        </w:r>
+      </w:ins>
+    </w:p>
+    <w:p>
+      <w:pPr>
+        <w:autoSpaceDE/>
+        <w:autoSpaceDN/>
+        <w:rPr>
+          <w:ins w:id="36" w:author="Mitchell Chaulk" w:date="2011-07-24T23:21:00Z"/>
+          <w:rFonts w:ascii="Times" w:hAnsi="Times"/>
+          <w:color w:val="000000"/>
+          <w:sz w:val="27"/>
+          <w:szCs w:val="27"/>
+        </w:rPr>
+      </w:pPr>
+      <w:ins w:id="37" w:author="Mitchell Chaulk" w:date="2011-07-24T23:21:00Z">
+        <w:r>
+          <w:rPr>
+            <w:rFonts w:ascii="Times" w:hAnsi="Times"/>
+            <w:noProof/>
+            <w:color w:val="000000"/>
+            <w:sz w:val="27"/>
+            <w:szCs w:val="27"/>
+          </w:rPr>
+          <w:drawing>
+            <wp:inline distT="0" distB="0" distL="0" distR="0" wp14:anchorId="0D2F71AA" wp14:editId="7ED09B97">
+              <wp:extent cx="3121204" cy="2177665"/>
+              <wp:effectExtent l="0" t="0" r="3175" b="6985"/>
+              <wp:docPr id="4" name="internal-source-marker_0.10176917864009738" descr="https://lh3.googleusercontent.com/_x7FWh8BS0B0PAy_VfcB84g8EX1epCzgRdsUZ4J-1faNMeai8iVl5Pscr0puTajoXNwUPVHIdG8wbTjdMsA6JrZvlp2SNXiClp3laMRKBGVlxbwsH9s"/>
+              <wp:cNvGraphicFramePr>
+                <a:graphicFrameLocks xmlns:a="http://schemas.openxmlformats.org/drawingml/2006/main" noChangeAspect="1"/>
+              </wp:cNvGraphicFramePr>
+              <a:graphic xmlns:a="http://schemas.openxmlformats.org/drawingml/2006/main">
+                <a:graphicData uri="http://schemas.openxmlformats.org/drawingml/2006/picture">
+                  <pic:pic xmlns:pic="http://schemas.openxmlformats.org/drawingml/2006/picture">
+                    <pic:nvPicPr>
+                      <pic:cNvPr id="0" name="internal-source-marker_0.10176917864009738" descr="https://lh3.googleusercontent.com/_x7FWh8BS0B0PAy_VfcB84g8EX1epCzgRdsUZ4J-1faNMeai8iVl5Pscr0puTajoXNwUPVHIdG8wbTjdMsA6JrZvlp2SNXiClp3laMRKBGVlxbwsH9s"/>
+                      <pic:cNvPicPr>
+                        <a:picLocks noChangeAspect="1" noChangeArrowheads="1"/>
+                      </pic:cNvPicPr>
+                    </pic:nvPicPr>
+                    <pic:blipFill>
+                      <a:blip r:embed="rId11">
+                        <a:extLst>
+                          <a:ext uri="{28A0092B-C50C-407E-A947-70E740481C1C}">
+                            <a14:useLocalDpi xmlns:a14="http://schemas.microsoft.com/office/drawing/2010/main" val="0"/>
+                          </a:ext>
+                        </a:extLst>
+                      </a:blip>
+                      <a:srcRect/>
+                      <a:stretch>
+                        <a:fillRect/>
+                      </a:stretch>
+                    </pic:blipFill>
+                    <pic:spPr bwMode="auto">
+                      <a:xfrm>
+                        <a:off x="0" y="0"/>
+                        <a:ext cx="3122168" cy="2178338"/>
+                      </a:xfrm>
+                      <a:prstGeom prst="rect">
+                        <a:avLst/>
+                      </a:prstGeom>
+                      <a:noFill/>
+                      <a:ln>
+                        <a:noFill/>
+                      </a:ln>
+                    </pic:spPr>
+                  </pic:pic>
+                </a:graphicData>
+              </a:graphic>
+            </wp:inline>
+          </w:drawing>
+        </w:r>
+      </w:ins>
+    </w:p>
+    <w:p>
+      <w:pPr>
+        <w:autoSpaceDE/>
+        <w:autoSpaceDN/>
+        <w:rPr>
+          <w:ins w:id="38" w:author="Mitchell Chaulk" w:date="2011-07-24T23:22:00Z"/>
+          <w:rFonts w:ascii="Times" w:hAnsi="Times"/>
+          <w:color w:val="000000"/>
+          <w:sz w:val="27"/>
+          <w:szCs w:val="27"/>
+        </w:rPr>
+      </w:pPr>
+      <w:ins w:id="39" w:author="Mitchell Chaulk" w:date="2011-07-24T23:22:00Z">
+        <w:r>
+          <w:rPr>
+            <w:color w:val="000000"/>
+          </w:rPr>
+          <w:t xml:space="preserve">The next step involves subtracting a </w:t>
+        </w:r>
+        <w:proofErr w:type="spellStart"/>
+        <w:r>
+          <w:rPr>
+            <w:color w:val="000000"/>
+          </w:rPr>
+          <w:t>grayscale</w:t>
+        </w:r>
+        <w:proofErr w:type="spellEnd"/>
+        <w:r>
+          <w:rPr>
+            <w:color w:val="000000"/>
+          </w:rPr>
+          <w:t xml:space="preserve"> version of the image from a matrix of the image’s marker color. The figure below (#FIGURE) subtracts the </w:t>
+        </w:r>
+        <w:proofErr w:type="spellStart"/>
+        <w:r>
+          <w:rPr>
+            <w:color w:val="000000"/>
+          </w:rPr>
+          <w:t>grayscale</w:t>
+        </w:r>
+        <w:proofErr w:type="spellEnd"/>
+        <w:r>
+          <w:rPr>
+            <w:color w:val="000000"/>
+          </w:rPr>
+          <w:t xml:space="preserve"> version of the screen shot from the red component matrix of the RGB image (the first of the three color matrices). This has the effect of almost completely eliminating any objects within the image that are not of the marker color. This will reduce the number of objects to process later.</w:t>
+        </w:r>
+      </w:ins>
+    </w:p>
+    <w:p>
+      <w:pPr>
+        <w:autoSpaceDE/>
+        <w:autoSpaceDN/>
+        <w:rPr>
+          <w:ins w:id="40" w:author="Mitchell Chaulk" w:date="2011-07-24T23:22:00Z"/>
+          <w:rFonts w:ascii="Times" w:hAnsi="Times"/>
+          <w:color w:val="000000"/>
+          <w:sz w:val="27"/>
+          <w:szCs w:val="27"/>
+        </w:rPr>
+      </w:pPr>
+      <w:ins w:id="41" w:author="Mitchell Chaulk" w:date="2011-07-24T23:22:00Z">
+        <w:r>
+          <w:rPr>
+            <w:rFonts w:ascii="Times" w:hAnsi="Times"/>
+            <w:noProof/>
+            <w:color w:val="000000"/>
+            <w:sz w:val="27"/>
+            <w:szCs w:val="27"/>
+          </w:rPr>
+          <w:lastRenderedPageBreak/>
+          <w:drawing>
+            <wp:inline distT="0" distB="0" distL="0" distR="0" wp14:anchorId="4B434E34" wp14:editId="686FDAA2">
+              <wp:extent cx="3200036" cy="2232665"/>
+              <wp:effectExtent l="0" t="0" r="635" b="2540"/>
+              <wp:docPr id="10" name="internal-source-marker_0.10176917864009738" descr="https://lh6.googleusercontent.com/Y8nSvaskHYt6GBEBLkx_bDTPUFnKbCF1UtzWfObPeGQn4wI6p8T4M2CsNl5IqlCNA_6jOoi2Up0Fzv_yN97SoltQtdo_ues0NjWqxq7ZIdNgfb8SXrs"/>
+              <wp:cNvGraphicFramePr>
+                <a:graphicFrameLocks xmlns:a="http://schemas.openxmlformats.org/drawingml/2006/main" noChangeAspect="1"/>
+              </wp:cNvGraphicFramePr>
+              <a:graphic xmlns:a="http://schemas.openxmlformats.org/drawingml/2006/main">
+                <a:graphicData uri="http://schemas.openxmlformats.org/drawingml/2006/picture">
+                  <pic:pic xmlns:pic="http://schemas.openxmlformats.org/drawingml/2006/picture">
+                    <pic:nvPicPr>
+                      <pic:cNvPr id="0" name="internal-source-marker_0.10176917864009738" descr="https://lh6.googleusercontent.com/Y8nSvaskHYt6GBEBLkx_bDTPUFnKbCF1UtzWfObPeGQn4wI6p8T4M2CsNl5IqlCNA_6jOoi2Up0Fzv_yN97SoltQtdo_ues0NjWqxq7ZIdNgfb8SXrs"/>
+                      <pic:cNvPicPr>
+                        <a:picLocks noChangeAspect="1" noChangeArrowheads="1"/>
+                      </pic:cNvPicPr>
+                    </pic:nvPicPr>
+                    <pic:blipFill>
+                      <a:blip r:embed="rId12">
+                        <a:extLst>
+                          <a:ext uri="{28A0092B-C50C-407E-A947-70E740481C1C}">
+                            <a14:useLocalDpi xmlns:a14="http://schemas.microsoft.com/office/drawing/2010/main" val="0"/>
+                          </a:ext>
+                        </a:extLst>
+                      </a:blip>
+                      <a:srcRect/>
+                      <a:stretch>
+                        <a:fillRect/>
+                      </a:stretch>
+                    </pic:blipFill>
+                    <pic:spPr bwMode="auto">
+                      <a:xfrm>
+                        <a:off x="0" y="0"/>
+                        <a:ext cx="3200718" cy="2233141"/>
+                      </a:xfrm>
+                      <a:prstGeom prst="rect">
+                        <a:avLst/>
+                      </a:prstGeom>
+                      <a:noFill/>
+                      <a:ln>
+                        <a:noFill/>
+                      </a:ln>
+                    </pic:spPr>
+                  </pic:pic>
+                </a:graphicData>
+              </a:graphic>
+            </wp:inline>
+          </w:drawing>
+        </w:r>
+      </w:ins>
+    </w:p>
+    <w:p>
+      <w:pPr>
+        <w:autoSpaceDE/>
+        <w:autoSpaceDN/>
+        <w:rPr>
+          <w:ins w:id="42" w:author="Mitchell Chaulk" w:date="2011-07-24T23:25:00Z"/>
+          <w:color w:val="000000"/>
+        </w:rPr>
+      </w:pPr>
+      <w:ins w:id="43" w:author="Mitchell Chaulk" w:date="2011-07-24T23:23:00Z">
+        <w:r>
+          <w:rPr>
+            <w:color w:val="000000"/>
+          </w:rPr>
+          <w:t xml:space="preserve">Once the matrices have been subtracted, the application runs a 3x3 median filter to clean up small amounts of noise that could have an effect on object invariance later (see #FIGURE). </w:t>
+        </w:r>
+      </w:ins>
+      <w:ins w:id="44" w:author="Mitchell Chaulk" w:date="2011-07-24T23:24:00Z">
+        <w:r>
+          <w:rPr>
+            <w:color w:val="000000"/>
+          </w:rPr>
+          <w:t xml:space="preserve">This feature is primarily intended to smooth out object perimeters. However, through experimentation it did not seem to add much to functionality. As such, this step has been deemed as </w:t>
+        </w:r>
+      </w:ins>
+      <w:ins w:id="45" w:author="Mitchell Chaulk" w:date="2011-07-24T23:25:00Z">
+        <w:r>
+          <w:rPr>
+            <w:color w:val="000000"/>
+          </w:rPr>
+          <w:t xml:space="preserve">‘optional’ for any future implementations. Not including a median filter would add to the application’s </w:t>
+        </w:r>
+        <w:proofErr w:type="spellStart"/>
+        <w:r>
+          <w:rPr>
+            <w:color w:val="000000"/>
+          </w:rPr>
+          <w:t>performace</w:t>
+        </w:r>
+        <w:proofErr w:type="spellEnd"/>
+        <w:r>
+          <w:rPr>
+            <w:color w:val="000000"/>
+          </w:rPr>
+          <w:t>.</w:t>
+        </w:r>
+      </w:ins>
+    </w:p>
+    <w:p>
+      <w:pPr>
+        <w:autoSpaceDE/>
+        <w:autoSpaceDN/>
+        <w:rPr>
+          <w:ins w:id="46" w:author="Mitchell Chaulk" w:date="2011-07-24T23:26:00Z"/>
+          <w:rFonts w:ascii="Times" w:hAnsi="Times"/>
+          <w:color w:val="000000"/>
+          <w:sz w:val="27"/>
+          <w:szCs w:val="27"/>
+        </w:rPr>
+      </w:pPr>
+      <w:ins w:id="47" w:author="Mitchell Chaulk" w:date="2011-07-24T23:26:00Z">
+        <w:r>
+          <w:rPr>
+            <w:rFonts w:ascii="Times" w:hAnsi="Times"/>
+            <w:noProof/>
+            <w:color w:val="000000"/>
+            <w:sz w:val="27"/>
+            <w:szCs w:val="27"/>
+          </w:rPr>
+          <w:drawing>
+            <wp:inline distT="0" distB="0" distL="0" distR="0" wp14:anchorId="5CEF16D8" wp14:editId="3350DF5E">
+              <wp:extent cx="3227434" cy="2251781"/>
+              <wp:effectExtent l="0" t="0" r="0" b="8890"/>
+              <wp:docPr id="12" name="internal-source-marker_0.10176917864009738" descr="https://lh5.googleusercontent.com/xsNf_cmRG1itYPJAjmYiPzbwiGiw9mC4QoItg-4jcuREZaKVs-CtvQJGjnkP5PBL-_i_tH_EDHNGrqqobhjhquWiaTBw6jhqJbuZUP2MrKKYMTwyFsU"/>
+              <wp:cNvGraphicFramePr>
+                <a:graphicFrameLocks xmlns:a="http://schemas.openxmlformats.org/drawingml/2006/main" noChangeAspect="1"/>
+              </wp:cNvGraphicFramePr>
+              <a:graphic xmlns:a="http://schemas.openxmlformats.org/drawingml/2006/main">
+                <a:graphicData uri="http://schemas.openxmlformats.org/drawingml/2006/picture">
+                  <pic:pic xmlns:pic="http://schemas.openxmlformats.org/drawingml/2006/picture">
+                    <pic:nvPicPr>
+                      <pic:cNvPr id="0" name="internal-source-marker_0.10176917864009738" descr="https://lh5.googleusercontent.com/xsNf_cmRG1itYPJAjmYiPzbwiGiw9mC4QoItg-4jcuREZaKVs-CtvQJGjnkP5PBL-_i_tH_EDHNGrqqobhjhquWiaTBw6jhqJbuZUP2MrKKYMTwyFsU"/>
+                      <pic:cNvPicPr>
+                        <a:picLocks noChangeAspect="1" noChangeArrowheads="1"/>
+                      </pic:cNvPicPr>
+                    </pic:nvPicPr>
+                    <pic:blipFill>
+                      <a:blip r:embed="rId13">
+                        <a:extLst>
+                          <a:ext uri="{28A0092B-C50C-407E-A947-70E740481C1C}">
+                            <a14:useLocalDpi xmlns:a14="http://schemas.microsoft.com/office/drawing/2010/main" val="0"/>
+                          </a:ext>
+                        </a:extLst>
+                      </a:blip>
+                      <a:srcRect/>
+                      <a:stretch>
+                        <a:fillRect/>
+                      </a:stretch>
+                    </pic:blipFill>
+                    <pic:spPr bwMode="auto">
+                      <a:xfrm>
+                        <a:off x="0" y="0"/>
+                        <a:ext cx="3228356" cy="2252424"/>
+                      </a:xfrm>
+                      <a:prstGeom prst="rect">
+                        <a:avLst/>
+                      </a:prstGeom>
+                      <a:noFill/>
+                      <a:ln>
+                        <a:noFill/>
+                      </a:ln>
+                    </pic:spPr>
+                  </pic:pic>
+                </a:graphicData>
+              </a:graphic>
+            </wp:inline>
+          </w:drawing>
+        </w:r>
+      </w:ins>
+    </w:p>
+    <w:p>
+      <w:pPr>
+        <w:autoSpaceDE/>
+        <w:autoSpaceDN/>
+        <w:rPr>
+          <w:ins w:id="48" w:author="Mitchell Chaulk" w:date="2011-07-24T23:32:00Z"/>
+          <w:color w:val="000000"/>
+        </w:rPr>
+      </w:pPr>
+      <w:ins w:id="49" w:author="Mitchell Chaulk" w:date="2011-07-24T23:26:00Z">
+        <w:r>
+          <w:rPr>
+            <w:color w:val="000000"/>
+          </w:rPr>
+          <w:t xml:space="preserve">The application now needs to convert the </w:t>
+        </w:r>
+        <w:proofErr w:type="spellStart"/>
+        <w:r>
+          <w:rPr>
+            <w:color w:val="000000"/>
+          </w:rPr>
+          <w:t>grayscale</w:t>
+        </w:r>
+        <w:proofErr w:type="spellEnd"/>
+        <w:r>
+          <w:rPr>
+            <w:color w:val="000000"/>
+          </w:rPr>
+          <w:t xml:space="preserve"> image to a binary image. This will show the marker, and anything else of like-color, in white while the rest of the image goes black. See #FIGURE.</w:t>
+        </w:r>
+      </w:ins>
+      <w:ins w:id="50" w:author="Mitchell Chaulk" w:date="2011-07-24T23:27:00Z">
+        <w:r>
+          <w:rPr>
+            <w:color w:val="000000"/>
+          </w:rPr>
+          <w:t xml:space="preserve"> For tracking red, and blue, a threshold value of 0.18 was determined through experimentation. However it is worth noting that green required a more </w:t>
+        </w:r>
+      </w:ins>
+      <w:ins w:id="51" w:author="Mitchell Chaulk" w:date="2011-07-24T23:28:00Z">
+        <w:r>
+          <w:rPr>
+            <w:color w:val="000000"/>
+          </w:rPr>
+          <w:t>sensitive</w:t>
+        </w:r>
+      </w:ins>
+      <w:ins w:id="52" w:author="Mitchell Chaulk" w:date="2011-07-24T23:27:00Z">
+        <w:r>
+          <w:rPr>
+            <w:color w:val="000000"/>
+          </w:rPr>
+          <w:t xml:space="preserve"> </w:t>
+        </w:r>
+        <w:proofErr w:type="gramStart"/>
+        <w:r>
+          <w:rPr>
+            <w:color w:val="000000"/>
+          </w:rPr>
+          <w:t xml:space="preserve">threshold </w:t>
+        </w:r>
+        <w:r>
+          <w:rPr>
+            <w:color w:val="000000"/>
+          </w:rPr>
+          <w:lastRenderedPageBreak/>
+          <w:t>which</w:t>
+        </w:r>
+        <w:proofErr w:type="gramEnd"/>
+        <w:r>
+          <w:rPr>
+            <w:color w:val="000000"/>
+          </w:rPr>
+          <w:t xml:space="preserve"> was determined to be 0.10.</w:t>
+        </w:r>
+      </w:ins>
+      <w:ins w:id="53" w:author="Mitchell Chaulk" w:date="2011-07-24T23:34:00Z">
+        <w:r>
+          <w:rPr>
+            <w:rFonts w:ascii="Times" w:hAnsi="Times"/>
+            <w:noProof/>
+            <w:color w:val="000000"/>
+            <w:sz w:val="27"/>
+            <w:szCs w:val="27"/>
+          </w:rPr>
+          <w:t xml:space="preserve"> </w:t>
+        </w:r>
+        <w:r>
+          <w:rPr>
+            <w:rFonts w:ascii="Times" w:hAnsi="Times"/>
+            <w:noProof/>
+            <w:color w:val="000000"/>
+            <w:sz w:val="27"/>
+            <w:szCs w:val="27"/>
+          </w:rPr>
+          <w:drawing>
+            <wp:inline distT="0" distB="0" distL="0" distR="0" wp14:anchorId="332A2074" wp14:editId="722BC87F">
+              <wp:extent cx="3006031" cy="2097309"/>
+              <wp:effectExtent l="0" t="0" r="0" b="11430"/>
+              <wp:docPr id="18" name="internal-source-marker_0.10176917864009738" descr="https://lh3.googleusercontent.com/kbHXVCOersRkOS5Fc0jFZcd5H6Xf1BT65dgf2vnHgySAjx0xWXyHrTiEtvsxKgv2T5cQraU6sxUY1jEBNx0FPb2_gfLGzwuGP8LbYagHVKeELrkpheg"/>
+              <wp:cNvGraphicFramePr>
+                <a:graphicFrameLocks xmlns:a="http://schemas.openxmlformats.org/drawingml/2006/main" noChangeAspect="1"/>
+              </wp:cNvGraphicFramePr>
+              <a:graphic xmlns:a="http://schemas.openxmlformats.org/drawingml/2006/main">
+                <a:graphicData uri="http://schemas.openxmlformats.org/drawingml/2006/picture">
+                  <pic:pic xmlns:pic="http://schemas.openxmlformats.org/drawingml/2006/picture">
+                    <pic:nvPicPr>
+                      <pic:cNvPr id="0" name="internal-source-marker_0.10176917864009738" descr="https://lh3.googleusercontent.com/kbHXVCOersRkOS5Fc0jFZcd5H6Xf1BT65dgf2vnHgySAjx0xWXyHrTiEtvsxKgv2T5cQraU6sxUY1jEBNx0FPb2_gfLGzwuGP8LbYagHVKeELrkpheg"/>
+                      <pic:cNvPicPr>
+                        <a:picLocks noChangeAspect="1" noChangeArrowheads="1"/>
+                      </pic:cNvPicPr>
+                    </pic:nvPicPr>
+                    <pic:blipFill>
+                      <a:blip r:embed="rId14">
+                        <a:extLst>
+                          <a:ext uri="{28A0092B-C50C-407E-A947-70E740481C1C}">
+                            <a14:useLocalDpi xmlns:a14="http://schemas.microsoft.com/office/drawing/2010/main" val="0"/>
+                          </a:ext>
+                        </a:extLst>
+                      </a:blip>
+                      <a:srcRect/>
+                      <a:stretch>
+                        <a:fillRect/>
+                      </a:stretch>
+                    </pic:blipFill>
+                    <pic:spPr bwMode="auto">
+                      <a:xfrm>
+                        <a:off x="0" y="0"/>
+                        <a:ext cx="3006764" cy="2097820"/>
+                      </a:xfrm>
+                      <a:prstGeom prst="rect">
+                        <a:avLst/>
+                      </a:prstGeom>
+                      <a:noFill/>
+                      <a:ln>
+                        <a:noFill/>
+                      </a:ln>
+                    </pic:spPr>
+                  </pic:pic>
+                </a:graphicData>
+              </a:graphic>
+            </wp:inline>
+          </w:drawing>
+        </w:r>
+      </w:ins>
+    </w:p>
+    <w:p>
+      <w:pPr>
+        <w:autoSpaceDE/>
+        <w:autoSpaceDN/>
+        <w:rPr>
+          <w:ins w:id="54" w:author="Mitchell Chaulk" w:date="2011-07-24T23:32:00Z"/>
+          <w:color w:val="000000"/>
+        </w:rPr>
+      </w:pPr>
+      <w:ins w:id="55" w:author="Mitchell Chaulk" w:date="2011-07-24T23:32:00Z">
+        <w:r>
+          <w:rPr>
+            <w:rFonts w:ascii="Times" w:hAnsi="Times"/>
+            <w:noProof/>
+            <w:color w:val="000000"/>
+            <w:sz w:val="27"/>
+            <w:szCs w:val="27"/>
+          </w:rPr>
+          <w:drawing>
+            <wp:inline distT="0" distB="0" distL="0" distR="0" wp14:anchorId="533CAE3D" wp14:editId="4382B897">
+              <wp:extent cx="3077026" cy="2146842"/>
+              <wp:effectExtent l="0" t="0" r="0" b="12700"/>
+              <wp:docPr id="14" name="internal-source-marker_0.10176917864009738" descr="https://lh5.googleusercontent.com/mt2aKXesxcrTROc3R9GfGVgQJxoYFjhRSjEq5NXQlKkv-gwymLxAjRFwuaPCgOnXSwv8kVBdnG9pjjtdcvQu-OllyLF59yGan2gF3I2xlcUX62NDcbs"/>
+              <wp:cNvGraphicFramePr>
+                <a:graphicFrameLocks xmlns:a="http://schemas.openxmlformats.org/drawingml/2006/main" noChangeAspect="1"/>
+              </wp:cNvGraphicFramePr>
+              <a:graphic xmlns:a="http://schemas.openxmlformats.org/drawingml/2006/main">
+                <a:graphicData uri="http://schemas.openxmlformats.org/drawingml/2006/picture">
+                  <pic:pic xmlns:pic="http://schemas.openxmlformats.org/drawingml/2006/picture">
+                    <pic:nvPicPr>
+                      <pic:cNvPr id="0" name="internal-source-marker_0.10176917864009738" descr="https://lh5.googleusercontent.com/mt2aKXesxcrTROc3R9GfGVgQJxoYFjhRSjEq5NXQlKkv-gwymLxAjRFwuaPCgOnXSwv8kVBdnG9pjjtdcvQu-OllyLF59yGan2gF3I2xlcUX62NDcbs"/>
+                      <pic:cNvPicPr>
+                        <a:picLocks noChangeAspect="1" noChangeArrowheads="1"/>
+                      </pic:cNvPicPr>
+                    </pic:nvPicPr>
+                    <pic:blipFill>
+                      <a:blip r:embed="rId15">
+                        <a:extLst>
+                          <a:ext uri="{28A0092B-C50C-407E-A947-70E740481C1C}">
+                            <a14:useLocalDpi xmlns:a14="http://schemas.microsoft.com/office/drawing/2010/main" val="0"/>
+                          </a:ext>
+                        </a:extLst>
+                      </a:blip>
+                      <a:srcRect/>
+                      <a:stretch>
+                        <a:fillRect/>
+                      </a:stretch>
+                    </pic:blipFill>
+                    <pic:spPr bwMode="auto">
+                      <a:xfrm>
+                        <a:off x="0" y="0"/>
+                        <a:ext cx="3081446" cy="2149926"/>
+                      </a:xfrm>
+                      <a:prstGeom prst="rect">
+                        <a:avLst/>
+                      </a:prstGeom>
+                      <a:noFill/>
+                      <a:ln>
+                        <a:noFill/>
+                      </a:ln>
+                    </pic:spPr>
+                  </pic:pic>
+                </a:graphicData>
+              </a:graphic>
+            </wp:inline>
+          </w:drawing>
+        </w:r>
+      </w:ins>
+    </w:p>
+    <w:p>
+      <w:pPr>
+        <w:autoSpaceDE/>
+        <w:autoSpaceDN/>
+        <w:rPr>
+          <w:ins w:id="56" w:author="Mitchell Chaulk" w:date="2011-07-24T23:28:00Z"/>
+          <w:color w:val="000000"/>
+        </w:rPr>
+      </w:pPr>
+      <w:ins w:id="57" w:author="Mitchell Chaulk" w:date="2011-07-24T23:27:00Z">
+        <w:r>
+          <w:rPr>
+            <w:color w:val="000000"/>
+          </w:rPr>
+          <w:t xml:space="preserve"> </w:t>
+        </w:r>
+      </w:ins>
+    </w:p>
+    <w:p>
+      <w:pPr>
+        <w:autoSpaceDE/>
+        <w:autoSpaceDN/>
+        <w:rPr>
+          <w:ins w:id="58" w:author="Mitchell Chaulk" w:date="2011-07-24T23:33:00Z"/>
+          <w:rFonts w:ascii="Times" w:hAnsi="Times"/>
+          <w:color w:val="000000"/>
+          <w:sz w:val="27"/>
+          <w:szCs w:val="27"/>
+        </w:rPr>
+      </w:pPr>
+      <w:ins w:id="59" w:author="Mitchell Chaulk" w:date="2011-07-24T23:33:00Z">
+        <w:r>
+          <w:rPr>
+            <w:color w:val="000000"/>
+          </w:rPr>
+          <w:t xml:space="preserve">After putting the frame through a binary threshold, you can see from the figure above #FIGURE that there will likely still be objects in the background that contain a color component similar to the marker, making it through the above process. The application gets rid of these artifacts by eliminating any ‘blob’ within the </w:t>
+        </w:r>
+        <w:r>
+          <w:rPr>
+            <w:color w:val="000000"/>
+          </w:rPr>
+          <w:t xml:space="preserve">image </w:t>
+        </w:r>
+        <w:proofErr w:type="gramStart"/>
+        <w:r>
+          <w:rPr>
+            <w:color w:val="000000"/>
+          </w:rPr>
+          <w:t>who’s</w:t>
+        </w:r>
+        <w:proofErr w:type="gramEnd"/>
+        <w:r>
+          <w:rPr>
+            <w:color w:val="000000"/>
+          </w:rPr>
+          <w:t xml:space="preserve"> area is fewer than 10</w:t>
+        </w:r>
+        <w:r>
+          <w:rPr>
+            <w:color w:val="000000"/>
+          </w:rPr>
+          <w:t>00 square pixels</w:t>
+        </w:r>
+        <w:r>
+          <w:rPr>
+            <w:color w:val="000000"/>
+          </w:rPr>
+          <w:t>.</w:t>
+        </w:r>
+        <w:r>
+          <w:rPr>
+            <w:color w:val="000000"/>
+          </w:rPr>
+          <w:t xml:space="preserve"> This is show in the below figure (#FIGURE).</w:t>
+        </w:r>
+      </w:ins>
+    </w:p>
+    <w:p>
+      <w:pPr>
+        <w:autoSpaceDE/>
+        <w:autoSpaceDN/>
+        <w:rPr>
+          <w:ins w:id="60" w:author="Mitchell Chaulk" w:date="2011-07-24T23:28:00Z"/>
+          <w:rFonts w:ascii="Times" w:hAnsi="Times"/>
+          <w:color w:val="000000"/>
+          <w:sz w:val="27"/>
+          <w:szCs w:val="27"/>
+        </w:rPr>
+      </w:pPr>
+    </w:p>
+    <w:p>
+      <w:pPr>
+        <w:autoSpaceDE/>
+        <w:autoSpaceDN/>
+        <w:rPr>
+          <w:ins w:id="61" w:author="Mitchell Chaulk" w:date="2011-07-24T23:33:00Z"/>
+          <w:rFonts w:ascii="Times" w:hAnsi="Times"/>
+          <w:color w:val="000000"/>
+          <w:sz w:val="27"/>
+          <w:szCs w:val="27"/>
+        </w:rPr>
+      </w:pPr>
+    </w:p>
+    <w:p>
+      <w:pPr>
+        <w:autoSpaceDE/>
+        <w:autoSpaceDN/>
+        <w:rPr>
+          <w:ins w:id="62" w:author="Mitchell Chaulk" w:date="2011-07-24T23:34:00Z"/>
+          <w:rFonts w:ascii="Times" w:hAnsi="Times"/>
+          <w:color w:val="000000"/>
+          <w:sz w:val="27"/>
+          <w:szCs w:val="27"/>
+        </w:rPr>
+      </w:pPr>
+      <w:ins w:id="63" w:author="Mitchell Chaulk" w:date="2011-07-24T23:34:00Z">
+        <w:r>
+          <w:rPr>
+            <w:color w:val="000000"/>
+          </w:rPr>
+          <w:t>Now all that’s left in the image is a blob representing the marker. Since it is the only object within the frame, processing time is drastically reduced. The application easily determines the object properties, such as its centroid and bounding rectangle (see the figure below #FIGURE). Note that the centroid is reflected in the x, like in the original image.</w:t>
+        </w:r>
+      </w:ins>
+    </w:p>
+    <w:p>
+      <w:pPr>
+        <w:autoSpaceDE/>
+        <w:autoSpaceDN/>
+        <w:rPr>
+          <w:ins w:id="64" w:author="Mitchell Chaulk" w:date="2011-07-24T23:34:00Z"/>
+          <w:rFonts w:ascii="Times" w:hAnsi="Times"/>
+          <w:color w:val="000000"/>
+          <w:sz w:val="27"/>
+          <w:szCs w:val="27"/>
+        </w:rPr>
+      </w:pPr>
+      <w:ins w:id="65" w:author="Mitchell Chaulk" w:date="2011-07-24T23:34:00Z">
+        <w:r>
+          <w:rPr>
+            <w:rFonts w:ascii="Times" w:hAnsi="Times"/>
+            <w:noProof/>
+            <w:color w:val="000000"/>
+            <w:sz w:val="27"/>
+            <w:szCs w:val="27"/>
+          </w:rPr>
+          <w:lastRenderedPageBreak/>
+          <w:drawing>
+            <wp:inline distT="0" distB="0" distL="0" distR="0" wp14:anchorId="7B58C510" wp14:editId="178D033B">
+              <wp:extent cx="3094207" cy="2158829"/>
+              <wp:effectExtent l="0" t="0" r="5080" b="635"/>
+              <wp:docPr id="16" name="internal-source-marker_0.10176917864009738" descr="https://lh6.googleusercontent.com/aoyjzuiwv-5TV1T2Uec7H7UrRtC4DGSa-C6kVhdslV1sxnJHBq4ktl8Afqm6NU_l_LGPFX9vzgM9dGK2KRRgYTFfEEPnV1_ytUWysLLC_s333Zrb_nc"/>
+              <wp:cNvGraphicFramePr>
+                <a:graphicFrameLocks xmlns:a="http://schemas.openxmlformats.org/drawingml/2006/main" noChangeAspect="1"/>
+              </wp:cNvGraphicFramePr>
+              <a:graphic xmlns:a="http://schemas.openxmlformats.org/drawingml/2006/main">
+                <a:graphicData uri="http://schemas.openxmlformats.org/drawingml/2006/picture">
+                  <pic:pic xmlns:pic="http://schemas.openxmlformats.org/drawingml/2006/picture">
+                    <pic:nvPicPr>
+                      <pic:cNvPr id="0" name="internal-source-marker_0.10176917864009738" descr="https://lh6.googleusercontent.com/aoyjzuiwv-5TV1T2Uec7H7UrRtC4DGSa-C6kVhdslV1sxnJHBq4ktl8Afqm6NU_l_LGPFX9vzgM9dGK2KRRgYTFfEEPnV1_ytUWysLLC_s333Zrb_nc"/>
+                      <pic:cNvPicPr>
+                        <a:picLocks noChangeAspect="1" noChangeArrowheads="1"/>
+                      </pic:cNvPicPr>
+                    </pic:nvPicPr>
+                    <pic:blipFill>
+                      <a:blip r:embed="rId16">
+                        <a:extLst>
+                          <a:ext uri="{28A0092B-C50C-407E-A947-70E740481C1C}">
+                            <a14:useLocalDpi xmlns:a14="http://schemas.microsoft.com/office/drawing/2010/main" val="0"/>
+                          </a:ext>
+                        </a:extLst>
+                      </a:blip>
+                      <a:srcRect/>
+                      <a:stretch>
+                        <a:fillRect/>
+                      </a:stretch>
+                    </pic:blipFill>
+                    <pic:spPr bwMode="auto">
+                      <a:xfrm>
+                        <a:off x="0" y="0"/>
+                        <a:ext cx="3094503" cy="2159035"/>
+                      </a:xfrm>
+                      <a:prstGeom prst="rect">
+                        <a:avLst/>
+                      </a:prstGeom>
+                      <a:noFill/>
+                      <a:ln>
+                        <a:noFill/>
+                      </a:ln>
+                    </pic:spPr>
+                  </pic:pic>
+                </a:graphicData>
+              </a:graphic>
+            </wp:inline>
+          </w:drawing>
+        </w:r>
+      </w:ins>
+    </w:p>
+    <w:p>
+      <w:pPr>
+        <w:autoSpaceDE/>
+        <w:autoSpaceDN/>
+        <w:rPr>
+          <w:ins w:id="66" w:author="Mitchell Chaulk" w:date="2011-07-24T23:26:00Z"/>
+          <w:rFonts w:ascii="Times" w:hAnsi="Times"/>
+          <w:color w:val="000000"/>
+          <w:sz w:val="27"/>
+          <w:szCs w:val="27"/>
+        </w:rPr>
+      </w:pPr>
+    </w:p>
+    <w:p>
+      <w:pPr>
+        <w:autoSpaceDE/>
+        <w:autoSpaceDN/>
+        <w:rPr>
+          <w:ins w:id="67" w:author="Mitchell Chaulk" w:date="2011-07-24T23:23:00Z"/>
+          <w:rFonts w:ascii="Times" w:hAnsi="Times"/>
+          <w:color w:val="000000"/>
+          <w:sz w:val="27"/>
+          <w:szCs w:val="27"/>
+        </w:rPr>
+      </w:pPr>
+    </w:p>
+    <w:p>
+      <w:pPr>
+        <w:pPrChange w:id="68" w:author="Mitchell Chaulk" w:date="2011-07-24T23:19:00Z">
+          <w:pPr>
+            <w:pStyle w:val="Text"/>
+          </w:pPr>
+        </w:pPrChange>
+      </w:pPr>
+    </w:p>
+    <w:p>
+      <w:pPr>
+        <w:pStyle w:val="Heading1"/>
+      </w:pPr>
+      <w:r>
+        <w:t>Final Design Scope</w:t>
+      </w:r>
+    </w:p>
+    <w:p>
+      <w:pPr>
+        <w:pStyle w:val="Text"/>
+      </w:pPr>
+    </w:p>
+    <w:p>
+      <w:pPr>
+        <w:pStyle w:val="Heading1"/>
+      </w:pPr>
+      <w:r>
+        <w:t>Units</w:t>
+      </w:r>
+    </w:p>
+    <w:p>
+      <w:pPr>
+        <w:pStyle w:val="Text"/>
+      </w:pPr>
+      <w:r>
+        <w:t xml:space="preserve">Use either SI (MKS) or CGS as primary units. (SI units are strongly encouraged.) English units may be used as secondary units (in parentheses). </w:t>
+      </w:r>
+      <w:r>
+        <w:rPr>
+          <w:b/>
+          <w:bCs/>
+        </w:rPr>
+        <w:t>This applies to papers in data storage.</w:t>
+      </w:r>
+      <w:r>
+        <w:t xml:space="preserve"> For example, write “15 Gb/cm</w:t>
+      </w:r>
+      <w:r>
+        <w:rPr>
+          <w:vertAlign w:val="superscript"/>
+        </w:rPr>
+        <w:t>2</w:t>
+      </w:r>
+      <w:r>
+        <w:t xml:space="preserve"> (100 Gb/in</w:t>
+      </w:r>
+      <w:r>
+        <w:rPr>
+          <w:vertAlign w:val="superscript"/>
+        </w:rPr>
+        <w:t>2</w:t>
+      </w:r>
+      <w:r>
+        <w:t xml:space="preserve">).” An exception is when English units are used as identifiers in trade, such as “3½-in disk drive.” Avoid combining SI and CGS units, such as current in amperes and magnetic field in </w:t>
+      </w:r>
+      <w:proofErr w:type="spellStart"/>
+      <w:r>
+        <w:t>oersteds</w:t>
+      </w:r>
+      <w:proofErr w:type="spellEnd"/>
+      <w:r>
+        <w:t>. This often leads to confusion because equations do not balance dimensionally. If you must use mixed units, clearly state the units for each quantity in an equation.</w:t>
+      </w:r>
+    </w:p>
+    <w:p>
+      <w:pPr>
+        <w:pStyle w:val="Text"/>
+      </w:pPr>
+      <w:r>
         <w:t xml:space="preserve">The SI unit for magnetic field strength </w:t>
       </w:r>
       <w:r>
@@ -1294,20 +2511,25 @@
         </w:rPr>
       </w:pPr>
       <w:r>
-        <w:t xml:space="preserve">Color printing of figures is available, but is billed to the authors. Include a note with your final paper indicating that you request and will pay for color printing. </w:t>
+        <w:t xml:space="preserve">Color printing of figures is available, but is billed to the </w:t>
+      </w:r>
+      <w:r>
+        <w:lastRenderedPageBreak/>
+        <w:t xml:space="preserve">authors. Include a note with your final paper indicating that you request and will pay for color printing. </w:t>
       </w:r>
       <w:r>
         <w:rPr>
           <w:bCs/>
         </w:rPr>
-        <w:t xml:space="preserve">Do not use color </w:t>
-      </w:r>
+        <w:t>Do not use color unless it is nece</w:t>
+      </w:r>
+      <w:bookmarkStart w:id="69" w:name="_GoBack"/>
+      <w:bookmarkEnd w:id="69"/>
       <w:r>
         <w:rPr>
           <w:bCs/>
         </w:rPr>
-        <w:lastRenderedPageBreak/>
-        <w:t>unless it is necessary for the proper interpretation of your figures.</w:t>
+        <w:t>ssary for the proper interpretation of your figures.</w:t>
       </w:r>
       <w:r>
         <w:t xml:space="preserve"> If you want reprints of your color article, the reprint order should be submitted promptly. There is an additional </w:t>
@@ -1370,7 +2592,21 @@
         <w:rPr>
           <w:b/>
         </w:rPr>
-        <w:t xml:space="preserve"> color figures on Xplore and black and white figures in print.</w:t>
+        <w:t xml:space="preserve"> color figures on </w:t>
+      </w:r>
+      <w:proofErr w:type="spellStart"/>
+      <w:r>
+        <w:rPr>
+          <w:b/>
+        </w:rPr>
+        <w:t>Xplore</w:t>
+      </w:r>
+      <w:proofErr w:type="spellEnd"/>
+      <w:r>
+        <w:rPr>
+          <w:b/>
+        </w:rPr>
+        <w:t xml:space="preserve"> and black and white figures in print.</w:t>
       </w:r>
       <w:r>
         <w:rPr>
@@ -1425,7 +2661,7 @@
         <w:rPr>
           <w:position w:val="-2"/>
         </w:rPr>
-        <w:object w:dxaOrig="100" w:dyaOrig="120">
+        <w:object w:dxaOrig="100" w:dyaOrig="120" w14:anchorId="6C5B7230">
           <v:shapetype id="_x0000_t75" coordsize="21600,21600" o:spt="75" o:preferrelative="t" path="m@4@5l@4@11@9@11@9@5xe" filled="f" stroked="f">
             <v:stroke joinstyle="miter"/>
             <v:formulas>
@@ -1445,10 +2681,10 @@
             <v:path o:extrusionok="f" gradientshapeok="t" o:connecttype="rect"/>
             <o:lock v:ext="edit" aspectratio="t"/>
           </v:shapetype>
-          <v:shape id="_x0000_i1026" type="#_x0000_t75" style="width:4.85pt;height:5.65pt" o:ole="" fillcolor="window">
-            <v:imagedata r:id="rId11" o:title=""/>
+          <v:shape id="_x0000_i1025" type="#_x0000_t75" style="width:4.85pt;height:5.65pt" o:ole="" fillcolor="window">
+            <v:imagedata r:id="rId17" o:title=""/>
           </v:shape>
-          <o:OLEObject Type="Embed" ProgID="Equation.3" ShapeID="_x0000_i1026" DrawAspect="Content" ObjectID="_1246909208" r:id="rId12"/>
+          <o:OLEObject Type="Embed" ProgID="Equation.3" ShapeID="_x0000_i1025" DrawAspect="Content" ObjectID="_1246911695" r:id="rId18"/>
         </w:object>
       </w:r>
       <w:r>
@@ -1506,7 +2742,15 @@
         <w:pStyle w:val="Text"/>
       </w:pPr>
       <w:r>
-        <w:t xml:space="preserve">Number citations consecutively in square brackets [1]. The sentence punctuation follows the brackets [2]. Multiple references [2], [3] are each numbered with separate brackets [1]–[3]. When citing a section in a book, please give the relevant page numbers [2]. In sentences, refer simply to the reference number, as in [3]. Do not use “Ref. [3]” or “reference [3]” except at the beginning of a sentence: “Reference [3] shows ... .” Please do not use automatic endnotes in </w:t>
+        <w:t xml:space="preserve">Number citations consecutively in square brackets [1]. The sentence punctuation follows the brackets [2]. Multiple references [2], [3] are each numbered with separate brackets [1]–[3]. When citing a section in a book, please give the relevant page numbers [2]. In sentences, refer simply to the reference number, as in [3]. Do not use “Ref. [3]” or “reference [3]” except at the beginning of a sentence: “Reference [3] shows </w:t>
+      </w:r>
+      <w:proofErr w:type="gramStart"/>
+      <w:r>
+        <w:t>... .”</w:t>
+      </w:r>
+      <w:proofErr w:type="gramEnd"/>
+      <w:r>
+        <w:t xml:space="preserve"> Please do not use automatic endnotes in </w:t>
       </w:r>
       <w:r>
         <w:rPr>
@@ -1516,8 +2760,13 @@
         <w:t>Word</w:t>
       </w:r>
       <w:r>
-        <w:t>, rather, type the reference list at the end of the paper using the “References” style.</w:t>
-      </w:r>
+        <w:t xml:space="preserve">, rather, type the reference list at the end of the paper using the “References” </w:t>
+      </w:r>
+      <w:proofErr w:type="gramStart"/>
+      <w:r>
+        <w:t>style.</w:t>
+      </w:r>
+      <w:proofErr w:type="gramEnd"/>
     </w:p>
     <w:p>
       <w:pPr>
@@ -1606,7 +2855,23 @@
         <w:pStyle w:val="Text"/>
       </w:pPr>
       <w:r>
-        <w:t>Number equations consecutively with equation numbers in parentheses flush with the right margin, as in (1). First use the equation editor to create the equation. Then select the “Equation” markup style. Press the tab key and write the equation number in parentheses. To make your equations more compact, you may use the solidus ( / ), the exp function, or appropriate exponents. Use parentheses to avoid ambiguities in denominators. Punctuate equations when they are part of a sentence, as in</w:t>
+        <w:t xml:space="preserve">Number equations consecutively with equation numbers in parentheses flush with the right margin, as in (1). First use the equation editor to create the equation. Then select the “Equation” markup style. Press the tab key and write the equation number in parentheses. To make your equations more compact, you may use the solidus </w:t>
+      </w:r>
+      <w:proofErr w:type="gramStart"/>
+      <w:r>
+        <w:t>( /</w:t>
+      </w:r>
+      <w:proofErr w:type="gramEnd"/>
+      <w:r>
+        <w:t xml:space="preserve"> ), the </w:t>
+      </w:r>
+      <w:proofErr w:type="spellStart"/>
+      <w:r>
+        <w:t>exp</w:t>
+      </w:r>
+      <w:proofErr w:type="spellEnd"/>
+      <w:r>
+        <w:t xml:space="preserve"> function, or appropriate exponents. Use parentheses to avoid ambiguities in denominators. Punctuate equations when they are part of a sentence, as in</w:t>
       </w:r>
     </w:p>
     <w:p>
@@ -1622,11 +2887,11 @@
         <w:rPr>
           <w:position w:val="-50"/>
         </w:rPr>
-        <w:object w:dxaOrig="4940" w:dyaOrig="1120">
-          <v:shape id="_x0000_i1027" type="#_x0000_t75" style="width:224.9pt;height:46.1pt" o:ole="" fillcolor="window">
-            <v:imagedata r:id="rId13" o:title=""/>
+        <w:object w:dxaOrig="4940" w:dyaOrig="1120" w14:anchorId="0B38816B">
+          <v:shape id="_x0000_i1026" type="#_x0000_t75" style="width:224.9pt;height:46.1pt" o:ole="" fillcolor="window">
+            <v:imagedata r:id="rId19" o:title=""/>
           </v:shape>
-          <o:OLEObject Type="Embed" ProgID="Equation.3" ShapeID="_x0000_i1027" DrawAspect="Content" ObjectID="_1246909209" r:id="rId14"/>
+          <o:OLEObject Type="Embed" ProgID="Equation.3" ShapeID="_x0000_i1026" DrawAspect="Content" ObjectID="_1246911696" r:id="rId20"/>
         </w:object>
       </w:r>
       <w:r>
@@ -1650,8 +2915,13 @@
         <w:t>T</w:t>
       </w:r>
       <w:r>
-        <w:t xml:space="preserve"> might refer to temperature, but T is the unit tesla). Refer to “(1),” not “Eq. (1)” or “equation (1),” except at the beginning of a sentence: “Equation (1) is ... .”</w:t>
-      </w:r>
+        <w:t xml:space="preserve"> might refer to temperature, but T is the unit tesla). Refer to “(1),” not “Eq. (1)” or “equation (1),” except at the beginning of a sentence: “Equation (1) is </w:t>
+      </w:r>
+      <w:proofErr w:type="gramStart"/>
+      <w:r>
+        <w:t>... .”</w:t>
+      </w:r>
+      <w:proofErr w:type="gramEnd"/>
     </w:p>
     <w:p>
       <w:pPr>
@@ -1674,7 +2944,15 @@
         <w:pStyle w:val="Text"/>
       </w:pPr>
       <w:r>
-        <w:t>Use a zero before decimal points: “0.25,” not “.25.” Use “cm</w:t>
+        <w:t>Use a zero before decimal points: “0.25,” not “</w:t>
+      </w:r>
+      <w:proofErr w:type="gramStart"/>
+      <w:r>
+        <w:t>.25</w:t>
+      </w:r>
+      <w:proofErr w:type="gramEnd"/>
+      <w:r>
+        <w:t>.” Use “cm</w:t>
       </w:r>
       <w:r>
         <w:rPr>
@@ -1704,7 +2982,15 @@
         <w:t>2</w:t>
       </w:r>
       <w:r>
-        <w:t>.” The abbreviation for “seconds” is “s,” not “sec.” Do not mix complete spellings and abbreviations of units: use “Wb/m</w:t>
+        <w:t>.” The abbreviation for “seconds” is “s,” not “sec.” Do not mix complete spellings and abbreviations of units: use “</w:t>
+      </w:r>
+      <w:proofErr w:type="spellStart"/>
+      <w:r>
+        <w:t>Wb</w:t>
+      </w:r>
+      <w:proofErr w:type="spellEnd"/>
+      <w:r>
+        <w:t>/m</w:t>
       </w:r>
       <w:r>
         <w:rPr>
@@ -1713,7 +2999,23 @@
         <w:t>2</w:t>
       </w:r>
       <w:r>
-        <w:t>” or “webers per square meter,” not “webers/m</w:t>
+        <w:t>” or “</w:t>
+      </w:r>
+      <w:proofErr w:type="spellStart"/>
+      <w:r>
+        <w:t>webers</w:t>
+      </w:r>
+      <w:proofErr w:type="spellEnd"/>
+      <w:r>
+        <w:t xml:space="preserve"> per square meter,” not “</w:t>
+      </w:r>
+      <w:proofErr w:type="spellStart"/>
+      <w:r>
+        <w:t>webers</w:t>
+      </w:r>
+      <w:proofErr w:type="spellEnd"/>
+      <w:r>
+        <w:t>/m</w:t>
       </w:r>
       <w:r>
         <w:rPr>
@@ -1730,7 +3032,15 @@
         <w:pStyle w:val="Text"/>
       </w:pPr>
       <w:r>
-        <w:t>A parenthetical statement at the end of a sentence is punctuated outside of the closing parenthesis (like this). (A parenthetical sentence is punctuated within the parentheses.) In American English, periods and commas are within quotation marks, like “this period.” Other punctuation is “outside”! Avoid contractions; for example, write “do not” instead of “don’t.” The serial comma is preferred: “A, B, and C” instead of “A, B and C.”</w:t>
+        <w:t xml:space="preserve">A parenthetical statement at the end of a sentence is punctuated outside of the closing parenthesis (like this). (A parenthetical sentence is punctuated within the parentheses.) In American English, periods and commas are within quotation marks, like “this period.” Other punctuation is “outside”! Avoid contractions; for example, </w:t>
+      </w:r>
+      <w:proofErr w:type="gramStart"/>
+      <w:r>
+        <w:t>write</w:t>
+      </w:r>
+      <w:proofErr w:type="gramEnd"/>
+      <w:r>
+        <w:t xml:space="preserve"> “do not” instead of “don’t.” The serial comma is preferred: “A, B, and C” instead of “A, B and C.”</w:t>
       </w:r>
     </w:p>
     <w:p>
@@ -1738,7 +3048,15 @@
         <w:pStyle w:val="Text"/>
       </w:pPr>
       <w:r>
-        <w:t xml:space="preserve">If you wish, you may write in the first person singular or plural and use the active voice (“I observed that ...” or “We observed that ...” instead of “It was observed that ...”). Remember to check spelling. If your native language is not </w:t>
+        <w:t xml:space="preserve">If you wish, you may write in the first person singular or plural and use the active voice (“I observed </w:t>
+      </w:r>
+      <w:proofErr w:type="gramStart"/>
+      <w:r>
+        <w:t>that ...</w:t>
+      </w:r>
+      <w:proofErr w:type="gramEnd"/>
+      <w:r>
+        <w:t xml:space="preserve">” or “We observed that ...” instead of “It was observed that ...”). Remember to check spelling. If your native language is not </w:t>
       </w:r>
       <w:r>
         <w:lastRenderedPageBreak/>
@@ -1770,7 +3088,39 @@
         <w:t>0</w:t>
       </w:r>
       <w:r>
-        <w:t xml:space="preserve"> is zero, not a lowercase letter “o.” The term for residual magnetization is “remanence”; the adjective is “remanent”; do not write “remnance” or “remnant.” Use the word “micrometer” instead of “micron.” A graph within a graph is an “inset,” not an “insert.” The word “alternatively” is preferred to the word “alternately” (unless you really mean something that alternates). Use the word “whereas” instead of “while” (unless you are referring to simultaneous events). Do not use the word “essentially” to mean “approximately” or “effectively.” Do not use the word “issue” as a euphemism for “problem.” When compositions are not specified, separate chemical symbols by en-dashes; for example, “NiMn” indicates the intermetallic compound Ni</w:t>
+        <w:t xml:space="preserve"> is zero, not a lowercase letter “o.” The term for residual magnetization is “</w:t>
+      </w:r>
+      <w:proofErr w:type="spellStart"/>
+      <w:r>
+        <w:t>remanence</w:t>
+      </w:r>
+      <w:proofErr w:type="spellEnd"/>
+      <w:r>
+        <w:t>”; the adjective is “</w:t>
+      </w:r>
+      <w:proofErr w:type="spellStart"/>
+      <w:r>
+        <w:t>remanent</w:t>
+      </w:r>
+      <w:proofErr w:type="spellEnd"/>
+      <w:r>
+        <w:t>”; do not write “</w:t>
+      </w:r>
+      <w:proofErr w:type="spellStart"/>
+      <w:r>
+        <w:t>remnance</w:t>
+      </w:r>
+      <w:proofErr w:type="spellEnd"/>
+      <w:r>
+        <w:t>” or “remnant.” Use the word “micrometer” instead of “micron.” A graph within a graph is an “inset,” not an “insert.” The word “alternatively” is preferred to the word “alternately” (unless you really mean something that alternates). Use the word “whereas” instead of “while” (unless you are referring to simultaneous events). Do not use the word “essentially” to mean “approximately” or “effectively.” Do not use the word “issue” as a euphemism for “problem.” When compositions are not specified, separate chemical symbols by en-dashes; for example, “</w:t>
+      </w:r>
+      <w:proofErr w:type="spellStart"/>
+      <w:r>
+        <w:t>NiMn</w:t>
+      </w:r>
+      <w:proofErr w:type="spellEnd"/>
+      <w:r>
+        <w:t>” indicates the intermetallic compound Ni</w:t>
       </w:r>
       <w:r>
         <w:rPr>
@@ -1788,7 +3138,15 @@
         <w:t>0.5</w:t>
       </w:r>
       <w:r>
-        <w:t xml:space="preserve"> whereas “Ni–Mn” indicates an alloy of some composition Ni</w:t>
+        <w:t xml:space="preserve"> whereas “Ni–</w:t>
+      </w:r>
+      <w:proofErr w:type="spellStart"/>
+      <w:r>
+        <w:t>Mn</w:t>
+      </w:r>
+      <w:proofErr w:type="spellEnd"/>
+      <w:r>
+        <w:t>” indicates an alloy of some composition Ni</w:t>
       </w:r>
       <w:r>
         <w:rPr>
@@ -1832,7 +3190,15 @@
         <w:t>et al.</w:t>
       </w:r>
       <w:r>
-        <w:t>” (it is also italicized). The abbreviation “i.e.,” means “that is,” and the abbreviation “e.g.,” means “for example” (these abbreviations are not italicized).</w:t>
+        <w:t>” (</w:t>
+      </w:r>
+      <w:proofErr w:type="gramStart"/>
+      <w:r>
+        <w:t>it</w:t>
+      </w:r>
+      <w:proofErr w:type="gramEnd"/>
+      <w:r>
+        <w:t xml:space="preserve"> is also italicized). The abbreviation “i.e.,” means “that is,” and the abbreviation “e.g.,” means “for example” (these abbreviations are not italicized).</w:t>
       </w:r>
     </w:p>
     <w:p>
@@ -1847,28 +3213,18 @@
           <w:i/>
           <w:iCs/>
         </w:rPr>
-        <w:t>Information for Authors</w:t>
-      </w:r>
-      <w:r>
-        <w:rPr>
-          <w:i/>
+        <w:t xml:space="preserve">Information for Authors </w:t>
+      </w:r>
+      <w:r>
+        <w:rPr>
           <w:iCs/>
         </w:rPr>
-        <w:t xml:space="preserve"> </w:t>
-      </w:r>
-      <w:r>
-        <w:rPr>
-          <w:iCs/>
-        </w:rPr>
         <w:t>are both</w:t>
       </w:r>
       <w:r>
-        <w:t xml:space="preserve"> available a</w:t>
-      </w:r>
-      <w:r>
-        <w:t xml:space="preserve">t </w:t>
-      </w:r>
-      <w:hyperlink r:id="rId15" w:history="1">
+        <w:t xml:space="preserve"> available at </w:t>
+      </w:r>
+      <w:hyperlink r:id="rId21" w:history="1">
         <w:r>
           <w:rPr>
             <w:rStyle w:val="Hyperlink"/>
@@ -1971,7 +3327,15 @@
         <w:t>RANSACTIONS</w:t>
       </w:r>
       <w:r>
-        <w:t xml:space="preserve"> as regular papers, whereupon they will be reviewed by two new referees.</w:t>
+        <w:t xml:space="preserve"> as regular papers, whereupon </w:t>
+      </w:r>
+      <w:proofErr w:type="gramStart"/>
+      <w:r>
+        <w:t>they will be reviewed by two new referees</w:t>
+      </w:r>
+      <w:proofErr w:type="gramEnd"/>
+      <w:r>
+        <w:t>.</w:t>
       </w:r>
     </w:p>
     <w:p>
@@ -2168,7 +3532,23 @@
         <w:pStyle w:val="Text"/>
       </w:pPr>
       <w:r>
-        <w:t xml:space="preserve">The preferred spelling of the word “acknowledgment” in American English is without an “e” after the “g.” Use the singular heading even if you have many acknowledgments. Avoid expressions such as “One of us (S.B.A.) would like to thank ... .” Instead, write “F. A. Author thanks ... .” </w:t>
+        <w:t xml:space="preserve">The preferred spelling of the word “acknowledgment” in American English is without an “e” after the “g.” Use the singular heading even if you have many acknowledgments. Avoid expressions such as “One of us (S.B.A.) would like to thank </w:t>
+      </w:r>
+      <w:proofErr w:type="gramStart"/>
+      <w:r>
+        <w:t>... .”</w:t>
+      </w:r>
+      <w:proofErr w:type="gramEnd"/>
+      <w:r>
+        <w:t xml:space="preserve"> Instead, write “F. A. Author thanks </w:t>
+      </w:r>
+      <w:proofErr w:type="gramStart"/>
+      <w:r>
+        <w:t>... .”</w:t>
+      </w:r>
+      <w:proofErr w:type="gramEnd"/>
+      <w:r>
+        <w:t xml:space="preserve"> </w:t>
       </w:r>
       <w:r>
         <w:rPr>
@@ -2197,7 +3577,7 @@
           <w:szCs w:val="16"/>
         </w:rPr>
       </w:pPr>
-      <w:hyperlink r:id="rId16" w:history="1">
+      <w:hyperlink r:id="rId22" w:history="1">
         <w:r>
           <w:rPr>
             <w:rStyle w:val="Hyperlink"/>
@@ -2274,12 +3654,21 @@
           <w:szCs w:val="16"/>
         </w:rPr>
       </w:pPr>
-      <w:r>
-        <w:rPr>
-          <w:sz w:val="16"/>
-          <w:szCs w:val="16"/>
-        </w:rPr>
-        <w:t xml:space="preserve">W.-K. Chen, </w:t>
+      <w:proofErr w:type="gramStart"/>
+      <w:r>
+        <w:rPr>
+          <w:sz w:val="16"/>
+          <w:szCs w:val="16"/>
+        </w:rPr>
+        <w:t>W.-</w:t>
+      </w:r>
+      <w:proofErr w:type="gramEnd"/>
+      <w:r>
+        <w:rPr>
+          <w:sz w:val="16"/>
+          <w:szCs w:val="16"/>
+        </w:rPr>
+        <w:t xml:space="preserve">K. Chen, </w:t>
       </w:r>
       <w:r>
         <w:rPr>
@@ -2347,7 +3736,39 @@
           <w:sz w:val="16"/>
           <w:szCs w:val="16"/>
         </w:rPr>
-        <w:t>.   New York: Springer-Verlag, 1985, ch. 4.</w:t>
+        <w:t>.   New York: Springer-</w:t>
+      </w:r>
+      <w:proofErr w:type="spellStart"/>
+      <w:r>
+        <w:rPr>
+          <w:sz w:val="16"/>
+          <w:szCs w:val="16"/>
+        </w:rPr>
+        <w:t>Verlag</w:t>
+      </w:r>
+      <w:proofErr w:type="spellEnd"/>
+      <w:r>
+        <w:rPr>
+          <w:sz w:val="16"/>
+          <w:szCs w:val="16"/>
+        </w:rPr>
+        <w:t xml:space="preserve">, 1985, </w:t>
+      </w:r>
+      <w:proofErr w:type="spellStart"/>
+      <w:r>
+        <w:rPr>
+          <w:sz w:val="16"/>
+          <w:szCs w:val="16"/>
+        </w:rPr>
+        <w:t>ch.</w:t>
+      </w:r>
+      <w:proofErr w:type="spellEnd"/>
+      <w:r>
+        <w:rPr>
+          <w:sz w:val="16"/>
+          <w:szCs w:val="16"/>
+        </w:rPr>
+        <w:t xml:space="preserve"> 4.</w:t>
       </w:r>
     </w:p>
     <w:p>
@@ -2387,14 +3808,43 @@
           <w:sz w:val="16"/>
           <w:szCs w:val="16"/>
         </w:rPr>
-        <w:t>IEEE Trans. Antennas Propagat.</w:t>
-      </w:r>
-      <w:r>
-        <w:rPr>
-          <w:sz w:val="16"/>
-          <w:szCs w:val="16"/>
-        </w:rPr>
-        <w:t>, to be published.</w:t>
+        <w:t xml:space="preserve">IEEE Trans. Antennas </w:t>
+      </w:r>
+      <w:proofErr w:type="spellStart"/>
+      <w:r>
+        <w:rPr>
+          <w:i/>
+          <w:iCs/>
+          <w:sz w:val="16"/>
+          <w:szCs w:val="16"/>
+        </w:rPr>
+        <w:t>Propagat</w:t>
+      </w:r>
+      <w:proofErr w:type="spellEnd"/>
+      <w:proofErr w:type="gramStart"/>
+      <w:r>
+        <w:rPr>
+          <w:i/>
+          <w:iCs/>
+          <w:sz w:val="16"/>
+          <w:szCs w:val="16"/>
+        </w:rPr>
+        <w:t>.</w:t>
+      </w:r>
+      <w:r>
+        <w:rPr>
+          <w:sz w:val="16"/>
+          <w:szCs w:val="16"/>
+        </w:rPr>
+        <w:t>,</w:t>
+      </w:r>
+      <w:proofErr w:type="gramEnd"/>
+      <w:r>
+        <w:rPr>
+          <w:sz w:val="16"/>
+          <w:szCs w:val="16"/>
+        </w:rPr>
+        <w:t xml:space="preserve"> to be published.</w:t>
       </w:r>
     </w:p>
     <w:p>
@@ -2431,14 +3881,32 @@
           <w:sz w:val="16"/>
           <w:szCs w:val="16"/>
         </w:rPr>
-        <w:t>Electron.</w:t>
-      </w:r>
-      <w:r>
-        <w:rPr>
-          <w:sz w:val="16"/>
-          <w:szCs w:val="16"/>
-        </w:rPr>
-        <w:t>, submitted for publication.</w:t>
+        <w:t>Electron</w:t>
+      </w:r>
+      <w:proofErr w:type="gramStart"/>
+      <w:r>
+        <w:rPr>
+          <w:i/>
+          <w:iCs/>
+          <w:sz w:val="16"/>
+          <w:szCs w:val="16"/>
+        </w:rPr>
+        <w:t>.</w:t>
+      </w:r>
+      <w:r>
+        <w:rPr>
+          <w:sz w:val="16"/>
+          <w:szCs w:val="16"/>
+        </w:rPr>
+        <w:t>,</w:t>
+      </w:r>
+      <w:proofErr w:type="gramEnd"/>
+      <w:r>
+        <w:rPr>
+          <w:sz w:val="16"/>
+          <w:szCs w:val="16"/>
+        </w:rPr>
+        <w:t xml:space="preserve"> submitted for publication.</w:t>
       </w:r>
     </w:p>
     <w:p>
@@ -2462,17 +3930,46 @@
         </w:numPr>
       </w:pPr>
       <w:r>
-        <w:t xml:space="preserve">Y. Yorozu, M. Hirano, K. Oka, and Y. Tagawa, “Electron spectroscopy studies on magneto-optical media and plastic substrate interfaces (Translation Journals style),” </w:t>
+        <w:t xml:space="preserve">Y. Yorozu, M. Hirano, K. Oka, and Y. </w:t>
+      </w:r>
+      <w:proofErr w:type="spellStart"/>
+      <w:r>
+        <w:t>Tagawa</w:t>
+      </w:r>
+      <w:proofErr w:type="spellEnd"/>
+      <w:r>
+        <w:t xml:space="preserve">, “Electron spectroscopy studies on magneto-optical media and plastic substrate interfaces (Translation Journals style),” </w:t>
       </w:r>
       <w:r>
         <w:rPr>
           <w:i/>
           <w:iCs/>
         </w:rPr>
-        <w:t>IEEE Transl. J. Magn.Jpn.</w:t>
-      </w:r>
-      <w:r>
-        <w:t>, vol. 2, Aug. 1987, pp. 740–741 [</w:t>
+        <w:t xml:space="preserve">IEEE Transl. J. </w:t>
+      </w:r>
+      <w:proofErr w:type="spellStart"/>
+      <w:r>
+        <w:rPr>
+          <w:i/>
+          <w:iCs/>
+        </w:rPr>
+        <w:t>Magn.Jpn</w:t>
+      </w:r>
+      <w:proofErr w:type="spellEnd"/>
+      <w:proofErr w:type="gramStart"/>
+      <w:r>
+        <w:rPr>
+          <w:i/>
+          <w:iCs/>
+        </w:rPr>
+        <w:t>.</w:t>
+      </w:r>
+      <w:r>
+        <w:t>,</w:t>
+      </w:r>
+      <w:proofErr w:type="gramEnd"/>
+      <w:r>
+        <w:t xml:space="preserve"> vol. 2, Aug. 1987, pp. 740–741 [</w:t>
       </w:r>
       <w:r>
         <w:rPr>
@@ -2494,7 +3991,23 @@
           <w:i/>
           <w:iCs/>
         </w:rPr>
-        <w:t xml:space="preserve"> Annu. Conf. Magnetics</w:t>
+        <w:t xml:space="preserve"> </w:t>
+      </w:r>
+      <w:proofErr w:type="spellStart"/>
+      <w:r>
+        <w:rPr>
+          <w:i/>
+          <w:iCs/>
+        </w:rPr>
+        <w:t>Annu</w:t>
+      </w:r>
+      <w:proofErr w:type="spellEnd"/>
+      <w:r>
+        <w:rPr>
+          <w:i/>
+          <w:iCs/>
+        </w:rPr>
+        <w:t>. Conf. Magnetics</w:t>
       </w:r>
       <w:r>
         <w:t xml:space="preserve"> Japan, 1982, p. 301].</w:t>
@@ -2516,7 +4029,23 @@
           <w:i/>
           <w:iCs/>
         </w:rPr>
-        <w:t>The Techincal Writers Handbook.</w:t>
+        <w:t xml:space="preserve">The </w:t>
+      </w:r>
+      <w:proofErr w:type="spellStart"/>
+      <w:r>
+        <w:rPr>
+          <w:i/>
+          <w:iCs/>
+        </w:rPr>
+        <w:t>Techincal</w:t>
+      </w:r>
+      <w:proofErr w:type="spellEnd"/>
+      <w:r>
+        <w:rPr>
+          <w:i/>
+          <w:iCs/>
+        </w:rPr>
+        <w:t xml:space="preserve"> Writers Handbook.</w:t>
       </w:r>
       <w:r>
         <w:t xml:space="preserve">  Mill Valley, CA: University Science, 1989.</w:t>
@@ -2538,7 +4067,23 @@
           <w:sz w:val="16"/>
           <w:szCs w:val="16"/>
         </w:rPr>
-        <w:t xml:space="preserve">J. U. Duncombe, “Infrared navigation—Part I: An assessment of feasibility (Periodical style),” </w:t>
+        <w:t xml:space="preserve">J. U. </w:t>
+      </w:r>
+      <w:proofErr w:type="spellStart"/>
+      <w:r>
+        <w:rPr>
+          <w:sz w:val="16"/>
+          <w:szCs w:val="16"/>
+        </w:rPr>
+        <w:t>Duncombe</w:t>
+      </w:r>
+      <w:proofErr w:type="spellEnd"/>
+      <w:r>
+        <w:rPr>
+          <w:sz w:val="16"/>
+          <w:szCs w:val="16"/>
+        </w:rPr>
+        <w:t xml:space="preserve">, “Infrared navigation—Part I: An assessment of feasibility (Periodical style),” </w:t>
       </w:r>
       <w:r>
         <w:rPr>
@@ -2574,7 +4119,23 @@
           <w:szCs w:val="16"/>
         </w:rPr>
         <w:tab/>
-        <w:t xml:space="preserve">S. Chen, B. Mulgrew, and P. M. Grant, “A clustering technique for digital communications channel equalization using radial basis function networks,” </w:t>
+        <w:t xml:space="preserve">S. Chen, B. </w:t>
+      </w:r>
+      <w:proofErr w:type="spellStart"/>
+      <w:r>
+        <w:rPr>
+          <w:sz w:val="16"/>
+          <w:szCs w:val="16"/>
+        </w:rPr>
+        <w:t>Mulgrew</w:t>
+      </w:r>
+      <w:proofErr w:type="spellEnd"/>
+      <w:r>
+        <w:rPr>
+          <w:sz w:val="16"/>
+          <w:szCs w:val="16"/>
+        </w:rPr>
+        <w:t xml:space="preserve">, and P. M. Grant, “A clustering technique for digital communications channel equalization using radial basis function networks,” </w:t>
       </w:r>
       <w:r>
         <w:rPr>
@@ -2644,7 +4205,23 @@
           <w:sz w:val="16"/>
           <w:szCs w:val="16"/>
         </w:rPr>
-        <w:t xml:space="preserve">S. P. Bingulac, “On the compatibility of adaptive controllers (Published Conference Proceedings style),” in </w:t>
+        <w:t xml:space="preserve">S. P. </w:t>
+      </w:r>
+      <w:proofErr w:type="spellStart"/>
+      <w:r>
+        <w:rPr>
+          <w:sz w:val="16"/>
+          <w:szCs w:val="16"/>
+        </w:rPr>
+        <w:t>Bingulac</w:t>
+      </w:r>
+      <w:proofErr w:type="spellEnd"/>
+      <w:r>
+        <w:rPr>
+          <w:sz w:val="16"/>
+          <w:szCs w:val="16"/>
+        </w:rPr>
+        <w:t xml:space="preserve">, “On the compatibility of adaptive controllers (Published Conference Proceedings style),” in </w:t>
       </w:r>
       <w:r>
         <w:rPr>
@@ -2653,7 +4230,47 @@
           <w:sz w:val="16"/>
           <w:szCs w:val="16"/>
         </w:rPr>
-        <w:t>Proc. 4th Annu. Allerton Conf. Circuits and Systems Theory</w:t>
+        <w:t xml:space="preserve">Proc. 4th </w:t>
+      </w:r>
+      <w:proofErr w:type="spellStart"/>
+      <w:r>
+        <w:rPr>
+          <w:i/>
+          <w:iCs/>
+          <w:sz w:val="16"/>
+          <w:szCs w:val="16"/>
+        </w:rPr>
+        <w:t>Annu</w:t>
+      </w:r>
+      <w:proofErr w:type="spellEnd"/>
+      <w:r>
+        <w:rPr>
+          <w:i/>
+          <w:iCs/>
+          <w:sz w:val="16"/>
+          <w:szCs w:val="16"/>
+        </w:rPr>
+        <w:t xml:space="preserve">. </w:t>
+      </w:r>
+      <w:proofErr w:type="spellStart"/>
+      <w:r>
+        <w:rPr>
+          <w:i/>
+          <w:iCs/>
+          <w:sz w:val="16"/>
+          <w:szCs w:val="16"/>
+        </w:rPr>
+        <w:t>Allerton</w:t>
+      </w:r>
+      <w:proofErr w:type="spellEnd"/>
+      <w:r>
+        <w:rPr>
+          <w:i/>
+          <w:iCs/>
+          <w:sz w:val="16"/>
+          <w:szCs w:val="16"/>
+        </w:rPr>
+        <w:t xml:space="preserve"> Conf. Circuits and Systems Theory</w:t>
       </w:r>
       <w:r>
         <w:rPr>
@@ -2679,7 +4296,23 @@
           <w:sz w:val="16"/>
           <w:szCs w:val="16"/>
         </w:rPr>
-        <w:t xml:space="preserve">G. R. Faulhaber, “Design of service systems with priority reservation,” in </w:t>
+        <w:t xml:space="preserve">G. R. </w:t>
+      </w:r>
+      <w:proofErr w:type="spellStart"/>
+      <w:r>
+        <w:rPr>
+          <w:sz w:val="16"/>
+          <w:szCs w:val="16"/>
+        </w:rPr>
+        <w:t>Faulhaber</w:t>
+      </w:r>
+      <w:proofErr w:type="spellEnd"/>
+      <w:r>
+        <w:rPr>
+          <w:sz w:val="16"/>
+          <w:szCs w:val="16"/>
+        </w:rPr>
+        <w:t xml:space="preserve">, “Design of service systems with priority reservation,” in </w:t>
       </w:r>
       <w:r>
         <w:rPr>
@@ -2745,7 +4378,39 @@
           <w:sz w:val="16"/>
           <w:szCs w:val="16"/>
         </w:rPr>
-        <w:t>G. W. Juette and L. E. Zeffanella, “Radio noise currents n short sections on bundle conductors (Presented Conference Paper style),” presented at the IEEE Summer power Meeting, Dallas, TX, Jun. 22–27, 1990, Paper 90 SM 690-0 PWRS.</w:t>
+        <w:t xml:space="preserve">G. W. </w:t>
+      </w:r>
+      <w:proofErr w:type="spellStart"/>
+      <w:r>
+        <w:rPr>
+          <w:sz w:val="16"/>
+          <w:szCs w:val="16"/>
+        </w:rPr>
+        <w:t>Juette</w:t>
+      </w:r>
+      <w:proofErr w:type="spellEnd"/>
+      <w:r>
+        <w:rPr>
+          <w:sz w:val="16"/>
+          <w:szCs w:val="16"/>
+        </w:rPr>
+        <w:t xml:space="preserve"> and L. E. </w:t>
+      </w:r>
+      <w:proofErr w:type="spellStart"/>
+      <w:r>
+        <w:rPr>
+          <w:sz w:val="16"/>
+          <w:szCs w:val="16"/>
+        </w:rPr>
+        <w:t>Zeffanella</w:t>
+      </w:r>
+      <w:proofErr w:type="spellEnd"/>
+      <w:r>
+        <w:rPr>
+          <w:sz w:val="16"/>
+          <w:szCs w:val="16"/>
+        </w:rPr>
+        <w:t>, “Radio noise currents n short sections on bundle conductors (Presented Conference Paper style),” presented at the IEEE Summer power Meeting, Dallas, TX, Jun. 22–27, 1990, Paper 90 SM 690-0 PWRS.</w:t>
       </w:r>
     </w:p>
     <w:p>
@@ -2757,7 +4422,15 @@
         </w:numPr>
       </w:pPr>
       <w:r>
-        <w:t>J. G. Kreifeldt, “An analysis of surface-detected EMG as an amplitude-modulated noise,” presented at the 1989 Int. Conf. Medicine and Biological Engineering, Chicago, IL.</w:t>
+        <w:t xml:space="preserve">J. G. </w:t>
+      </w:r>
+      <w:proofErr w:type="spellStart"/>
+      <w:r>
+        <w:t>Kreifeldt</w:t>
+      </w:r>
+      <w:proofErr w:type="spellEnd"/>
+      <w:r>
+        <w:t>, “An analysis of surface-detected EMG as an amplitude-modulated noise,” presented at the 1989 Int. Conf. Medicine and Biological Engineering, Chicago, IL.</w:t>
       </w:r>
     </w:p>
     <w:p>
@@ -2781,7 +4454,15 @@
         </w:numPr>
       </w:pPr>
       <w:r>
-        <w:t>N. Kawasaki, “Parametric study of thermal and chemical nonequilibrium nozzle flow,” M.S. thesis, Dept. Electron. Eng., Osaka Univ., Osaka, Japan, 1993.</w:t>
+        <w:t xml:space="preserve">N. Kawasaki, “Parametric study of thermal and chemical </w:t>
+      </w:r>
+      <w:proofErr w:type="spellStart"/>
+      <w:r>
+        <w:t>nonequilibrium</w:t>
+      </w:r>
+      <w:proofErr w:type="spellEnd"/>
+      <w:r>
+        <w:t xml:space="preserve"> nozzle flow,” M.S. thesis, Dept. Electron. Eng., Osaka Univ., Osaka, Japan, 1993.</w:t>
       </w:r>
     </w:p>
     <w:p>
@@ -2866,7 +4547,23 @@
       </w:pPr>
       <w:r>
         <w:lastRenderedPageBreak/>
-        <w:t>E. E. Reber, R. L. Michell, and C. J. Carter, “Oxygen absorption in the Earth’s atmosphere,” Aerospace Corp., Los Angeles, CA, Tech. Rep. TR-0200 (420-46)-3, Nov. 1988.</w:t>
+        <w:t xml:space="preserve">E. E. </w:t>
+      </w:r>
+      <w:proofErr w:type="spellStart"/>
+      <w:r>
+        <w:t>Reber</w:t>
+      </w:r>
+      <w:proofErr w:type="spellEnd"/>
+      <w:r>
+        <w:t xml:space="preserve">, R. L. </w:t>
+      </w:r>
+      <w:proofErr w:type="spellStart"/>
+      <w:r>
+        <w:t>Michell</w:t>
+      </w:r>
+      <w:proofErr w:type="spellEnd"/>
+      <w:r>
+        <w:t>, and C. J. Carter, “Oxygen absorption in the Earth’s atmosphere,” Aerospace Corp., Los Angeles, CA, Tech. Rep. TR-0200 (420-46)-3, Nov. 1988.</w:t>
       </w:r>
     </w:p>
     <w:p>
@@ -2922,7 +4619,15 @@
         </w:numPr>
       </w:pPr>
       <w:r>
-        <w:t xml:space="preserve">(Basic Book/Monograph Online Sources) J. K. Author. (year, month, day). </w:t>
+        <w:t>(Basic Book/Monograph Online Sources) J. K. Author. (</w:t>
+      </w:r>
+      <w:proofErr w:type="gramStart"/>
+      <w:r>
+        <w:t>year</w:t>
+      </w:r>
+      <w:proofErr w:type="gramEnd"/>
+      <w:r>
+        <w:t xml:space="preserve">, month, day). </w:t>
       </w:r>
       <w:r>
         <w:rPr>
@@ -2938,7 +4643,7 @@
         <w:tab/>
         <w:t xml:space="preserve"> Available: </w:t>
       </w:r>
-      <w:hyperlink r:id="rId17" w:history="1">
+      <w:hyperlink r:id="rId23" w:history="1">
         <w:r>
           <w:rPr>
             <w:rStyle w:val="Hyperlink"/>
@@ -2961,7 +4666,7 @@
       <w:r>
         <w:t xml:space="preserve">J. Jones. (1991, May 10). Networks (2nd ed.) [Online]. Available: </w:t>
       </w:r>
-      <w:hyperlink r:id="rId18" w:history="1">
+      <w:hyperlink r:id="rId24" w:history="1">
         <w:r>
           <w:rPr>
             <w:rStyle w:val="Hyperlink"/>
@@ -2979,7 +4684,15 @@
         </w:numPr>
       </w:pPr>
       <w:r>
-        <w:t xml:space="preserve">(Journal Online Sources style) K. Author. (year, month). Title. </w:t>
+        <w:t>(Journal Online Sources style) K. Author. (</w:t>
+      </w:r>
+      <w:proofErr w:type="gramStart"/>
+      <w:r>
+        <w:t>year</w:t>
+      </w:r>
+      <w:proofErr w:type="gramEnd"/>
+      <w:r>
+        <w:t xml:space="preserve">, month). Title. </w:t>
       </w:r>
       <w:r>
         <w:rPr>
@@ -2989,13 +4702,21 @@
         <w:t>Journal</w:t>
       </w:r>
       <w:r>
-        <w:t xml:space="preserve"> [Type of medium]. Volume(issue), paging if given.</w:t>
+        <w:t xml:space="preserve"> [Type of medium]. </w:t>
+      </w:r>
+      <w:proofErr w:type="gramStart"/>
+      <w:r>
+        <w:t>Volume(</w:t>
+      </w:r>
+      <w:proofErr w:type="gramEnd"/>
+      <w:r>
+        <w:t>issue), paging if given.</w:t>
       </w:r>
       <w:r>
         <w:tab/>
         <w:t xml:space="preserve">  Available: </w:t>
       </w:r>
-      <w:hyperlink r:id="rId19" w:history="1">
+      <w:hyperlink r:id="rId25" w:history="1">
         <w:r>
           <w:rPr>
             <w:rStyle w:val="Hyperlink"/>
@@ -3016,7 +4737,15 @@
         </w:numPr>
       </w:pPr>
       <w:r>
-        <w:t xml:space="preserve">R. J. Vidmar. (1992, August). On the use of atmospheric plasmas as electromagnetic reflectors. </w:t>
+        <w:t xml:space="preserve">R. J. </w:t>
+      </w:r>
+      <w:proofErr w:type="spellStart"/>
+      <w:r>
+        <w:t>Vidmar</w:t>
+      </w:r>
+      <w:proofErr w:type="spellEnd"/>
+      <w:r>
+        <w:t xml:space="preserve">. (1992, August). On the use of atmospheric plasmas as electromagnetic reflectors. </w:t>
       </w:r>
       <w:r>
         <w:rPr>
@@ -3036,7 +4765,15 @@
         <w:t>21(3).</w:t>
       </w:r>
       <w:r>
-        <w:t xml:space="preserve"> pp. 876–880.   Available: http://www.halcyon.com/pub/journals/21ps03-vidmar</w:t>
+        <w:t xml:space="preserve"> </w:t>
+      </w:r>
+      <w:proofErr w:type="gramStart"/>
+      <w:r>
+        <w:t>pp</w:t>
+      </w:r>
+      <w:proofErr w:type="gramEnd"/>
+      <w:r>
+        <w:t>. 876–880.   Available: http://www.halcyon.com/pub/journals/21ps03-vidmar</w:t>
       </w:r>
     </w:p>
     <w:p>
@@ -3096,7 +4833,15 @@
         <w:t>First A. Author</w:t>
       </w:r>
       <w:r>
-        <w:t xml:space="preserve"> (M’76–SM’81–F’87) and the other authors may include biographies at the end of regular papers. Biographies are often not included in conference-related papers. This author became a Member (M) of IEEE in 1976, a Senior Member (SM) in 1981, and a Fellow (F) in 1987.  The first paragraph may contain a place and/or date of birth (list place, then date). Next, the author’s educational background is listed. The degrees should be listed with type of degree in what field, which institution, city, state, and country, and year degree was earned. The author’s major field of study should be lower-cased.</w:t>
+        <w:t xml:space="preserve"> (M’76–SM’81–F’87) and the other authors may include biographies at the end of regular papers. Biographies are often not included in conference-related papers. This author became a Member (M) of IEEE in 1976, a Senior Member (SM) in 1981, and a Fellow (F) in 1987.  The first paragraph may contain a place and/or date of birth (list place, then date). Next, the author’s educational background is listed. The degrees should be listed with type of degree in what field, which institution, city, state, and country, and year degree was earned. The author’s major field of study should be </w:t>
+      </w:r>
+      <w:proofErr w:type="gramStart"/>
+      <w:r>
+        <w:t>lower-cased</w:t>
+      </w:r>
+      <w:proofErr w:type="gramEnd"/>
+      <w:r>
+        <w:t>.</w:t>
       </w:r>
     </w:p>
     <w:p>
@@ -3114,11 +4859,19 @@
       </w:pPr>
       <w:r>
         <w:tab/>
-        <w:t>The third paragraph begins with the author’s title and last name (e.g., Dr. Smith, Prof. Jones, Mr. Kajor, Ms. Hunter). List any memberships in professional societies other than the IEEE. Finally, list any awards and work for IEEE committees and publications.  If a photograph is provided, the biography will be indented around it. The photograph is placed at the top left of the biography. Personal hobbies will be deleted from the biography.</w:t>
+        <w:t xml:space="preserve">The third paragraph begins with the author’s title and last name (e.g., Dr. Smith, Prof. Jones, Mr. </w:t>
+      </w:r>
+      <w:proofErr w:type="spellStart"/>
+      <w:r>
+        <w:t>Kajor</w:t>
+      </w:r>
+      <w:proofErr w:type="spellEnd"/>
+      <w:r>
+        <w:t>, Ms. Hunter). List any memberships in professional societies other than the IEEE. Finally, list any awards and work for IEEE committees and publications.  If a photograph is provided, the biography will be indented around it. The photograph is placed at the top left of the biography. Personal hobbies will be deleted from the biography.</w:t>
       </w:r>
     </w:p>
     <w:sectPr>
-      <w:headerReference w:type="default" r:id="rId20"/>
+      <w:headerReference w:type="default" r:id="rId26"/>
       <w:pgSz w:w="12240" w:h="15840" w:code="1"/>
       <w:pgMar w:top="1008" w:right="936" w:bottom="1008" w:left="936" w:header="432" w:footer="432" w:gutter="0"/>
       <w:cols w:num="2" w:space="288"/>
@@ -3172,7 +4925,15 @@
         <w:pStyle w:val="FootnoteText"/>
       </w:pPr>
       <w:r>
-        <w:t xml:space="preserve">M. P. Noseworthy is an undergraduate student with the faculty of Engineering and Applied Science at Memorial University of Newfoundland, St. John’s, Newfoundland and Labrador, Canada (michael.noseworthy@mun.ca) </w:t>
+        <w:t xml:space="preserve">M. P. </w:t>
+      </w:r>
+      <w:proofErr w:type="spellStart"/>
+      <w:r>
+        <w:t>Noseworthy</w:t>
+      </w:r>
+      <w:proofErr w:type="spellEnd"/>
+      <w:r>
+        <w:t xml:space="preserve"> is an undergraduate student with the faculty of Engineering and Applied Science at Memorial University of Newfoundland, St. John’s, Newfoundland and Labrador, Canada (michael.noseworthy@mun.ca) </w:t>
       </w:r>
     </w:p>
     <w:p>
@@ -3222,7 +4983,7 @@
       <w:rPr>
         <w:noProof/>
       </w:rPr>
-      <w:t>2</w:t>
+      <w:t>3</w:t>
     </w:r>
     <w:r>
       <w:fldChar w:fldCharType="end"/>
@@ -3246,7 +5007,7 @@
   <w:abstractNum w:abstractNumId="0">
     <w:nsid w:val="FFFFFF1D"/>
     <w:multiLevelType w:val="multilevel"/>
-    <w:tmpl w:val="9D5EBE98"/>
+    <w:tmpl w:val="26BEA3F0"/>
     <w:lvl w:ilvl="0">
       <w:start w:val="1"/>
       <w:numFmt w:val="bullet"/>
@@ -4147,11 +5908,15 @@
   </w:style>
   <w:style w:type="character" w:default="1" w:styleId="DefaultParagraphFont">
     <w:name w:val="Default Paragraph Font"/>
+    <w:uiPriority w:val="1"/>
     <w:semiHidden/>
+    <w:unhideWhenUsed/>
   </w:style>
   <w:style w:type="table" w:default="1" w:styleId="TableNormal">
     <w:name w:val="Normal Table"/>
+    <w:uiPriority w:val="99"/>
     <w:semiHidden/>
+    <w:unhideWhenUsed/>
     <w:tblPr>
       <w:tblInd w:w="0" w:type="dxa"/>
       <w:tblCellMar>
@@ -4164,7 +5929,9 @@
   </w:style>
   <w:style w:type="numbering" w:default="1" w:styleId="NoList">
     <w:name w:val="No List"/>
+    <w:uiPriority w:val="99"/>
     <w:semiHidden/>
+    <w:unhideWhenUsed/>
   </w:style>
   <w:style w:type="paragraph" w:customStyle="1" w:styleId="Abstract">
     <w:name w:val="Abstract"/>
@@ -4419,6 +6186,82 @@
     <w:rPr>
       <w:sz w:val="16"/>
       <w:szCs w:val="16"/>
+    </w:rPr>
+  </w:style>
+  <w:style w:type="paragraph" w:styleId="BalloonText">
+    <w:name w:val="Balloon Text"/>
+    <w:basedOn w:val="Normal"/>
+    <w:link w:val="BalloonTextChar"/>
+    <w:rsid w:val="0060525F"/>
+    <w:rPr>
+      <w:rFonts w:ascii="Lucida Grande" w:hAnsi="Lucida Grande"/>
+      <w:sz w:val="18"/>
+      <w:szCs w:val="18"/>
+    </w:rPr>
+  </w:style>
+  <w:style w:type="character" w:customStyle="1" w:styleId="BalloonTextChar">
+    <w:name w:val="Balloon Text Char"/>
+    <w:basedOn w:val="DefaultParagraphFont"/>
+    <w:link w:val="BalloonText"/>
+    <w:rsid w:val="0060525F"/>
+    <w:rPr>
+      <w:rFonts w:ascii="Lucida Grande" w:hAnsi="Lucida Grande"/>
+      <w:sz w:val="18"/>
+      <w:szCs w:val="18"/>
+    </w:rPr>
+  </w:style>
+  <w:style w:type="character" w:styleId="CommentReference">
+    <w:name w:val="annotation reference"/>
+    <w:basedOn w:val="DefaultParagraphFont"/>
+    <w:rsid w:val="0060525F"/>
+    <w:rPr>
+      <w:sz w:val="18"/>
+      <w:szCs w:val="18"/>
+    </w:rPr>
+  </w:style>
+  <w:style w:type="paragraph" w:styleId="CommentText">
+    <w:name w:val="annotation text"/>
+    <w:basedOn w:val="Normal"/>
+    <w:link w:val="CommentTextChar"/>
+    <w:rsid w:val="0060525F"/>
+    <w:rPr>
+      <w:sz w:val="24"/>
+      <w:szCs w:val="24"/>
+    </w:rPr>
+  </w:style>
+  <w:style w:type="character" w:customStyle="1" w:styleId="CommentTextChar">
+    <w:name w:val="Comment Text Char"/>
+    <w:basedOn w:val="DefaultParagraphFont"/>
+    <w:link w:val="CommentText"/>
+    <w:rsid w:val="0060525F"/>
+    <w:rPr>
+      <w:sz w:val="24"/>
+      <w:szCs w:val="24"/>
+    </w:rPr>
+  </w:style>
+  <w:style w:type="paragraph" w:styleId="CommentSubject">
+    <w:name w:val="annotation subject"/>
+    <w:basedOn w:val="CommentText"/>
+    <w:next w:val="CommentText"/>
+    <w:link w:val="CommentSubjectChar"/>
+    <w:rsid w:val="0060525F"/>
+    <w:rPr>
+      <w:b/>
+      <w:bCs/>
+      <w:sz w:val="20"/>
+      <w:szCs w:val="20"/>
+    </w:rPr>
+  </w:style>
+  <w:style w:type="character" w:customStyle="1" w:styleId="CommentSubjectChar">
+    <w:name w:val="Comment Subject Char"/>
+    <w:basedOn w:val="CommentTextChar"/>
+    <w:link w:val="CommentSubject"/>
+    <w:rsid w:val="0060525F"/>
+    <w:rPr>
+      <w:b/>
+      <w:bCs/>
+      <w:sz w:val="24"/>
+      <w:szCs w:val="24"/>
     </w:rPr>
   </w:style>
 </w:styles>
@@ -4755,11 +6598,15 @@
   </w:style>
   <w:style w:type="character" w:default="1" w:styleId="DefaultParagraphFont">
     <w:name w:val="Default Paragraph Font"/>
+    <w:uiPriority w:val="1"/>
     <w:semiHidden/>
+    <w:unhideWhenUsed/>
   </w:style>
   <w:style w:type="table" w:default="1" w:styleId="TableNormal">
     <w:name w:val="Normal Table"/>
+    <w:uiPriority w:val="99"/>
     <w:semiHidden/>
+    <w:unhideWhenUsed/>
     <w:tblPr>
       <w:tblInd w:w="0" w:type="dxa"/>
       <w:tblCellMar>
@@ -4772,7 +6619,9 @@
   </w:style>
   <w:style w:type="numbering" w:default="1" w:styleId="NoList">
     <w:name w:val="No List"/>
+    <w:uiPriority w:val="99"/>
     <w:semiHidden/>
+    <w:unhideWhenUsed/>
   </w:style>
   <w:style w:type="paragraph" w:customStyle="1" w:styleId="Abstract">
     <w:name w:val="Abstract"/>
@@ -5027,6 +6876,82 @@
     <w:rPr>
       <w:sz w:val="16"/>
       <w:szCs w:val="16"/>
+    </w:rPr>
+  </w:style>
+  <w:style w:type="paragraph" w:styleId="BalloonText">
+    <w:name w:val="Balloon Text"/>
+    <w:basedOn w:val="Normal"/>
+    <w:link w:val="BalloonTextChar"/>
+    <w:rsid w:val="0060525F"/>
+    <w:rPr>
+      <w:rFonts w:ascii="Lucida Grande" w:hAnsi="Lucida Grande"/>
+      <w:sz w:val="18"/>
+      <w:szCs w:val="18"/>
+    </w:rPr>
+  </w:style>
+  <w:style w:type="character" w:customStyle="1" w:styleId="BalloonTextChar">
+    <w:name w:val="Balloon Text Char"/>
+    <w:basedOn w:val="DefaultParagraphFont"/>
+    <w:link w:val="BalloonText"/>
+    <w:rsid w:val="0060525F"/>
+    <w:rPr>
+      <w:rFonts w:ascii="Lucida Grande" w:hAnsi="Lucida Grande"/>
+      <w:sz w:val="18"/>
+      <w:szCs w:val="18"/>
+    </w:rPr>
+  </w:style>
+  <w:style w:type="character" w:styleId="CommentReference">
+    <w:name w:val="annotation reference"/>
+    <w:basedOn w:val="DefaultParagraphFont"/>
+    <w:rsid w:val="0060525F"/>
+    <w:rPr>
+      <w:sz w:val="18"/>
+      <w:szCs w:val="18"/>
+    </w:rPr>
+  </w:style>
+  <w:style w:type="paragraph" w:styleId="CommentText">
+    <w:name w:val="annotation text"/>
+    <w:basedOn w:val="Normal"/>
+    <w:link w:val="CommentTextChar"/>
+    <w:rsid w:val="0060525F"/>
+    <w:rPr>
+      <w:sz w:val="24"/>
+      <w:szCs w:val="24"/>
+    </w:rPr>
+  </w:style>
+  <w:style w:type="character" w:customStyle="1" w:styleId="CommentTextChar">
+    <w:name w:val="Comment Text Char"/>
+    <w:basedOn w:val="DefaultParagraphFont"/>
+    <w:link w:val="CommentText"/>
+    <w:rsid w:val="0060525F"/>
+    <w:rPr>
+      <w:sz w:val="24"/>
+      <w:szCs w:val="24"/>
+    </w:rPr>
+  </w:style>
+  <w:style w:type="paragraph" w:styleId="CommentSubject">
+    <w:name w:val="annotation subject"/>
+    <w:basedOn w:val="CommentText"/>
+    <w:next w:val="CommentText"/>
+    <w:link w:val="CommentSubjectChar"/>
+    <w:rsid w:val="0060525F"/>
+    <w:rPr>
+      <w:b/>
+      <w:bCs/>
+      <w:sz w:val="20"/>
+      <w:szCs w:val="20"/>
+    </w:rPr>
+  </w:style>
+  <w:style w:type="character" w:customStyle="1" w:styleId="CommentSubjectChar">
+    <w:name w:val="Comment Subject Char"/>
+    <w:basedOn w:val="CommentTextChar"/>
+    <w:link w:val="CommentSubject"/>
+    <w:rsid w:val="0060525F"/>
+    <w:rPr>
+      <w:b/>
+      <w:bCs/>
+      <w:sz w:val="24"/>
+      <w:szCs w:val="24"/>
     </w:rPr>
   </w:style>
 </w:styles>

</xml_diff>

<commit_message>
Added lots of comments and edits.
Changes were all tracked.
</commit_message>
<xml_diff>
--- a/WebcamWhiteboardReport.docx
+++ b/WebcamWhiteboardReport.docx
@@ -11,8 +11,6 @@
           <w:szCs w:val="18"/>
         </w:rPr>
       </w:pPr>
-      <w:bookmarkStart w:id="0" w:name="_GoBack"/>
-      <w:bookmarkEnd w:id="0"/>
       <w:r>
         <w:rPr>
           <w:sz w:val="18"/>
@@ -37,7 +35,15 @@
         <w:framePr w:wrap="notBeside"/>
       </w:pPr>
       <w:r>
-        <w:t>Michael Paul Noseworthy (200620524), Mitc</w:t>
+        <w:t xml:space="preserve">Michael Paul </w:t>
+      </w:r>
+      <w:proofErr w:type="spellStart"/>
+      <w:r>
+        <w:t>Noseworthy</w:t>
+      </w:r>
+      <w:proofErr w:type="spellEnd"/>
+      <w:r>
+        <w:t xml:space="preserve"> (200620524), Mitc</w:t>
       </w:r>
       <w:r>
         <w:t>hell Charles Chaulk (200633006)</w:t>
@@ -94,7 +100,20 @@
         <w:t xml:space="preserve"> an application</w:t>
       </w:r>
       <w:r>
-        <w:t xml:space="preserve"> developed using techniques learned in ENG 7854 – Industrial Machine Vision, which uses laptop webcams to perform drawing operations on a virtual canvas. </w:t>
+        <w:t xml:space="preserve"> developed using techniques learned in ENG 7854 – Industrial Machine Vision, </w:t>
+      </w:r>
+      <w:del w:id="0" w:author="Mitchell Chaulk" w:date="2011-07-27T22:15:00Z">
+        <w:r>
+          <w:delText xml:space="preserve">which </w:delText>
+        </w:r>
+      </w:del>
+      <w:ins w:id="1" w:author="Mitchell Chaulk" w:date="2011-07-27T22:15:00Z">
+        <w:r>
+          <w:t xml:space="preserve">and </w:t>
+        </w:r>
+      </w:ins>
+      <w:r>
+        <w:t xml:space="preserve">uses laptop webcams to perform drawing operations on a virtual canvas. </w:t>
       </w:r>
     </w:p>
     <w:p/>
@@ -102,7 +121,7 @@
       <w:pPr>
         <w:pStyle w:val="IndexTerms"/>
       </w:pPr>
-      <w:bookmarkStart w:id="1" w:name="PointTmp"/>
+      <w:bookmarkStart w:id="2" w:name="PointTmp"/>
       <w:r>
         <w:rPr>
           <w:i/>
@@ -119,6 +138,11 @@
       <w:r>
         <w:t xml:space="preserve">, </w:t>
       </w:r>
+      <w:ins w:id="3" w:author="Mitchell Chaulk" w:date="2011-07-27T22:15:00Z">
+        <w:r>
+          <w:t xml:space="preserve">Webcams, Color tracking, </w:t>
+        </w:r>
+      </w:ins>
       <w:r>
         <w:t>Image motion analysis</w:t>
       </w:r>
@@ -131,15 +155,25 @@
       <w:r>
         <w:t xml:space="preserve">, </w:t>
       </w:r>
-      <w:r>
-        <w:t>Computer graphic</w:t>
-      </w:r>
+      <w:proofErr w:type="gramStart"/>
+      <w:r>
+        <w:t>Computer</w:t>
+      </w:r>
+      <w:proofErr w:type="gramEnd"/>
+      <w:r>
+        <w:t xml:space="preserve"> graphic</w:t>
+      </w:r>
+      <w:ins w:id="4" w:author="Mitchell Chaulk" w:date="2011-07-27T22:16:00Z">
+        <w:r>
+          <w:t>s</w:t>
+        </w:r>
+      </w:ins>
       <w:r>
         <w:t>.</w:t>
       </w:r>
     </w:p>
     <w:p/>
-    <w:bookmarkEnd w:id="1"/>
+    <w:bookmarkEnd w:id="2"/>
     <w:p>
       <w:pPr>
         <w:pStyle w:val="Heading1"/>
@@ -205,10 +239,26 @@
         <w:t>s</w:t>
       </w:r>
       <w:r>
-        <w:t xml:space="preserve"> running MATLAB equipped with iSight cameras to perform </w:t>
-      </w:r>
-      <w:r>
-        <w:t>image subtraction, image filtering, image thresholding, object recognition, and data plotting operations. Webcam Whiteboard tracks the location of red, green, or blue whiteboard markers. Depending on the distance of the marker from the webcam</w:t>
+        <w:t xml:space="preserve"> running MATLAB equipped with </w:t>
+      </w:r>
+      <w:proofErr w:type="spellStart"/>
+      <w:r>
+        <w:t>iSight</w:t>
+      </w:r>
+      <w:proofErr w:type="spellEnd"/>
+      <w:r>
+        <w:t xml:space="preserve"> cameras to perform </w:t>
+      </w:r>
+      <w:r>
+        <w:t xml:space="preserve">image subtraction, image filtering, image </w:t>
+      </w:r>
+      <w:proofErr w:type="spellStart"/>
+      <w:r>
+        <w:t>thresholding</w:t>
+      </w:r>
+      <w:proofErr w:type="spellEnd"/>
+      <w:r>
+        <w:t>, object recognition, and data plotting operations. Webcam Whiteboard tracks the location of red, green, or blue whiteboard markers. Depending on the distance of the marker from the webcam</w:t>
       </w:r>
       <w:r>
         <w:t xml:space="preserve"> and the marker</w:t>
@@ -220,7 +270,23 @@
         <w:t>s position</w:t>
       </w:r>
       <w:r>
-        <w:t xml:space="preserve">, Webcam Whiteboard will draw coloured lines based on the colour of the marker </w:t>
+        <w:t xml:space="preserve">, Webcam Whiteboard will draw </w:t>
+      </w:r>
+      <w:proofErr w:type="spellStart"/>
+      <w:r>
+        <w:t>coloured</w:t>
+      </w:r>
+      <w:proofErr w:type="spellEnd"/>
+      <w:r>
+        <w:t xml:space="preserve"> lines based on the </w:t>
+      </w:r>
+      <w:proofErr w:type="spellStart"/>
+      <w:r>
+        <w:t>colour</w:t>
+      </w:r>
+      <w:proofErr w:type="spellEnd"/>
+      <w:r>
+        <w:t xml:space="preserve"> of the marker </w:t>
       </w:r>
       <w:r>
         <w:t>on a virtual canvas.</w:t>
@@ -253,7 +319,7 @@
         <mc:AlternateContent>
           <mc:Choice Requires="wps">
             <w:drawing>
-              <wp:anchor distT="0" distB="0" distL="114300" distR="114300" simplePos="0" relativeHeight="251653632" behindDoc="0" locked="0" layoutInCell="1" allowOverlap="1">
+              <wp:anchor distT="0" distB="0" distL="114300" distR="114300" simplePos="0" relativeHeight="251653632" behindDoc="0" locked="0" layoutInCell="1" allowOverlap="1" wp14:anchorId="43E78B70" wp14:editId="24DD2DD1">
                 <wp:simplePos x="0" y="0"/>
                 <wp:positionH relativeFrom="margin">
                   <wp:posOffset>3381375</wp:posOffset>
@@ -315,7 +381,7 @@
                                 <w:szCs w:val="20"/>
                               </w:rPr>
                               <w:drawing>
-                                <wp:inline distT="0" distB="0" distL="0" distR="0">
+                                <wp:inline distT="0" distB="0" distL="0" distR="0" wp14:anchorId="2EF5C30A" wp14:editId="254815B9">
                                   <wp:extent cx="3143885" cy="1746885"/>
                                   <wp:effectExtent l="0" t="0" r="5715" b="5715"/>
                                   <wp:docPr id="1" name="Picture 1" descr="diff"/>
@@ -437,7 +503,7 @@
                                     </pic:cNvPicPr>
                                   </pic:nvPicPr>
                                   <pic:blipFill>
-                                    <a:blip r:embed="rId8">
+                                    <a:blip r:embed="rId9">
                                       <a:extLst>
                                         <a:ext uri="{28A0092B-C50C-407E-A947-70E740481C1C}">
                                           <a14:useLocalDpi xmlns:a14="http://schemas.microsoft.com/office/drawing/2010/main" val="0"/>
@@ -568,7 +634,15 @@
         <w:ind w:firstLine="284"/>
       </w:pPr>
       <w:r>
-        <w:t>Motion tracking, background subtraction, as well as various colour trackin</w:t>
+        <w:t xml:space="preserve">Motion tracking, background subtraction, as well as various </w:t>
+      </w:r>
+      <w:proofErr w:type="spellStart"/>
+      <w:r>
+        <w:t>colour</w:t>
+      </w:r>
+      <w:proofErr w:type="spellEnd"/>
+      <w:r>
+        <w:t xml:space="preserve"> trackin</w:t>
       </w:r>
       <w:r>
         <w:t>g techniques were considered as</w:t>
@@ -593,17 +667,88 @@
         <w:ind w:firstLine="284"/>
       </w:pPr>
       <w:r>
-        <w:t>Motion tracking performed a difference operation on two successive frames. The result of this operation was an image which only contained objects that moved position every frame. This method was fast, and worked well</w:t>
-      </w:r>
-      <w:r>
-        <w:t xml:space="preserve"> when static single colour backgrounds were used, but when used on a laptop where the webcam is pointed toward the user, significant noise was introduced by the user shifting in their chair or from slight movement in the background.</w:t>
-      </w:r>
-      <w:r>
-        <w:t xml:space="preserve"> This technique was also unsuitable in the case of quick movement. Blur greatly decreased the effectiveness of the image differencing </w:t>
+        <w:t xml:space="preserve">Motion tracking performed a difference operation on two successive frames. The result of this operation was an image which only contained objects that moved position every frame. This method </w:t>
+      </w:r>
+      <w:del w:id="5" w:author="Mitchell Chaulk" w:date="2011-07-27T22:20:00Z">
+        <w:r>
+          <w:delText>was fast, and worked well</w:delText>
+        </w:r>
+        <w:r>
+          <w:delText xml:space="preserve"> when static single colour backgrounds were used</w:delText>
+        </w:r>
+      </w:del>
+      <w:ins w:id="6" w:author="Mitchell Chaulk" w:date="2011-07-27T22:20:00Z">
+        <w:r>
+          <w:t>worked well at detecting the direction of motion from a video feed</w:t>
+        </w:r>
+      </w:ins>
+      <w:r>
+        <w:t>, but when used on a laptop where the webcam is pointed toward the user, significant noise was introduced by the user shifting in their chair or from slight movement in the background.</w:t>
+      </w:r>
+      <w:r>
+        <w:t xml:space="preserve"> </w:t>
+      </w:r>
+      <w:ins w:id="7" w:author="Mitchell Chaulk" w:date="2011-07-27T22:22:00Z">
+        <w:r>
+          <w:t xml:space="preserve">This method also </w:t>
+        </w:r>
+      </w:ins>
+      <w:ins w:id="8" w:author="Mitchell Chaulk" w:date="2011-07-27T22:23:00Z">
+        <w:r>
+          <w:t>experienced</w:t>
+        </w:r>
+      </w:ins>
+      <w:ins w:id="9" w:author="Mitchell Chaulk" w:date="2011-07-27T22:22:00Z">
+        <w:r>
+          <w:t xml:space="preserve"> a</w:t>
+        </w:r>
+      </w:ins>
+      <w:ins w:id="10" w:author="Mitchell Chaulk" w:date="2011-07-27T22:21:00Z">
+        <w:r>
+          <w:t xml:space="preserve"> slow</w:t>
+        </w:r>
+      </w:ins>
+      <w:ins w:id="11" w:author="Mitchell Chaulk" w:date="2011-07-27T22:22:00Z">
+        <w:r>
+          <w:t>er</w:t>
+        </w:r>
+      </w:ins>
+      <w:ins w:id="12" w:author="Mitchell Chaulk" w:date="2011-07-27T22:21:00Z">
+        <w:r>
+          <w:t xml:space="preserve"> frame</w:t>
+        </w:r>
+      </w:ins>
+      <w:ins w:id="13" w:author="Mitchell Chaulk" w:date="2011-07-27T22:22:00Z">
+        <w:r>
+          <w:t>-</w:t>
+        </w:r>
+      </w:ins>
+      <w:ins w:id="14" w:author="Mitchell Chaulk" w:date="2011-07-27T22:23:00Z">
+        <w:r>
+          <w:t>than we would have preferred</w:t>
+        </w:r>
+      </w:ins>
+      <w:ins w:id="15" w:author="Mitchell Chaulk" w:date="2011-07-27T22:21:00Z">
+        <w:r>
+          <w:t xml:space="preserve">. </w:t>
+        </w:r>
+      </w:ins>
+      <w:del w:id="16" w:author="Mitchell Chaulk" w:date="2011-07-27T22:23:00Z">
+        <w:r>
+          <w:delText xml:space="preserve">This </w:delText>
+        </w:r>
+      </w:del>
+      <w:ins w:id="17" w:author="Mitchell Chaulk" w:date="2011-07-27T22:23:00Z">
+        <w:r>
+          <w:t xml:space="preserve">Because of this, the </w:t>
+        </w:r>
+      </w:ins>
+      <w:r>
+        <w:t xml:space="preserve">technique was also unsuitable in the case of quick </w:t>
       </w:r>
       <w:r>
         <w:lastRenderedPageBreak/>
-        <w:t>technique.</w:t>
+        <w:t>movement. Blur greatly decreased the effectiveness of the image differencing technique.</w:t>
       </w:r>
       <w:r>
         <w:t xml:space="preserve"> Successive image differencing was also limited in that the object recognition relied on movement. If the user stopped moving their finger, the object was lost.</w:t>
@@ -653,8 +798,13 @@
           <w:numId w:val="22"/>
         </w:numPr>
       </w:pPr>
-      <w:r>
-        <w:t>Colour Based Tracking</w:t>
+      <w:proofErr w:type="spellStart"/>
+      <w:r>
+        <w:t>Colour</w:t>
+      </w:r>
+      <w:proofErr w:type="spellEnd"/>
+      <w:r>
+        <w:t xml:space="preserve"> Based Tracking</w:t>
       </w:r>
     </w:p>
     <w:p>
@@ -662,13 +812,37 @@
         <w:ind w:firstLine="284"/>
       </w:pPr>
       <w:r>
-        <w:t>Using a captured image of a finger, an average colour value for human (Caucasian) skin was calculated. Using the red, green, and blue channels of this calculated va</w:t>
-      </w:r>
-      <w:r>
-        <w:t>lue, only pixels coming within 10</w:t>
-      </w:r>
-      <w:r>
-        <w:t>% of this value w</w:t>
+        <w:t xml:space="preserve">Using a captured image of a finger, an average </w:t>
+      </w:r>
+      <w:proofErr w:type="spellStart"/>
+      <w:r>
+        <w:t>colour</w:t>
+      </w:r>
+      <w:proofErr w:type="spellEnd"/>
+      <w:r>
+        <w:t xml:space="preserve"> value for human (Caucasian) skin was calculated. Using the red, green, and blue channels</w:t>
+      </w:r>
+      <w:del w:id="18" w:author="Mitchell Chaulk" w:date="2011-07-27T22:25:00Z">
+        <w:r>
+          <w:delText xml:space="preserve"> of this calculated va</w:delText>
+        </w:r>
+        <w:r>
+          <w:delText>lue</w:delText>
+        </w:r>
+      </w:del>
+      <w:r>
+        <w:t>, only pixels coming within 10</w:t>
+      </w:r>
+      <w:r>
+        <w:t xml:space="preserve">% of this </w:t>
+      </w:r>
+      <w:ins w:id="19" w:author="Mitchell Chaulk" w:date="2011-07-27T22:26:00Z">
+        <w:r>
+          <w:t xml:space="preserve">average </w:t>
+        </w:r>
+      </w:ins>
+      <w:r>
+        <w:t>value w</w:t>
       </w:r>
       <w:r>
         <w:t xml:space="preserve">ere isolated. </w:t>
@@ -679,10 +853,95 @@
         <w:ind w:firstLine="284"/>
       </w:pPr>
       <w:r>
-        <w:t>Using this technique resulted in a thresholded image where skin tones were highlighted but shadowing and background objects greatly reduce the effectiveness of the technique.</w:t>
-      </w:r>
-      <w:r>
-        <w:t xml:space="preserve"> In addition to the ineffectiveness of this technique to isolate the hands in the image, it was computationally expensive when being performed in MATLAB, slowing down drawing to an unacceptable rate.</w:t>
+        <w:t xml:space="preserve">Using this technique resulted in a </w:t>
+      </w:r>
+      <w:proofErr w:type="spellStart"/>
+      <w:r>
+        <w:t>thresholded</w:t>
+      </w:r>
+      <w:proofErr w:type="spellEnd"/>
+      <w:r>
+        <w:t xml:space="preserve"> image where skin tones were highlighted</w:t>
+      </w:r>
+      <w:ins w:id="20" w:author="Mitchell Chaulk" w:date="2011-07-27T22:27:00Z">
+        <w:r>
+          <w:t>,</w:t>
+        </w:r>
+      </w:ins>
+      <w:r>
+        <w:t xml:space="preserve"> but shadowing and background objects </w:t>
+      </w:r>
+      <w:ins w:id="21" w:author="Mitchell Chaulk" w:date="2011-07-27T22:28:00Z">
+        <w:r>
+          <w:t xml:space="preserve">added too much </w:t>
+        </w:r>
+        <w:proofErr w:type="spellStart"/>
+        <w:r>
+          <w:t>noide</w:t>
+        </w:r>
+      </w:ins>
+      <w:proofErr w:type="spellEnd"/>
+      <w:del w:id="22" w:author="Mitchell Chaulk" w:date="2011-07-27T22:28:00Z">
+        <w:r>
+          <w:delText xml:space="preserve">greatly reduce </w:delText>
+        </w:r>
+        <w:r>
+          <w:delText>the effectiveness of the technique</w:delText>
+        </w:r>
+      </w:del>
+      <w:r>
+        <w:t>.</w:t>
+      </w:r>
+      <w:r>
+        <w:t xml:space="preserve"> In addition to </w:t>
+      </w:r>
+      <w:del w:id="23" w:author="Mitchell Chaulk" w:date="2011-07-27T22:27:00Z">
+        <w:r>
+          <w:delText xml:space="preserve">the </w:delText>
+        </w:r>
+      </w:del>
+      <w:ins w:id="24" w:author="Mitchell Chaulk" w:date="2011-07-27T22:29:00Z">
+        <w:r>
+          <w:t>noise</w:t>
+        </w:r>
+      </w:ins>
+      <w:del w:id="25" w:author="Mitchell Chaulk" w:date="2011-07-27T22:29:00Z">
+        <w:r>
+          <w:delText xml:space="preserve">ineffectiveness </w:delText>
+        </w:r>
+      </w:del>
+      <w:del w:id="26" w:author="Mitchell Chaulk" w:date="2011-07-27T22:27:00Z">
+        <w:r>
+          <w:delText xml:space="preserve">of this </w:delText>
+        </w:r>
+      </w:del>
+      <w:del w:id="27" w:author="Mitchell Chaulk" w:date="2011-07-27T22:26:00Z">
+        <w:r>
+          <w:delText xml:space="preserve">technique </w:delText>
+        </w:r>
+      </w:del>
+      <w:del w:id="28" w:author="Mitchell Chaulk" w:date="2011-07-27T22:27:00Z">
+        <w:r>
+          <w:delText>to</w:delText>
+        </w:r>
+      </w:del>
+      <w:del w:id="29" w:author="Mitchell Chaulk" w:date="2011-07-27T22:29:00Z">
+        <w:r>
+          <w:delText xml:space="preserve"> isolat</w:delText>
+        </w:r>
+      </w:del>
+      <w:del w:id="30" w:author="Mitchell Chaulk" w:date="2011-07-27T22:27:00Z">
+        <w:r>
+          <w:delText>e</w:delText>
+        </w:r>
+      </w:del>
+      <w:del w:id="31" w:author="Mitchell Chaulk" w:date="2011-07-27T22:29:00Z">
+        <w:r>
+          <w:delText xml:space="preserve"> the hands in the image</w:delText>
+        </w:r>
+      </w:del>
+      <w:r>
+        <w:t>, it was computationally expensive when being performed in MATLAB, slowing down drawing to an unacceptable rate.</w:t>
       </w:r>
     </w:p>
     <w:p>
@@ -702,7 +961,15 @@
         <w:t xml:space="preserve">After researching </w:t>
       </w:r>
       <w:r>
-        <w:t xml:space="preserve">and experimenting with a number of different techniques for tracking user’s hands, it was determined that </w:t>
+        <w:t>and experimenting with a number of different techniques for tracking</w:t>
+      </w:r>
+      <w:ins w:id="32" w:author="Mitchell Chaulk" w:date="2011-07-27T22:29:00Z">
+        <w:r>
+          <w:t xml:space="preserve"> a</w:t>
+        </w:r>
+      </w:ins>
+      <w:r>
+        <w:t xml:space="preserve"> user’s hands, it was determined that </w:t>
       </w:r>
       <w:r>
         <w:t xml:space="preserve">there is not </w:t>
@@ -722,7 +989,7 @@
         <mc:AlternateContent>
           <mc:Choice Requires="wps">
             <w:drawing>
-              <wp:anchor distT="0" distB="0" distL="114300" distR="114300" simplePos="0" relativeHeight="251654656" behindDoc="0" locked="0" layoutInCell="1" allowOverlap="1">
+              <wp:anchor distT="0" distB="0" distL="114300" distR="114300" simplePos="0" relativeHeight="251654656" behindDoc="0" locked="0" layoutInCell="1" allowOverlap="1" wp14:anchorId="54337481" wp14:editId="550960F0">
                 <wp:simplePos x="0" y="0"/>
                 <wp:positionH relativeFrom="margin">
                   <wp:posOffset>-123825</wp:posOffset>
@@ -790,7 +1057,7 @@
                                 <w:noProof/>
                               </w:rPr>
                               <w:drawing>
-                                <wp:inline distT="0" distB="0" distL="0" distR="0">
+                                <wp:inline distT="0" distB="0" distL="0" distR="0" wp14:anchorId="597631CC" wp14:editId="266145EA">
                                   <wp:extent cx="3143885" cy="1746885"/>
                                   <wp:effectExtent l="0" t="0" r="5715" b="5715"/>
                                   <wp:docPr id="2" name="Picture 2" descr="bgDiff"/>
@@ -807,7 +1074,7 @@
                                           </pic:cNvPicPr>
                                         </pic:nvPicPr>
                                         <pic:blipFill>
-                                          <a:blip r:embed="rId9">
+                                          <a:blip r:embed="rId10">
                                             <a:extLst>
                                               <a:ext uri="{28A0092B-C50C-407E-A947-70E740481C1C}">
                                                 <a14:useLocalDpi xmlns:a14="http://schemas.microsoft.com/office/drawing/2010/main" val="0"/>
@@ -844,8 +1111,13 @@
                               <w:pStyle w:val="FootnoteText"/>
                               <w:ind w:firstLine="0"/>
                             </w:pPr>
+                            <w:proofErr w:type="gramStart"/>
                             <w:r>
-                              <w:t xml:space="preserve">Fig. 2 Resultant image from background subtraction. Notice raised index finger in the foreground left of the image. See also the noise resulting from camera displacement or movement in the background of the image. </w:t>
+                              <w:t>Fig. 2 Resultant image from background subtraction.</w:t>
+                            </w:r>
+                            <w:proofErr w:type="gramEnd"/>
+                            <w:r>
+                              <w:t xml:space="preserve"> Notice raised index finger in the foreground left of the image. See also the noise resulting from camera displacement or movement in the background of the image. </w:t>
                             </w:r>
                           </w:p>
                         </w:txbxContent>
@@ -897,7 +1169,7 @@
                                     </pic:cNvPicPr>
                                   </pic:nvPicPr>
                                   <pic:blipFill>
-                                    <a:blip r:embed="rId9">
+                                    <a:blip r:embed="rId11">
                                       <a:extLst>
                                         <a:ext uri="{28A0092B-C50C-407E-A947-70E740481C1C}">
                                           <a14:useLocalDpi xmlns:a14="http://schemas.microsoft.com/office/drawing/2010/main" val="0"/>
@@ -947,7 +1219,15 @@
         </mc:AlternateContent>
       </w:r>
       <w:r>
-        <w:t xml:space="preserve">To solve this problem we decided to modify the scope of our project to include the tracking of specifically coloured objects, and to use these objects for drawing on the virtual whiteboard. </w:t>
+        <w:t xml:space="preserve">To solve this problem we decided to modify the scope of our project to include the tracking of specifically </w:t>
+      </w:r>
+      <w:proofErr w:type="spellStart"/>
+      <w:r>
+        <w:t>coloured</w:t>
+      </w:r>
+      <w:proofErr w:type="spellEnd"/>
+      <w:r>
+        <w:t xml:space="preserve"> objects, and to use these objects for drawing on the virtual whiteboard. </w:t>
       </w:r>
       <w:r>
         <w:t xml:space="preserve">We discovered </w:t>
@@ -975,7 +1255,103 @@
         <w:t xml:space="preserve">After the final scope of the project was determined, application design began. It progressed in a number of phases. Initially, </w:t>
       </w:r>
       <w:r>
-        <w:t>we worked on developing an efficient algorithm for isolating the whiteboard marker tops in the image, next we proceeded to develop an algorithm to translate marker top positions to generate lines, and finally we developed a method of plotting lines onto a virtual canvas.</w:t>
+        <w:t xml:space="preserve">we worked on developing an efficient algorithm for isolating the whiteboard marker </w:t>
+      </w:r>
+      <w:del w:id="33" w:author="Mitchell Chaulk" w:date="2011-07-27T22:31:00Z">
+        <w:r>
+          <w:delText xml:space="preserve">tops </w:delText>
+        </w:r>
+      </w:del>
+      <w:proofErr w:type="spellStart"/>
+      <w:ins w:id="34" w:author="Mitchell Chaulk" w:date="2011-07-27T22:31:00Z">
+        <w:r>
+          <w:t>colours</w:t>
+        </w:r>
+        <w:proofErr w:type="spellEnd"/>
+        <w:r>
+          <w:t xml:space="preserve"> </w:t>
+        </w:r>
+      </w:ins>
+      <w:r>
+        <w:t>in the image</w:t>
+      </w:r>
+      <w:ins w:id="35" w:author="Mitchell Chaulk" w:date="2011-07-27T22:31:00Z">
+        <w:r>
+          <w:t>.</w:t>
+        </w:r>
+      </w:ins>
+      <w:del w:id="36" w:author="Mitchell Chaulk" w:date="2011-07-27T22:31:00Z">
+        <w:r>
+          <w:delText>,</w:delText>
+        </w:r>
+      </w:del>
+      <w:r>
+        <w:t xml:space="preserve"> </w:t>
+      </w:r>
+      <w:ins w:id="37" w:author="Mitchell Chaulk" w:date="2011-07-27T22:31:00Z">
+        <w:r>
+          <w:t>N</w:t>
+        </w:r>
+      </w:ins>
+      <w:del w:id="38" w:author="Mitchell Chaulk" w:date="2011-07-27T22:31:00Z">
+        <w:r>
+          <w:delText>n</w:delText>
+        </w:r>
+      </w:del>
+      <w:r>
+        <w:t xml:space="preserve">ext we proceeded to develop an algorithm to translate marker top </w:t>
+      </w:r>
+      <w:del w:id="39" w:author="Mitchell Chaulk" w:date="2011-07-27T22:31:00Z">
+        <w:r>
+          <w:delText xml:space="preserve">positions </w:delText>
+        </w:r>
+      </w:del>
+      <w:ins w:id="40" w:author="Mitchell Chaulk" w:date="2011-07-27T22:31:00Z">
+        <w:r>
+          <w:t xml:space="preserve">centroids </w:t>
+        </w:r>
+      </w:ins>
+      <w:r>
+        <w:t>to generate lines</w:t>
+      </w:r>
+      <w:ins w:id="41" w:author="Mitchell Chaulk" w:date="2011-07-27T22:32:00Z">
+        <w:r>
+          <w:t>.</w:t>
+        </w:r>
+      </w:ins>
+      <w:del w:id="42" w:author="Mitchell Chaulk" w:date="2011-07-27T22:32:00Z">
+        <w:r>
+          <w:delText>,</w:delText>
+        </w:r>
+      </w:del>
+      <w:r>
+        <w:t xml:space="preserve"> </w:t>
+      </w:r>
+      <w:ins w:id="43" w:author="Mitchell Chaulk" w:date="2011-07-27T22:32:00Z">
+        <w:r>
+          <w:t>We then</w:t>
+        </w:r>
+      </w:ins>
+      <w:del w:id="44" w:author="Mitchell Chaulk" w:date="2011-07-27T22:32:00Z">
+        <w:r>
+          <w:delText>and finally we</w:delText>
+        </w:r>
+      </w:del>
+      <w:r>
+        <w:t xml:space="preserve"> developed a method </w:t>
+      </w:r>
+      <w:del w:id="45" w:author="Mitchell Chaulk" w:date="2011-07-27T22:32:00Z">
+        <w:r>
+          <w:delText xml:space="preserve">of </w:delText>
+        </w:r>
+      </w:del>
+      <w:ins w:id="46" w:author="Mitchell Chaulk" w:date="2011-07-27T22:32:00Z">
+        <w:r>
+          <w:t xml:space="preserve">for </w:t>
+        </w:r>
+      </w:ins>
+      <w:r>
+        <w:t>plotting lines onto a virtual canvas.</w:t>
       </w:r>
     </w:p>
     <w:p>
@@ -993,17 +1369,77 @@
       <w:pPr>
         <w:pStyle w:val="Text"/>
       </w:pPr>
-      <w:r>
-        <w:t>As previously discussed, the object of interest we will be tracking is the brightly coloured top of a whiteboard marker. To do this, we designed an efficient algorithm using MATLAB that</w:t>
-      </w:r>
-      <w:r>
-        <w:t xml:space="preserve"> extracts a colour component of an image, thresholds the results of the extraction and then performs contour tracking to determine the object</w:t>
+      <w:del w:id="47" w:author="Mitchell Chaulk" w:date="2011-07-27T22:32:00Z">
+        <w:r>
+          <w:delText>As previously discussed, the</w:delText>
+        </w:r>
+      </w:del>
+      <w:ins w:id="48" w:author="Mitchell Chaulk" w:date="2011-07-27T22:32:00Z">
+        <w:r>
+          <w:t>T</w:t>
+        </w:r>
+      </w:ins>
+      <w:ins w:id="49" w:author="Mitchell Chaulk" w:date="2011-07-27T22:33:00Z">
+        <w:r>
+          <w:t>he</w:t>
+        </w:r>
+      </w:ins>
+      <w:r>
+        <w:t xml:space="preserve"> object of interest we will be tracking is the brightly </w:t>
+      </w:r>
+      <w:proofErr w:type="spellStart"/>
+      <w:r>
+        <w:t>coloured</w:t>
+      </w:r>
+      <w:proofErr w:type="spellEnd"/>
+      <w:r>
+        <w:t xml:space="preserve"> top of a whiteboard marker. To do this, we designed an efficient algorithm using MATLAB that</w:t>
+      </w:r>
+      <w:r>
+        <w:t xml:space="preserve"> extracts a </w:t>
+      </w:r>
+      <w:proofErr w:type="spellStart"/>
+      <w:r>
+        <w:t>colour</w:t>
+      </w:r>
+      <w:proofErr w:type="spellEnd"/>
+      <w:r>
+        <w:t xml:space="preserve"> component of an image, thresholds the results of the extraction and then performs </w:t>
+      </w:r>
+      <w:del w:id="50" w:author="Mitchell Chaulk" w:date="2011-07-27T22:33:00Z">
+        <w:r>
+          <w:delText>contour tracking</w:delText>
+        </w:r>
+      </w:del>
+      <w:ins w:id="51" w:author="Mitchell Chaulk" w:date="2011-07-27T22:33:00Z">
+        <w:r>
+          <w:t>connected component labeling</w:t>
+        </w:r>
+      </w:ins>
+      <w:r>
+        <w:t xml:space="preserve"> </w:t>
+      </w:r>
+      <w:ins w:id="52" w:author="Mitchell Chaulk" w:date="2011-07-27T22:33:00Z">
+        <w:r>
+          <w:t xml:space="preserve">for blob analysis. Blob analysis is used </w:t>
+        </w:r>
+      </w:ins>
+      <w:r>
+        <w:t>to determine the object</w:t>
       </w:r>
       <w:r>
         <w:t>’</w:t>
       </w:r>
       <w:r>
-        <w:t>s centroid.</w:t>
+        <w:t>s centroid</w:t>
+      </w:r>
+      <w:ins w:id="53" w:author="Mitchell Chaulk" w:date="2011-07-27T22:34:00Z">
+        <w:r>
+          <w:t>, eccentricity, and area</w:t>
+        </w:r>
+      </w:ins>
+      <w:r>
+        <w:t>.</w:t>
       </w:r>
     </w:p>
     <w:p>
@@ -1017,7 +1453,7 @@
         <mc:AlternateContent>
           <mc:Choice Requires="wps">
             <w:drawing>
-              <wp:anchor distT="0" distB="0" distL="114300" distR="114300" simplePos="0" relativeHeight="251656704" behindDoc="0" locked="0" layoutInCell="1" allowOverlap="1">
+              <wp:anchor distT="0" distB="0" distL="114300" distR="114300" simplePos="0" relativeHeight="251656704" behindDoc="0" locked="0" layoutInCell="1" allowOverlap="1" wp14:anchorId="63D8BC7D" wp14:editId="0CC3F76E">
                 <wp:simplePos x="0" y="0"/>
                 <wp:positionH relativeFrom="margin">
                   <wp:posOffset>3457575</wp:posOffset>
@@ -1085,7 +1521,7 @@
                                 <w:noProof/>
                               </w:rPr>
                               <w:drawing>
-                                <wp:inline distT="0" distB="0" distL="0" distR="0">
+                                <wp:inline distT="0" distB="0" distL="0" distR="0" wp14:anchorId="7CC3DD93" wp14:editId="011839C1">
                                   <wp:extent cx="2917825" cy="2034540"/>
                                   <wp:effectExtent l="0" t="0" r="3175" b="0"/>
                                   <wp:docPr id="4" name="Picture 4" descr="2subtractGrayFromRed"/>
@@ -1102,7 +1538,7 @@
                                           </pic:cNvPicPr>
                                         </pic:nvPicPr>
                                         <pic:blipFill>
-                                          <a:blip r:embed="rId10">
+                                          <a:blip r:embed="rId12">
                                             <a:extLst>
                                               <a:ext uri="{28A0092B-C50C-407E-A947-70E740481C1C}">
                                                 <a14:useLocalDpi xmlns:a14="http://schemas.microsoft.com/office/drawing/2010/main" val="0"/>
@@ -1139,8 +1575,21 @@
                               <w:pStyle w:val="FootnoteText"/>
                               <w:ind w:firstLine="0"/>
                             </w:pPr>
+                            <w:proofErr w:type="gramStart"/>
                             <w:r>
-                              <w:t xml:space="preserve">Fig. 4 Result of subtraction of grayscale image from red channel. Notice how the red marker tip is the dominant object in the frame. </w:t>
+                              <w:t xml:space="preserve">Fig. 4 Result of subtraction of </w:t>
+                            </w:r>
+                            <w:proofErr w:type="spellStart"/>
+                            <w:r>
+                              <w:t>grayscale</w:t>
+                            </w:r>
+                            <w:proofErr w:type="spellEnd"/>
+                            <w:r>
+                              <w:t xml:space="preserve"> image from red channel.</w:t>
+                            </w:r>
+                            <w:proofErr w:type="gramEnd"/>
+                            <w:r>
+                              <w:t xml:space="preserve"> Notice how the red marker tip is the dominant object in the frame. </w:t>
                             </w:r>
                           </w:p>
                         </w:txbxContent>
@@ -1192,7 +1641,7 @@
                                     </pic:cNvPicPr>
                                   </pic:nvPicPr>
                                   <pic:blipFill>
-                                    <a:blip r:embed="rId10">
+                                    <a:blip r:embed="rId13">
                                       <a:extLst>
                                         <a:ext uri="{28A0092B-C50C-407E-A947-70E740481C1C}">
                                           <a14:useLocalDpi xmlns:a14="http://schemas.microsoft.com/office/drawing/2010/main" val="0"/>
@@ -1248,7 +1697,7 @@
         <mc:AlternateContent>
           <mc:Choice Requires="wps">
             <w:drawing>
-              <wp:anchor distT="0" distB="0" distL="114300" distR="114300" simplePos="0" relativeHeight="251655680" behindDoc="0" locked="0" layoutInCell="1" allowOverlap="1">
+              <wp:anchor distT="0" distB="0" distL="114300" distR="114300" simplePos="0" relativeHeight="251655680" behindDoc="0" locked="0" layoutInCell="1" allowOverlap="1" wp14:anchorId="54F7FFA4" wp14:editId="491717C3">
                 <wp:simplePos x="0" y="0"/>
                 <wp:positionH relativeFrom="margin">
                   <wp:posOffset>-47625</wp:posOffset>
@@ -1316,7 +1765,7 @@
                                 <w:noProof/>
                               </w:rPr>
                               <w:drawing>
-                                <wp:inline distT="0" distB="0" distL="0" distR="0">
+                                <wp:inline distT="0" distB="0" distL="0" distR="0" wp14:anchorId="196C6394" wp14:editId="6E34DCA9">
                                   <wp:extent cx="3143885" cy="1746885"/>
                                   <wp:effectExtent l="0" t="0" r="5715" b="5715"/>
                                   <wp:docPr id="3" name="Picture 3" descr="skinTrack"/>
@@ -1333,7 +1782,7 @@
                                           </pic:cNvPicPr>
                                         </pic:nvPicPr>
                                         <pic:blipFill>
-                                          <a:blip r:embed="rId11">
+                                          <a:blip r:embed="rId14">
                                             <a:extLst>
                                               <a:ext uri="{28A0092B-C50C-407E-A947-70E740481C1C}">
                                                 <a14:useLocalDpi xmlns:a14="http://schemas.microsoft.com/office/drawing/2010/main" val="0"/>
@@ -1370,8 +1819,21 @@
                               <w:pStyle w:val="FootnoteText"/>
                               <w:ind w:firstLine="0"/>
                             </w:pPr>
+                            <w:proofErr w:type="gramStart"/>
                             <w:r>
-                              <w:t xml:space="preserve">Fig. 3 Resultant image from skin tone isolation. Notice how the shadows in the image greatly reduce the effectiveness of the filtering, also notice how there is a great amount of noise in the background. </w:t>
+                              <w:t>Fig. 3 Resultant image from skin tone isolation.</w:t>
+                            </w:r>
+                            <w:proofErr w:type="gramEnd"/>
+                            <w:r>
+                              <w:t xml:space="preserve"> Notice how the shadows in the image greatly reduce the effectiveness of the </w:t>
+                            </w:r>
+                            <w:proofErr w:type="gramStart"/>
+                            <w:r>
+                              <w:t>filtering,</w:t>
+                            </w:r>
+                            <w:proofErr w:type="gramEnd"/>
+                            <w:r>
+                              <w:t xml:space="preserve"> also notice how there is a great amount of noise in the background. </w:t>
                             </w:r>
                           </w:p>
                         </w:txbxContent>
@@ -1423,7 +1885,7 @@
                                     </pic:cNvPicPr>
                                   </pic:nvPicPr>
                                   <pic:blipFill>
-                                    <a:blip r:embed="rId11">
+                                    <a:blip r:embed="rId15">
                                       <a:extLst>
                                         <a:ext uri="{28A0092B-C50C-407E-A947-70E740481C1C}">
                                           <a14:useLocalDpi xmlns:a14="http://schemas.microsoft.com/office/drawing/2010/main" val="0"/>
@@ -1479,19 +1941,151 @@
         <w:t>is the extraction o</w:t>
       </w:r>
       <w:r>
-        <w:t>f a particular colour channel (red, green, or b</w:t>
+        <w:t xml:space="preserve">f a particular </w:t>
+      </w:r>
+      <w:proofErr w:type="spellStart"/>
+      <w:r>
+        <w:t>colour</w:t>
+      </w:r>
+      <w:proofErr w:type="spellEnd"/>
+      <w:r>
+        <w:t xml:space="preserve"> channel (red, green, or b</w:t>
       </w:r>
       <w:r>
         <w:t xml:space="preserve">lue). </w:t>
       </w:r>
       <w:r>
-        <w:t xml:space="preserve">Using the MATLAB imsubtract function, we get the difference between the chosen colour channel, for example, the red channel, and the grayscale version of the frame. </w:t>
-      </w:r>
-      <w:r>
-        <w:t xml:space="preserve">The imsubtract function is used because it features optimizations for Intel based architectures. </w:t>
-      </w:r>
-      <w:r>
-        <w:t>The result of this operation is a grayscale image that is composed of only objects that are primarily the same colour as the chosen colour channel.</w:t>
+        <w:t xml:space="preserve">Using the MATLAB </w:t>
+      </w:r>
+      <w:proofErr w:type="spellStart"/>
+      <w:r>
+        <w:t>imsubtract</w:t>
+      </w:r>
+      <w:proofErr w:type="spellEnd"/>
+      <w:r>
+        <w:t xml:space="preserve"> function, we get the difference between the chosen </w:t>
+      </w:r>
+      <w:proofErr w:type="spellStart"/>
+      <w:r>
+        <w:t>colour</w:t>
+      </w:r>
+      <w:proofErr w:type="spellEnd"/>
+      <w:r>
+        <w:t xml:space="preserve"> channel</w:t>
+      </w:r>
+      <w:ins w:id="54" w:author="Mitchell Chaulk" w:date="2011-07-27T22:35:00Z">
+        <w:r>
+          <w:t xml:space="preserve"> and a </w:t>
+        </w:r>
+        <w:proofErr w:type="spellStart"/>
+        <w:r>
+          <w:t>grayscale</w:t>
+        </w:r>
+        <w:proofErr w:type="spellEnd"/>
+        <w:r>
+          <w:t xml:space="preserve"> version of the image. F</w:t>
+        </w:r>
+      </w:ins>
+      <w:del w:id="55" w:author="Mitchell Chaulk" w:date="2011-07-27T22:35:00Z">
+        <w:r>
+          <w:delText>, f</w:delText>
+        </w:r>
+      </w:del>
+      <w:r>
+        <w:t>or example</w:t>
+      </w:r>
+      <w:proofErr w:type="gramStart"/>
+      <w:ins w:id="56" w:author="Mitchell Chaulk" w:date="2011-07-27T22:36:00Z">
+        <w:r>
+          <w:t>;</w:t>
+        </w:r>
+      </w:ins>
+      <w:proofErr w:type="gramEnd"/>
+      <w:del w:id="57" w:author="Mitchell Chaulk" w:date="2011-07-27T22:36:00Z">
+        <w:r>
+          <w:delText>,</w:delText>
+        </w:r>
+      </w:del>
+      <w:r>
+        <w:t xml:space="preserve"> </w:t>
+      </w:r>
+      <w:del w:id="58" w:author="Mitchell Chaulk" w:date="2011-07-27T22:35:00Z">
+        <w:r>
+          <w:delText>the red channel, and the grayscale version of the frame</w:delText>
+        </w:r>
+      </w:del>
+      <w:ins w:id="59" w:author="Mitchell Chaulk" w:date="2011-07-27T22:35:00Z">
+        <w:r>
+          <w:t>to isolate red objects</w:t>
+        </w:r>
+      </w:ins>
+      <w:ins w:id="60" w:author="Mitchell Chaulk" w:date="2011-07-27T22:36:00Z">
+        <w:r>
+          <w:t>,</w:t>
+        </w:r>
+      </w:ins>
+      <w:ins w:id="61" w:author="Mitchell Chaulk" w:date="2011-07-27T22:35:00Z">
+        <w:r>
+          <w:t xml:space="preserve"> you would subtract a </w:t>
+        </w:r>
+        <w:proofErr w:type="spellStart"/>
+        <w:r>
+          <w:t>grayscale</w:t>
+        </w:r>
+        <w:proofErr w:type="spellEnd"/>
+        <w:r>
+          <w:t xml:space="preserve"> image of the object from the red channel of the original RGB image</w:t>
+        </w:r>
+      </w:ins>
+      <w:r>
+        <w:t xml:space="preserve">. </w:t>
+      </w:r>
+      <w:r>
+        <w:t xml:space="preserve">The </w:t>
+      </w:r>
+      <w:proofErr w:type="spellStart"/>
+      <w:r>
+        <w:t>imsubtract</w:t>
+      </w:r>
+      <w:proofErr w:type="spellEnd"/>
+      <w:r>
+        <w:t xml:space="preserve"> function is used because it features optimizations for Intel based architectures. </w:t>
+      </w:r>
+      <w:r>
+        <w:t xml:space="preserve">The </w:t>
+      </w:r>
+      <w:r>
+        <w:lastRenderedPageBreak/>
+        <w:t xml:space="preserve">result of this operation is a </w:t>
+      </w:r>
+      <w:proofErr w:type="spellStart"/>
+      <w:r>
+        <w:t>grayscale</w:t>
+      </w:r>
+      <w:proofErr w:type="spellEnd"/>
+      <w:r>
+        <w:t xml:space="preserve"> image that is composed of only objects that are primarily </w:t>
+      </w:r>
+      <w:del w:id="62" w:author="Mitchell Chaulk" w:date="2011-07-27T22:37:00Z">
+        <w:r>
+          <w:delText>the same colour as the chosen colour channel</w:delText>
+        </w:r>
+      </w:del>
+      <w:ins w:id="63" w:author="Mitchell Chaulk" w:date="2011-07-27T22:37:00Z">
+        <w:r>
+          <w:t xml:space="preserve">of the chosen </w:t>
+        </w:r>
+        <w:proofErr w:type="spellStart"/>
+        <w:r>
+          <w:t>colour</w:t>
+        </w:r>
+        <w:proofErr w:type="spellEnd"/>
+        <w:r>
+          <w:t xml:space="preserve"> of interest</w:t>
+        </w:r>
+      </w:ins>
+      <w:r>
+        <w:t>.</w:t>
       </w:r>
     </w:p>
     <w:p>
@@ -1499,14 +2093,48 @@
         <w:pStyle w:val="Text"/>
       </w:pPr>
       <w:r>
-        <w:lastRenderedPageBreak/>
-        <w:t xml:space="preserve">After colour channel subtraction, the frame undergoes median filtering using a 3x3 kernel as to remove any salt and pepper noise from the frame. In practice, this step provides little benefit since the noise in the frame is negligible, and the median filtering operation can be computationally expensive on large images. Median filtering </w:t>
+        <w:t xml:space="preserve">After </w:t>
+      </w:r>
+      <w:proofErr w:type="spellStart"/>
+      <w:r>
+        <w:t>colour</w:t>
+      </w:r>
+      <w:proofErr w:type="spellEnd"/>
+      <w:r>
+        <w:t xml:space="preserve"> channel subtraction, the frame undergoes median filtering using a 3x3 kernel as to remove any salt and pepper noise from the frame. In practice, this step provides little benefit since the noise in the frame is negligible</w:t>
+      </w:r>
+      <w:ins w:id="64" w:author="Mitchell Chaulk" w:date="2011-07-27T22:38:00Z">
+        <w:r>
+          <w:t xml:space="preserve"> after the opening method</w:t>
+        </w:r>
+      </w:ins>
+      <w:ins w:id="65" w:author="Mitchell Chaulk" w:date="2011-07-27T22:39:00Z">
+        <w:r>
+          <w:t xml:space="preserve"> (discussed later)</w:t>
+        </w:r>
+      </w:ins>
+      <w:r>
+        <w:t xml:space="preserve">, and the median filtering operation can be computationally expensive on large images. Median filtering </w:t>
       </w:r>
       <w:r>
         <w:t>is included in</w:t>
       </w:r>
       <w:r>
-        <w:t xml:space="preserve"> the final application as an optional feature with the caveat that enabling it would decrease application performance.</w:t>
+        <w:t xml:space="preserve"> the final application as an optional feature with the </w:t>
+      </w:r>
+      <w:commentRangeStart w:id="66"/>
+      <w:r>
+        <w:t xml:space="preserve">caveat </w:t>
+      </w:r>
+      <w:commentRangeEnd w:id="66"/>
+      <w:r>
+        <w:rPr>
+          <w:rStyle w:val="CommentReference"/>
+        </w:rPr>
+        <w:commentReference w:id="66"/>
+      </w:r>
+      <w:r>
+        <w:t>that enabling it would decrease application performance.</w:t>
       </w:r>
     </w:p>
     <w:p>
@@ -1520,7 +2148,7 @@
         <mc:AlternateContent>
           <mc:Choice Requires="wps">
             <w:drawing>
-              <wp:anchor distT="0" distB="0" distL="114300" distR="114300" simplePos="0" relativeHeight="251659776" behindDoc="0" locked="0" layoutInCell="1" allowOverlap="1">
+              <wp:anchor distT="0" distB="0" distL="114300" distR="114300" simplePos="0" relativeHeight="251659776" behindDoc="0" locked="0" layoutInCell="1" allowOverlap="1" wp14:anchorId="15F75DDF" wp14:editId="4DD8F92C">
                 <wp:simplePos x="0" y="0"/>
                 <wp:positionH relativeFrom="margin">
                   <wp:posOffset>3381375</wp:posOffset>
@@ -1588,7 +2216,7 @@
                                 <w:noProof/>
                               </w:rPr>
                               <w:drawing>
-                                <wp:inline distT="0" distB="0" distL="0" distR="0">
+                                <wp:inline distT="0" distB="0" distL="0" distR="0" wp14:anchorId="7D023810" wp14:editId="592DBF5D">
                                   <wp:extent cx="3154045" cy="2198370"/>
                                   <wp:effectExtent l="0" t="0" r="0" b="11430"/>
                                   <wp:docPr id="6" name="Picture 6" descr="6Bounded"/>
@@ -1605,7 +2233,7 @@
                                           </pic:cNvPicPr>
                                         </pic:nvPicPr>
                                         <pic:blipFill>
-                                          <a:blip r:embed="rId12">
+                                          <a:blip r:embed="rId17">
                                             <a:extLst>
                                               <a:ext uri="{28A0092B-C50C-407E-A947-70E740481C1C}">
                                                 <a14:useLocalDpi xmlns:a14="http://schemas.microsoft.com/office/drawing/2010/main" val="0"/>
@@ -1642,8 +2270,13 @@
                               <w:pStyle w:val="FootnoteText"/>
                               <w:ind w:firstLine="0"/>
                             </w:pPr>
+                            <w:proofErr w:type="gramStart"/>
                             <w:r>
-                              <w:t>Fig. 7 Bounding box and centroid of the marker tip. The centroid of the object is reflected across the vertical axis of the frame because the camera acts as an observer and not a mirror.</w:t>
+                              <w:t>Fig. 7 Bounding box and centroid of the marker tip.</w:t>
+                            </w:r>
+                            <w:proofErr w:type="gramEnd"/>
+                            <w:r>
+                              <w:t xml:space="preserve"> The centroid of the object is reflected across the vertical axis of the frame because the camera acts as an observer and not a mirror.</w:t>
                             </w:r>
                           </w:p>
                         </w:txbxContent>
@@ -1695,7 +2328,7 @@
                                     </pic:cNvPicPr>
                                   </pic:nvPicPr>
                                   <pic:blipFill>
-                                    <a:blip r:embed="rId12">
+                                    <a:blip r:embed="rId18">
                                       <a:extLst>
                                         <a:ext uri="{28A0092B-C50C-407E-A947-70E740481C1C}">
                                           <a14:useLocalDpi xmlns:a14="http://schemas.microsoft.com/office/drawing/2010/main" val="0"/>
@@ -1751,7 +2384,7 @@
         <mc:AlternateContent>
           <mc:Choice Requires="wps">
             <w:drawing>
-              <wp:anchor distT="0" distB="0" distL="114300" distR="114300" simplePos="0" relativeHeight="251657728" behindDoc="0" locked="0" layoutInCell="1" allowOverlap="1">
+              <wp:anchor distT="0" distB="0" distL="114300" distR="114300" simplePos="0" relativeHeight="251657728" behindDoc="0" locked="0" layoutInCell="1" allowOverlap="1" wp14:anchorId="17DBD990" wp14:editId="68363536">
                 <wp:simplePos x="0" y="0"/>
                 <wp:positionH relativeFrom="margin">
                   <wp:posOffset>28575</wp:posOffset>
@@ -1819,7 +2452,7 @@
                                 <w:noProof/>
                               </w:rPr>
                               <w:drawing>
-                                <wp:inline distT="0" distB="0" distL="0" distR="0">
+                                <wp:inline distT="0" distB="0" distL="0" distR="0" wp14:anchorId="4B132EDF" wp14:editId="39FA03EB">
                                   <wp:extent cx="3154045" cy="2198370"/>
                                   <wp:effectExtent l="0" t="0" r="0" b="11430"/>
                                   <wp:docPr id="5" name="Picture 5" descr="4ThreshAtPoint18"/>
@@ -1836,7 +2469,7 @@
                                           </pic:cNvPicPr>
                                         </pic:nvPicPr>
                                         <pic:blipFill>
-                                          <a:blip r:embed="rId13">
+                                          <a:blip r:embed="rId19">
                                             <a:extLst>
                                               <a:ext uri="{28A0092B-C50C-407E-A947-70E740481C1C}">
                                                 <a14:useLocalDpi xmlns:a14="http://schemas.microsoft.com/office/drawing/2010/main" val="0"/>
@@ -1874,7 +2507,15 @@
                               <w:ind w:firstLine="0"/>
                             </w:pPr>
                             <w:r>
-                              <w:t xml:space="preserve">Fig. 5 Image after thresholding at 0.18 was performed. Notice how the marker tip is the dominant feature in the image. </w:t>
+                              <w:t xml:space="preserve">Fig. 5 Image after </w:t>
+                            </w:r>
+                            <w:proofErr w:type="spellStart"/>
+                            <w:r>
+                              <w:t>thresholding</w:t>
+                            </w:r>
+                            <w:proofErr w:type="spellEnd"/>
+                            <w:r>
+                              <w:t xml:space="preserve"> at 0.18 was performed. Notice how the marker tip is the dominant feature in the image. </w:t>
                             </w:r>
                           </w:p>
                         </w:txbxContent>
@@ -1926,7 +2567,7 @@
                                     </pic:cNvPicPr>
                                   </pic:nvPicPr>
                                   <pic:blipFill>
-                                    <a:blip r:embed="rId13">
+                                    <a:blip r:embed="rId20">
                                       <a:extLst>
                                         <a:ext uri="{28A0092B-C50C-407E-A947-70E740481C1C}">
                                           <a14:useLocalDpi xmlns:a14="http://schemas.microsoft.com/office/drawing/2010/main" val="0"/>
@@ -1982,7 +2623,53 @@
         <w:t>ext, to isolate only the marker</w:t>
       </w:r>
       <w:r>
-        <w:t xml:space="preserve"> tip in the grayscale frame, we were required to perform thresholding on the resultant image. Otsu thresholding was attempted as a possible thresholding technique, but the calculation of the threshold on every frame required a significant amount of computing power and greatly decreased the application’s performance. Through experimentation, it was determined that a threshold value of 0.18</w:t>
+        <w:t xml:space="preserve"> tip in the </w:t>
+      </w:r>
+      <w:proofErr w:type="spellStart"/>
+      <w:r>
+        <w:t>grayscale</w:t>
+      </w:r>
+      <w:proofErr w:type="spellEnd"/>
+      <w:r>
+        <w:t xml:space="preserve"> frame, we were required to perform </w:t>
+      </w:r>
+      <w:proofErr w:type="spellStart"/>
+      <w:r>
+        <w:t>thresholding</w:t>
+      </w:r>
+      <w:proofErr w:type="spellEnd"/>
+      <w:r>
+        <w:t xml:space="preserve"> on the resultant image. </w:t>
+      </w:r>
+      <w:commentRangeStart w:id="67"/>
+      <w:r>
+        <w:t xml:space="preserve">Otsu </w:t>
+      </w:r>
+      <w:proofErr w:type="spellStart"/>
+      <w:r>
+        <w:t>thresholding</w:t>
+      </w:r>
+      <w:proofErr w:type="spellEnd"/>
+      <w:r>
+        <w:t xml:space="preserve"> was attempted as a possible </w:t>
+      </w:r>
+      <w:proofErr w:type="spellStart"/>
+      <w:r>
+        <w:t>thresholding</w:t>
+      </w:r>
+      <w:proofErr w:type="spellEnd"/>
+      <w:r>
+        <w:t xml:space="preserve"> technique, but the calculation of the threshold on every frame required a significant amount of computing power and greatly decreased the application’s performance. </w:t>
+      </w:r>
+      <w:commentRangeEnd w:id="67"/>
+      <w:r>
+        <w:rPr>
+          <w:rStyle w:val="CommentReference"/>
+        </w:rPr>
+        <w:commentReference w:id="67"/>
+      </w:r>
+      <w:r>
+        <w:t>Through experimentation, it was determined that a threshold value of 0.18</w:t>
       </w:r>
       <w:r>
         <w:t xml:space="preserve"> (where 0 is black and 1 is white)</w:t>
@@ -1991,7 +2678,15 @@
         <w:t xml:space="preserve"> would pr</w:t>
       </w:r>
       <w:r>
-        <w:t>ovide effective thresholding to isolate the marker top in the frame.</w:t>
+        <w:t xml:space="preserve">ovide effective </w:t>
+      </w:r>
+      <w:proofErr w:type="spellStart"/>
+      <w:r>
+        <w:t>thresholding</w:t>
+      </w:r>
+      <w:proofErr w:type="spellEnd"/>
+      <w:r>
+        <w:t xml:space="preserve"> to isolate the marker top in the frame.</w:t>
       </w:r>
     </w:p>
     <w:p>
@@ -2005,7 +2700,7 @@
         <mc:AlternateContent>
           <mc:Choice Requires="wps">
             <w:drawing>
-              <wp:anchor distT="0" distB="0" distL="114300" distR="114300" simplePos="0" relativeHeight="251660800" behindDoc="0" locked="0" layoutInCell="1" allowOverlap="1">
+              <wp:anchor distT="0" distB="0" distL="114300" distR="114300" simplePos="0" relativeHeight="251660800" behindDoc="0" locked="0" layoutInCell="1" allowOverlap="1" wp14:anchorId="02A458E6" wp14:editId="75F321D4">
                 <wp:simplePos x="0" y="0"/>
                 <wp:positionH relativeFrom="margin">
                   <wp:posOffset>3381375</wp:posOffset>
@@ -2073,7 +2768,7 @@
                                 <w:noProof/>
                               </w:rPr>
                               <w:drawing>
-                                <wp:inline distT="0" distB="0" distL="0" distR="0">
+                                <wp:inline distT="0" distB="0" distL="0" distR="0" wp14:anchorId="47751F38" wp14:editId="733B80CE">
                                   <wp:extent cx="3154045" cy="2198370"/>
                                   <wp:effectExtent l="0" t="0" r="0" b="11430"/>
                                   <wp:docPr id="8" name="Picture 8" descr="1BoundedMarker"/>
@@ -2090,7 +2785,7 @@
                                           </pic:cNvPicPr>
                                         </pic:nvPicPr>
                                         <pic:blipFill>
-                                          <a:blip r:embed="rId14">
+                                          <a:blip r:embed="rId21">
                                             <a:extLst>
                                               <a:ext uri="{28A0092B-C50C-407E-A947-70E740481C1C}">
                                                 <a14:useLocalDpi xmlns:a14="http://schemas.microsoft.com/office/drawing/2010/main" val="0"/>
@@ -2180,7 +2875,7 @@
                                     </pic:cNvPicPr>
                                   </pic:nvPicPr>
                                   <pic:blipFill>
-                                    <a:blip r:embed="rId14">
+                                    <a:blip r:embed="rId22">
                                       <a:extLst>
                                         <a:ext uri="{28A0092B-C50C-407E-A947-70E740481C1C}">
                                           <a14:useLocalDpi xmlns:a14="http://schemas.microsoft.com/office/drawing/2010/main" val="0"/>
@@ -2232,8 +2927,13 @@
       <w:r>
         <w:t xml:space="preserve">After </w:t>
       </w:r>
-      <w:r>
-        <w:t>thresholding, the largest object in the frame</w:t>
+      <w:proofErr w:type="spellStart"/>
+      <w:r>
+        <w:t>thresholding</w:t>
+      </w:r>
+      <w:proofErr w:type="spellEnd"/>
+      <w:r>
+        <w:t>, the largest object in the frame</w:t>
       </w:r>
       <w:r>
         <w:t xml:space="preserve"> in Fig. 5</w:t>
@@ -2242,10 +2942,23 @@
         <w:t xml:space="preserve"> is the tip of the whiteboard marker.</w:t>
       </w:r>
       <w:r>
-        <w:t xml:space="preserve"> To remove the noise in the image, opening is performed using MATLAB’s bwareaopen</w:t>
-      </w:r>
-      <w:r>
-        <w:t xml:space="preserve"> function s</w:t>
+        <w:t xml:space="preserve"> To remove the noise in the image, opening is performed using MATLAB’s </w:t>
+      </w:r>
+      <w:proofErr w:type="spellStart"/>
+      <w:r>
+        <w:t>bwareaopen</w:t>
+      </w:r>
+      <w:proofErr w:type="spellEnd"/>
+      <w:r>
+        <w:t xml:space="preserve"> function </w:t>
+      </w:r>
+      <w:ins w:id="68" w:author="Mitchell Chaulk" w:date="2011-07-27T22:41:00Z">
+        <w:r>
+          <w:t>(</w:t>
+        </w:r>
+      </w:ins>
+      <w:r>
+        <w:t>s</w:t>
       </w:r>
       <w:r>
         <w:t>pecifying a minimum area of 500</w:t>
@@ -2262,32 +2975,91 @@
         </w:rPr>
         <w:t>2</w:t>
       </w:r>
-      <w:r>
-        <w:t>.  The result of this operation can be seen in Fig. 6.</w:t>
+      <w:del w:id="69" w:author="Mitchell Chaulk" w:date="2011-07-27T22:41:00Z">
+        <w:r>
+          <w:delText>.</w:delText>
+        </w:r>
+      </w:del>
+      <w:ins w:id="70" w:author="Mitchell Chaulk" w:date="2011-07-27T22:41:00Z">
+        <w:r>
+          <w:t>).</w:t>
+        </w:r>
+      </w:ins>
+      <w:r>
+        <w:t xml:space="preserve">  The result of this operation can be seen in </w:t>
+      </w:r>
+      <w:commentRangeStart w:id="71"/>
+      <w:r>
+        <w:t>Fig. 6</w:t>
+      </w:r>
+      <w:commentRangeEnd w:id="71"/>
+      <w:r>
+        <w:rPr>
+          <w:rStyle w:val="CommentReference"/>
+        </w:rPr>
+        <w:commentReference w:id="71"/>
+      </w:r>
+      <w:r>
+        <w:t>.</w:t>
       </w:r>
     </w:p>
     <w:p>
       <w:pPr>
         <w:pStyle w:val="Text"/>
       </w:pPr>
-      <w:r>
-        <w:t xml:space="preserve">After the marker tip is isolated in the image, blob analysis is </w:t>
+      <w:commentRangeStart w:id="72"/>
+      <w:r>
+        <w:t>After the marker tip is isolated in the image, blob analysis is performed to determine the properties of all bright objects in the image</w:t>
+      </w:r>
+      <w:commentRangeEnd w:id="72"/>
+      <w:r>
+        <w:rPr>
+          <w:rStyle w:val="CommentReference"/>
+        </w:rPr>
+        <w:commentReference w:id="72"/>
+      </w:r>
+      <w:r>
+        <w:t xml:space="preserve">. We make use of the MATLAB </w:t>
+      </w:r>
+      <w:proofErr w:type="spellStart"/>
+      <w:r>
+        <w:t>regionprops</w:t>
+      </w:r>
+      <w:proofErr w:type="spellEnd"/>
+      <w:r>
+        <w:t xml:space="preserve"> function for blob analysis, due to the efficiency optimizations of using MATLAB’s precompiled functions over our own functions. </w:t>
+      </w:r>
+      <w:r>
+        <w:t xml:space="preserve">We use </w:t>
+      </w:r>
+      <w:proofErr w:type="spellStart"/>
+      <w:r>
+        <w:t>regionprops</w:t>
+      </w:r>
+      <w:proofErr w:type="spellEnd"/>
+      <w:r>
+        <w:t xml:space="preserve"> to calculate the blob’s area, centroid, and eccentricity. Though the marker tip should be the only object in the image, there still may be noise present. The marker tip is relatively small in comparison to the image frame, so we ignore any objects in the image that have an area greater than 10 000 px</w:t>
+      </w:r>
+      <w:r>
+        <w:rPr>
+          <w:vertAlign w:val="superscript"/>
+        </w:rPr>
+        <w:t>2</w:t>
+      </w:r>
+      <w:r>
+        <w:t xml:space="preserve">. Since the marker tip is relatively circular in shape, we also use eccentricity as a criterion to determine which blob is in fact the marker tip. </w:t>
+      </w:r>
+      <w:proofErr w:type="gramStart"/>
+      <w:r>
+        <w:t>All blobs that have an eccentricity value of greater than 0.55 are ignored.</w:t>
+      </w:r>
+      <w:proofErr w:type="gramEnd"/>
+      <w:r>
+        <w:t xml:space="preserve"> </w:t>
       </w:r>
       <w:r>
         <w:lastRenderedPageBreak/>
-        <w:t xml:space="preserve">performed to determine the properties of all bright objects in the image. We make use of the MATLAB regionprops function for blob analysis, due to the efficiency optimizations of using MATLAB’s precompiled functions over our own functions. </w:t>
-      </w:r>
-      <w:r>
-        <w:t>We use regionprops to calculate the blob’s area, centroid, and eccentricity. Though the marker tip should be the only object in the image, there still may be noise present. The marker tip is relatively small in comparison to the image frame, so we ignore any objects in the image that have an area greater than 10 000 px</w:t>
-      </w:r>
-      <w:r>
-        <w:rPr>
-          <w:vertAlign w:val="superscript"/>
-        </w:rPr>
-        <w:t>2</w:t>
-      </w:r>
-      <w:r>
-        <w:t>. Since the marker tip is relatively circular in shape, we also use eccentricity as a criterion to determine which blob is in fact the marker tip. All blobs that have an eccentricity value of greater than 0.55 are ignored. The thresholds for area and eccentricity were determined to be optimal to detect marker tips through experimentation.</w:t>
+        <w:t>The thresholds for area and eccentricity were determined to be optimal to detect marker tips through experimentation.</w:t>
       </w:r>
     </w:p>
     <w:p>
@@ -2323,10 +3095,11 @@
         <w:rPr>
           <w:noProof/>
         </w:rPr>
+        <w:lastRenderedPageBreak/>
         <mc:AlternateContent>
           <mc:Choice Requires="wps">
             <w:drawing>
-              <wp:anchor distT="0" distB="0" distL="114300" distR="114300" simplePos="0" relativeHeight="251658752" behindDoc="0" locked="0" layoutInCell="1" allowOverlap="1">
+              <wp:anchor distT="0" distB="0" distL="114300" distR="114300" simplePos="0" relativeHeight="251658752" behindDoc="0" locked="0" layoutInCell="1" allowOverlap="1" wp14:anchorId="0B65BDA7" wp14:editId="59296EFB">
                 <wp:simplePos x="0" y="0"/>
                 <wp:positionH relativeFrom="margin">
                   <wp:posOffset>-200025</wp:posOffset>
@@ -2394,7 +3167,7 @@
                                 <w:noProof/>
                               </w:rPr>
                               <w:drawing>
-                                <wp:inline distT="0" distB="0" distL="0" distR="0">
+                                <wp:inline distT="0" distB="0" distL="0" distR="0" wp14:anchorId="4CC95A64" wp14:editId="639D9C65">
                                   <wp:extent cx="3154045" cy="2198370"/>
                                   <wp:effectExtent l="0" t="0" r="0" b="11430"/>
                                   <wp:docPr id="7" name="Picture 7" descr="5ElimLessThan500PixelsObjects"/>
@@ -2411,7 +3184,7 @@
                                           </pic:cNvPicPr>
                                         </pic:nvPicPr>
                                         <pic:blipFill>
-                                          <a:blip r:embed="rId15">
+                                          <a:blip r:embed="rId23">
                                             <a:extLst>
                                               <a:ext uri="{28A0092B-C50C-407E-A947-70E740481C1C}">
                                                 <a14:useLocalDpi xmlns:a14="http://schemas.microsoft.com/office/drawing/2010/main" val="0"/>
@@ -2510,7 +3283,7 @@
                                     </pic:cNvPicPr>
                                   </pic:nvPicPr>
                                   <pic:blipFill>
-                                    <a:blip r:embed="rId15">
+                                    <a:blip r:embed="rId24">
                                       <a:extLst>
                                         <a:ext uri="{28A0092B-C50C-407E-A947-70E740481C1C}">
                                           <a14:useLocalDpi xmlns:a14="http://schemas.microsoft.com/office/drawing/2010/main" val="0"/>
@@ -2569,38 +3342,191 @@
         </mc:AlternateContent>
       </w:r>
       <w:r>
-        <w:t xml:space="preserve">The centroid points calculated on each iteration of our run loop may be separated by great distances due to the frame rate of the webcam being used, and the time it takes to perform all </w:t>
-      </w:r>
-      <w:r>
-        <w:lastRenderedPageBreak/>
-        <w:t>the calculations for blob analysis. Therefore, it is not practical to simply plot each centroid point calculated, since the result would be an image full of isolated points, not smooth lines. We perform a linear line of best-fit analysis on the centroid points calculated to draw smooth lines.</w:t>
+        <w:t xml:space="preserve">The centroid </w:t>
+      </w:r>
+      <w:del w:id="73" w:author="Mitchell Chaulk" w:date="2011-07-27T22:49:00Z">
+        <w:r>
+          <w:delText>point</w:delText>
+        </w:r>
+      </w:del>
+      <w:ins w:id="74" w:author="Mitchell Chaulk" w:date="2011-07-27T22:49:00Z">
+        <w:r>
+          <w:t>points found during blob analysis are</w:t>
+        </w:r>
+      </w:ins>
+      <w:ins w:id="75" w:author="Mitchell Chaulk" w:date="2011-07-27T22:47:00Z">
+        <w:r>
+          <w:t xml:space="preserve"> calculated </w:t>
+        </w:r>
+        <w:proofErr w:type="gramStart"/>
+        <w:r>
+          <w:t>during each iteration</w:t>
+        </w:r>
+        <w:proofErr w:type="gramEnd"/>
+        <w:r>
+          <w:t xml:space="preserve"> of the run loop.</w:t>
+        </w:r>
+      </w:ins>
+      <w:del w:id="76" w:author="Mitchell Chaulk" w:date="2011-07-27T22:47:00Z">
+        <w:r>
+          <w:delText>s</w:delText>
+        </w:r>
+      </w:del>
+      <w:r>
+        <w:t xml:space="preserve"> </w:t>
+      </w:r>
+      <w:ins w:id="77" w:author="Mitchell Chaulk" w:date="2011-07-27T22:48:00Z">
+        <w:r>
+          <w:t>Even with the centroids being calculated at the fastest possible rate, there will still be breaks between successive points</w:t>
+        </w:r>
+      </w:ins>
+      <w:del w:id="78" w:author="Mitchell Chaulk" w:date="2011-07-27T22:48:00Z">
+        <w:r>
+          <w:delText>calculated on each iteration of our run loop may be separated by great distances</w:delText>
+        </w:r>
+      </w:del>
+      <w:ins w:id="79" w:author="Mitchell Chaulk" w:date="2011-07-27T22:47:00Z">
+        <w:r>
+          <w:t>. This is</w:t>
+        </w:r>
+      </w:ins>
+      <w:r>
+        <w:t xml:space="preserve"> due to the frame rate of the webcam being used, and the time it takes to perform </w:t>
+      </w:r>
+      <w:del w:id="80" w:author="Mitchell Chaulk" w:date="2011-07-27T22:49:00Z">
+        <w:r>
+          <w:delText xml:space="preserve">all the calculations for </w:delText>
+        </w:r>
+      </w:del>
+      <w:r>
+        <w:t xml:space="preserve">blob analysis. Therefore, it is not practical to simply plot each centroid point calculated, since the result would be an image full of isolated points, not smooth lines. We perform a linear line of best-fit analysis on the centroid points calculated to </w:t>
+      </w:r>
+      <w:del w:id="81" w:author="Mitchell Chaulk" w:date="2011-07-27T22:50:00Z">
+        <w:r>
+          <w:delText>draw smooth lines</w:delText>
+        </w:r>
+      </w:del>
+      <w:ins w:id="82" w:author="Mitchell Chaulk" w:date="2011-07-27T22:50:00Z">
+        <w:r>
+          <w:t>account for this issue</w:t>
+        </w:r>
+      </w:ins>
+      <w:r>
+        <w:t>.</w:t>
       </w:r>
     </w:p>
     <w:p>
       <w:pPr>
         <w:pStyle w:val="Text"/>
       </w:pPr>
-      <w:r>
-        <w:t>We determined that the frame rate of the webcam allowed us to do linear best-fit analysis. Higher order best-fit analysis was not required since the difference between successive centroid points would not be so different that the user could not plot an adequate approximation of a curve.</w:t>
+      <w:commentRangeStart w:id="83"/>
+      <w:r>
+        <w:t xml:space="preserve">We determined that the frame rate of the webcam allowed us to do linear best-fit analysis. </w:t>
+      </w:r>
+      <w:commentRangeEnd w:id="83"/>
+      <w:r>
+        <w:rPr>
+          <w:rStyle w:val="CommentReference"/>
+        </w:rPr>
+        <w:commentReference w:id="83"/>
+      </w:r>
+      <w:r>
+        <w:t>Higher order best-fit analysis was not required since the difference between successive centroid points would not be so different that the user could not plot an adequate approximation of a curve.</w:t>
       </w:r>
     </w:p>
     <w:p>
       <w:pPr>
         <w:pStyle w:val="Text"/>
       </w:pPr>
+      <w:commentRangeStart w:id="84"/>
       <w:r>
         <w:t xml:space="preserve">Least squares analysis was the method originally chosen for performing linear best-fit analysis, </w:t>
       </w:r>
       <w:r>
-        <w:t>but we found it to be unnecessarily complex, and a simple method of determining the slope and y-intercept of a line from two successive points to be acceptable for our purposes.</w:t>
+        <w:t>but we found it to be unnecessarily complex</w:t>
+      </w:r>
+      <w:ins w:id="85" w:author="Mitchell Chaulk" w:date="2011-07-27T22:51:00Z">
+        <w:r>
+          <w:t>.</w:t>
+        </w:r>
+      </w:ins>
+      <w:del w:id="86" w:author="Mitchell Chaulk" w:date="2011-07-27T22:51:00Z">
+        <w:r>
+          <w:delText>,</w:delText>
+        </w:r>
+      </w:del>
+      <w:r>
+        <w:t xml:space="preserve"> </w:t>
+      </w:r>
+      <w:ins w:id="87" w:author="Mitchell Chaulk" w:date="2011-07-27T22:51:00Z">
+        <w:r>
+          <w:t>We decided that a</w:t>
+        </w:r>
+      </w:ins>
+      <w:del w:id="88" w:author="Mitchell Chaulk" w:date="2011-07-27T22:51:00Z">
+        <w:r>
+          <w:delText>and a</w:delText>
+        </w:r>
+      </w:del>
+      <w:r>
+        <w:t xml:space="preserve"> simple method of determining the slope and y-intercept of a line from two successive points </w:t>
+      </w:r>
+      <w:del w:id="89" w:author="Mitchell Chaulk" w:date="2011-07-27T22:52:00Z">
+        <w:r>
+          <w:delText xml:space="preserve">to </w:delText>
+        </w:r>
+      </w:del>
+      <w:ins w:id="90" w:author="Mitchell Chaulk" w:date="2011-07-27T22:52:00Z">
+        <w:r>
+          <w:t xml:space="preserve">would </w:t>
+        </w:r>
+      </w:ins>
+      <w:r>
+        <w:t>be</w:t>
+      </w:r>
+      <w:ins w:id="91" w:author="Mitchell Chaulk" w:date="2011-07-27T22:52:00Z">
+        <w:r>
+          <w:t xml:space="preserve"> an</w:t>
+        </w:r>
+      </w:ins>
+      <w:r>
+        <w:t xml:space="preserve"> acceptable </w:t>
+      </w:r>
+      <w:del w:id="92" w:author="Mitchell Chaulk" w:date="2011-07-27T22:52:00Z">
+        <w:r>
+          <w:delText>f</w:delText>
+        </w:r>
+      </w:del>
+      <w:ins w:id="93" w:author="Mitchell Chaulk" w:date="2011-07-27T22:52:00Z">
+        <w:r>
+          <w:t>method f</w:t>
+        </w:r>
+      </w:ins>
+      <w:r>
+        <w:t>or our purposes.</w:t>
+      </w:r>
+      <w:commentRangeEnd w:id="84"/>
+      <w:r>
+        <w:rPr>
+          <w:rStyle w:val="CommentReference"/>
+        </w:rPr>
+        <w:commentReference w:id="84"/>
       </w:r>
     </w:p>
     <w:p>
       <w:pPr>
         <w:pStyle w:val="Text"/>
       </w:pPr>
+      <w:commentRangeStart w:id="94"/>
       <w:r>
         <w:t>We developed an algorithm using MATLAB that takes two points and calculates integer x and y values for points that connect the two provided points.</w:t>
+      </w:r>
+      <w:commentRangeEnd w:id="94"/>
+      <w:r>
+        <w:rPr>
+          <w:rStyle w:val="CommentReference"/>
+        </w:rPr>
+        <w:commentReference w:id="94"/>
       </w:r>
     </w:p>
     <w:p>
@@ -2633,7 +3559,7 @@
         <mc:AlternateContent>
           <mc:Choice Requires="wps">
             <w:drawing>
-              <wp:anchor distT="0" distB="0" distL="114300" distR="114300" simplePos="0" relativeHeight="251661824" behindDoc="0" locked="0" layoutInCell="1" allowOverlap="1">
+              <wp:anchor distT="0" distB="0" distL="114300" distR="114300" simplePos="0" relativeHeight="251661824" behindDoc="0" locked="0" layoutInCell="1" allowOverlap="1" wp14:anchorId="25937FAF" wp14:editId="269610A7">
                 <wp:simplePos x="0" y="0"/>
                 <wp:positionH relativeFrom="margin">
                   <wp:posOffset>3457575</wp:posOffset>
@@ -2702,7 +3628,7 @@
                                 <w:noProof/>
                               </w:rPr>
                               <w:drawing>
-                                <wp:inline distT="0" distB="0" distL="0" distR="0">
+                                <wp:inline distT="0" distB="0" distL="0" distR="0" wp14:anchorId="3085C860" wp14:editId="1764E41E">
                                   <wp:extent cx="2517140" cy="1828800"/>
                                   <wp:effectExtent l="0" t="0" r="0" b="0"/>
                                   <wp:docPr id="9" name="Picture 9" descr="centroidPlot"/>
@@ -2719,7 +3645,7 @@
                                           </pic:cNvPicPr>
                                         </pic:nvPicPr>
                                         <pic:blipFill>
-                                          <a:blip r:embed="rId16">
+                                          <a:blip r:embed="rId25">
                                             <a:extLst>
                                               <a:ext uri="{28A0092B-C50C-407E-A947-70E740481C1C}">
                                                 <a14:useLocalDpi xmlns:a14="http://schemas.microsoft.com/office/drawing/2010/main" val="0"/>
@@ -2810,7 +3736,7 @@
                                     </pic:cNvPicPr>
                                   </pic:nvPicPr>
                                   <pic:blipFill>
-                                    <a:blip r:embed="rId16">
+                                    <a:blip r:embed="rId26">
                                       <a:extLst>
                                         <a:ext uri="{28A0092B-C50C-407E-A947-70E740481C1C}">
                                           <a14:useLocalDpi xmlns:a14="http://schemas.microsoft.com/office/drawing/2010/main" val="0"/>
@@ -2860,7 +3786,15 @@
         </mc:AlternateContent>
       </w:r>
       <w:r>
-        <w:t>The canvas is initially contains only zero values which is a black canvas. We chose to use black as a background colour because it is easier to see the drawn lines with a black background as opposed to white.</w:t>
+        <w:t xml:space="preserve">The canvas is initially contains only zero values which is a black canvas. We chose to use black as a background </w:t>
+      </w:r>
+      <w:proofErr w:type="spellStart"/>
+      <w:r>
+        <w:t>colour</w:t>
+      </w:r>
+      <w:proofErr w:type="spellEnd"/>
+      <w:r>
+        <w:t xml:space="preserve"> because it is easier to see the drawn lines with a black background as opposed to white.</w:t>
       </w:r>
     </w:p>
     <w:p>
@@ -2868,7 +3802,11 @@
         <w:pStyle w:val="Text"/>
       </w:pPr>
       <w:r>
-        <w:t>Initially we used MATLAB’s plot function to plot each successive centroid point. We found that performance decreased greatly the more the user drew. This was because MATLAB holds the plotted points in a buffer, and redraws the points in this buffer each time the image is updated. Therefore, the more the user drew, the larger this buffer became, and the more performance was impacted. Updating an RGB image matrix, rather than plotting on top of a figure solved this performance issue.</w:t>
+        <w:t xml:space="preserve">Initially we used MATLAB’s plot function to plot each successive centroid point. We found that performance decreased greatly the more the user drew. This was because MATLAB holds the plotted points in a buffer, and redraws the </w:t>
+      </w:r>
+      <w:r>
+        <w:lastRenderedPageBreak/>
+        <w:t>points in this buffer each time the image is updated. Therefore, the more the user drew, the larger this buffer became, and the more performance was impacted. Updating an RGB image matrix, rather than plotting on top of a figure solved this performance issue.</w:t>
       </w:r>
     </w:p>
     <w:p>
@@ -2876,7 +3814,31 @@
         <w:pStyle w:val="Text"/>
       </w:pPr>
       <w:r>
-        <w:t>As centroid points are calculated, the x and y points received from our linear approximation algorithm are used to insert full brightness values (255 for a unsigned 8-bit representation) into the matrix. At the end of each iteration of our run loop, this new updated matrix is displayed as an image using MATLAB’s imshow function.</w:t>
+        <w:t>As centroid points are calculated, the x and y points received from our linear approximation algorithm are used to insert full brightness values (255 for a</w:t>
+      </w:r>
+      <w:ins w:id="95" w:author="Mitchell Chaulk" w:date="2011-07-27T22:56:00Z">
+        <w:r>
+          <w:t>n</w:t>
+        </w:r>
+      </w:ins>
+      <w:r>
+        <w:t xml:space="preserve"> unsigned 8-bit representation) into the matrix. At the end </w:t>
+      </w:r>
+      <w:proofErr w:type="gramStart"/>
+      <w:r>
+        <w:t>of each iteration</w:t>
+      </w:r>
+      <w:proofErr w:type="gramEnd"/>
+      <w:r>
+        <w:t xml:space="preserve"> of our run loop, this new updated matrix is displayed as an image using MATLAB’s </w:t>
+      </w:r>
+      <w:proofErr w:type="spellStart"/>
+      <w:r>
+        <w:t>imshow</w:t>
+      </w:r>
+      <w:proofErr w:type="spellEnd"/>
+      <w:r>
+        <w:t xml:space="preserve"> function.</w:t>
       </w:r>
     </w:p>
     <w:p>
@@ -2887,7 +3849,81 @@
         <w:t xml:space="preserve"> </w:t>
       </w:r>
       <w:r>
-        <w:t>We decided it would be beneficial to be able to track multiple marker colours, and draw using the colour of the marker the user was tracking. On startup, the user can select what colour marker they intend on using. Once the application is running, they can switch between tracking red, green, or blue. These colours are drawn on the canvas by putting full brightness values into the red, green, or blue channels of the matrix – depending on the colour being tracked – when line plotting is done.</w:t>
+        <w:t xml:space="preserve">We decided it would be beneficial to be able to track multiple marker </w:t>
+      </w:r>
+      <w:proofErr w:type="spellStart"/>
+      <w:r>
+        <w:t>colours</w:t>
+      </w:r>
+      <w:proofErr w:type="spellEnd"/>
+      <w:r>
+        <w:t xml:space="preserve">, and draw using the </w:t>
+      </w:r>
+      <w:proofErr w:type="spellStart"/>
+      <w:r>
+        <w:t>colour</w:t>
+      </w:r>
+      <w:proofErr w:type="spellEnd"/>
+      <w:r>
+        <w:t xml:space="preserve"> of the marker </w:t>
+      </w:r>
+      <w:ins w:id="96" w:author="Mitchell Chaulk" w:date="2011-07-27T22:57:00Z">
+        <w:r>
+          <w:t xml:space="preserve">that </w:t>
+        </w:r>
+      </w:ins>
+      <w:r>
+        <w:t xml:space="preserve">the user was tracking. On startup, the user can select what </w:t>
+      </w:r>
+      <w:proofErr w:type="spellStart"/>
+      <w:r>
+        <w:t>colour</w:t>
+      </w:r>
+      <w:proofErr w:type="spellEnd"/>
+      <w:r>
+        <w:t xml:space="preserve"> marker they intend on using. Once the application is running, </w:t>
+      </w:r>
+      <w:del w:id="97" w:author="Mitchell Chaulk" w:date="2011-07-27T22:57:00Z">
+        <w:r>
+          <w:delText xml:space="preserve">they </w:delText>
+        </w:r>
+      </w:del>
+      <w:ins w:id="98" w:author="Mitchell Chaulk" w:date="2011-07-27T22:57:00Z">
+        <w:r>
+          <w:t>there is functionality that allows them to</w:t>
+        </w:r>
+      </w:ins>
+      <w:del w:id="99" w:author="Mitchell Chaulk" w:date="2011-07-27T22:57:00Z">
+        <w:r>
+          <w:delText>can</w:delText>
+        </w:r>
+      </w:del>
+      <w:r>
+        <w:t xml:space="preserve"> switch between tracking red, green, or blue. These </w:t>
+      </w:r>
+      <w:proofErr w:type="spellStart"/>
+      <w:r>
+        <w:t>colours</w:t>
+      </w:r>
+      <w:proofErr w:type="spellEnd"/>
+      <w:r>
+        <w:t xml:space="preserve"> are drawn on the canvas by putting full brightness values into the red, green, or blue channels of the matrix – depending on the </w:t>
+      </w:r>
+      <w:proofErr w:type="spellStart"/>
+      <w:r>
+        <w:t>colour</w:t>
+      </w:r>
+      <w:proofErr w:type="spellEnd"/>
+      <w:r>
+        <w:t xml:space="preserve"> being tracked</w:t>
+      </w:r>
+      <w:del w:id="100" w:author="Mitchell Chaulk" w:date="2011-07-27T22:58:00Z">
+        <w:r>
+          <w:delText xml:space="preserve"> – when line plotting is done</w:delText>
+        </w:r>
+      </w:del>
+      <w:r>
+        <w:t>.</w:t>
       </w:r>
     </w:p>
     <w:p>
@@ -2900,16 +3936,195 @@
         <w:pStyle w:val="Heading1"/>
       </w:pPr>
       <w:r>
+        <w:t>Final Modifications</w:t>
+      </w:r>
+    </w:p>
+    <w:p>
+      <w:pPr>
+        <w:pStyle w:val="Text"/>
+      </w:pPr>
+      <w:r>
+        <w:t>After we had a fully functioning prototype, we performed significant testing to improve the usability of the application. We added the ability to stop and resume drawing by lifting the marker away from</w:t>
+      </w:r>
+      <w:ins w:id="101" w:author="Mitchell Chaulk" w:date="2011-07-27T22:58:00Z">
+        <w:r>
+          <w:t xml:space="preserve"> the camera</w:t>
+        </w:r>
+      </w:ins>
+      <w:ins w:id="102" w:author="Mitchell Chaulk" w:date="2011-07-27T22:59:00Z">
+        <w:r>
+          <w:t>,</w:t>
+        </w:r>
+      </w:ins>
+      <w:r>
+        <w:t xml:space="preserve"> and then moving it</w:t>
+      </w:r>
+      <w:ins w:id="103" w:author="Mitchell Chaulk" w:date="2011-07-27T22:59:00Z">
+        <w:r>
+          <w:t xml:space="preserve"> back</w:t>
+        </w:r>
+      </w:ins>
+      <w:r>
+        <w:t xml:space="preserve"> toward</w:t>
+      </w:r>
+      <w:ins w:id="104" w:author="Mitchell Chaulk" w:date="2011-07-27T22:59:00Z">
+        <w:r>
+          <w:t>s</w:t>
+        </w:r>
+      </w:ins>
+      <w:r>
+        <w:t xml:space="preserve"> the screen</w:t>
+      </w:r>
+      <w:ins w:id="105" w:author="Mitchell Chaulk" w:date="2011-07-27T22:59:00Z">
+        <w:r>
+          <w:t>, respectively</w:t>
+        </w:r>
+      </w:ins>
+      <w:r>
+        <w:t>. We also added functionality that displays the marker location on the canvas even when the application was not drawing.</w:t>
+      </w:r>
+    </w:p>
+    <w:p>
+      <w:pPr>
+        <w:pStyle w:val="Text"/>
+      </w:pPr>
+      <w:r>
+        <w:t xml:space="preserve">We set a threshold on blob area to enable drawing. This provides us with functionality that allows the user to </w:t>
+      </w:r>
+      <w:r>
+        <w:t xml:space="preserve">pull the marker away from the screen to stop drawing, </w:t>
+      </w:r>
+      <w:del w:id="106" w:author="Mitchell Chaulk" w:date="2011-07-27T23:01:00Z">
+        <w:r>
+          <w:delText xml:space="preserve">and </w:delText>
+        </w:r>
+      </w:del>
+      <w:ins w:id="107" w:author="Mitchell Chaulk" w:date="2011-07-27T23:01:00Z">
+        <w:r>
+          <w:t>allowing them to</w:t>
+        </w:r>
+        <w:r>
+          <w:t xml:space="preserve"> </w:t>
+        </w:r>
+      </w:ins>
+      <w:r>
+        <w:t>begin drawing</w:t>
+      </w:r>
+      <w:ins w:id="108" w:author="Mitchell Chaulk" w:date="2011-07-27T23:01:00Z">
+        <w:r>
+          <w:t xml:space="preserve"> again</w:t>
+        </w:r>
+      </w:ins>
+      <w:r>
+        <w:t xml:space="preserve"> only when the marker was close enough to the screen. The</w:t>
+      </w:r>
+      <w:r>
+        <w:t xml:space="preserve"> area</w:t>
+      </w:r>
+      <w:r>
+        <w:t xml:space="preserve"> threshold value of</w:t>
+      </w:r>
+      <w:r>
+        <w:t xml:space="preserve"> 2500 px</w:t>
+      </w:r>
+      <w:r>
+        <w:rPr>
+          <w:vertAlign w:val="superscript"/>
+        </w:rPr>
+        <w:t>2</w:t>
+      </w:r>
+      <w:r>
+        <w:t xml:space="preserve"> was chosen as a lower limit</w:t>
+      </w:r>
+      <w:del w:id="109" w:author="Mitchell Chaulk" w:date="2011-07-27T23:01:00Z">
+        <w:r>
+          <w:delText xml:space="preserve"> to enable drawing</w:delText>
+        </w:r>
+      </w:del>
+      <w:r>
+        <w:t xml:space="preserve">. This allowed users to temporarily stop drawing by pulling the marker away from the webcam. When we were testing this functionality, we found that it was difficult to determine where the marker would begin drawing when the marker was moved closer to the webcam. This was </w:t>
+      </w:r>
+      <w:r>
         <w:lastRenderedPageBreak/>
-        <w:t>Final Modifications</w:t>
+        <w:t>solved by always plotting the centroid of the marker.</w:t>
       </w:r>
     </w:p>
     <w:p>
       <w:pPr>
         <w:pStyle w:val="Text"/>
       </w:pPr>
-      <w:r>
-        <w:t>After we had a fully functioning prototype, we performed significant testing to improve the usability of the application. We added the ability to stop and resume drawing by lifting the marker away from and then moving it toward the screen. We also added functionality that displays the marker location on the canvas even when the application was not drawing.</w:t>
+      <w:commentRangeStart w:id="110"/>
+      <w:r>
+        <w:t>Since we removed any blobs that were smaller than 500 px</w:t>
+      </w:r>
+      <w:r>
+        <w:rPr>
+          <w:vertAlign w:val="superscript"/>
+        </w:rPr>
+        <w:t>2</w:t>
+      </w:r>
+      <w:r>
+        <w:t>, and larger than 10 000 px</w:t>
+      </w:r>
+      <w:r>
+        <w:rPr>
+          <w:vertAlign w:val="superscript"/>
+        </w:rPr>
+        <w:t>2</w:t>
+      </w:r>
+      <w:r>
+        <w:t xml:space="preserve">, and </w:t>
+      </w:r>
+      <w:r>
+        <w:t xml:space="preserve">only drew </w:t>
+      </w:r>
+      <w:r>
+        <w:t xml:space="preserve">lines </w:t>
+      </w:r>
+      <w:r>
+        <w:t>when the detected marker area was greater than 2500 px</w:t>
+      </w:r>
+      <w:r>
+        <w:rPr>
+          <w:vertAlign w:val="superscript"/>
+        </w:rPr>
+        <w:t>2</w:t>
+      </w:r>
+      <w:r>
+        <w:t>, there was a significant range w</w:t>
+      </w:r>
+      <w:r>
+        <w:t>here lines were not being drawn,</w:t>
+      </w:r>
+      <w:r>
+        <w:t xml:space="preserve"> but the </w:t>
+      </w:r>
+      <w:r>
+        <w:t>marker was still being tracked</w:t>
+      </w:r>
+      <w:commentRangeEnd w:id="110"/>
+      <w:r>
+        <w:rPr>
+          <w:rStyle w:val="CommentReference"/>
+        </w:rPr>
+        <w:commentReference w:id="110"/>
+      </w:r>
+      <w:r>
+        <w:t xml:space="preserve">. </w:t>
+      </w:r>
+      <w:r>
+        <w:t xml:space="preserve">We used this gap between tracking and drawing to show users where the marker would begin drawing by plotting the centroid of the marker while it was </w:t>
+      </w:r>
+      <w:r>
+        <w:t>being tracked. This allowed users to draw more accurately since they knew where the line would start when they moved the marker toward the camera.</w:t>
+      </w:r>
+    </w:p>
+    <w:p>
+      <w:pPr>
+        <w:pStyle w:val="Heading1"/>
+      </w:pPr>
+      <w:r>
+        <w:t>Future Work</w:t>
       </w:r>
     </w:p>
     <w:p>
@@ -2917,28 +4132,53 @@
         <w:pStyle w:val="Text"/>
       </w:pPr>
       <w:r>
-        <w:t xml:space="preserve">We set a threshold on blob area to enable drawing. This provides us with functionality that allows the user to </w:t>
-      </w:r>
-      <w:r>
-        <w:t>pull the marker away from the screen to stop drawing, and begin drawing only when the marker was close enough to the screen. The</w:t>
-      </w:r>
-      <w:r>
-        <w:t xml:space="preserve"> area</w:t>
-      </w:r>
-      <w:r>
-        <w:t xml:space="preserve"> threshold value of</w:t>
-      </w:r>
-      <w:r>
-        <w:t xml:space="preserve"> 2500 px</w:t>
-      </w:r>
-      <w:r>
-        <w:rPr>
-          <w:vertAlign w:val="superscript"/>
-        </w:rPr>
-        <w:t>2</w:t>
-      </w:r>
-      <w:r>
-        <w:t xml:space="preserve"> was chosen as a lower limit to enable drawing. This allowed users to temporarily stop drawing by pulling the marker away from the webcam. When we were testing this functionality, we found that it was difficult to determine where the marker would begin drawing when the marker was moved closer to the webcam. This was solved by always plotting the centroid of the marker.</w:t>
+        <w:t>MATLAB provides users with powerful tools for image processing and machine vision in their image processing toolbox. However, programs created in</w:t>
+      </w:r>
+      <w:r>
+        <w:t xml:space="preserve"> MATLAB are not as efficient as compiled programs. Webcam Whiteboard could eventually be ported another programming language or development environment such as C, C++, or Java. Using a compiled computer language would allow us to take advantage of the parallel nature of today’s computer architectures</w:t>
+      </w:r>
+      <w:ins w:id="111" w:author="Mitchell Chaulk" w:date="2011-07-27T23:04:00Z">
+        <w:r>
+          <w:t>,</w:t>
+        </w:r>
+      </w:ins>
+      <w:del w:id="112" w:author="Mitchell Chaulk" w:date="2011-07-27T23:04:00Z">
+        <w:r>
+          <w:delText xml:space="preserve"> to</w:delText>
+        </w:r>
+      </w:del>
+      <w:r>
+        <w:t xml:space="preserve"> perform</w:t>
+      </w:r>
+      <w:ins w:id="113" w:author="Mitchell Chaulk" w:date="2011-07-27T23:04:00Z">
+        <w:r>
+          <w:t>ing our</w:t>
+        </w:r>
+      </w:ins>
+      <w:r>
+        <w:t xml:space="preserve"> image analysis faster. The performance enhancements from porting to a compiled language would also allow us to implement further functionality, </w:t>
+      </w:r>
+      <w:commentRangeStart w:id="114"/>
+      <w:r>
+        <w:t xml:space="preserve">like the ability to calibrate the system to specify the </w:t>
+      </w:r>
+      <w:proofErr w:type="spellStart"/>
+      <w:r>
+        <w:t>colour</w:t>
+      </w:r>
+      <w:proofErr w:type="spellEnd"/>
+      <w:r>
+        <w:t xml:space="preserve"> of th</w:t>
+      </w:r>
+      <w:r>
+        <w:t>e object that is to be tracked.</w:t>
+      </w:r>
+      <w:commentRangeEnd w:id="114"/>
+      <w:r>
+        <w:rPr>
+          <w:rStyle w:val="CommentReference"/>
+        </w:rPr>
+        <w:commentReference w:id="114"/>
       </w:r>
     </w:p>
     <w:p>
@@ -2946,58 +4186,23 @@
         <w:pStyle w:val="Text"/>
       </w:pPr>
       <w:r>
-        <w:t>Since we removed any blobs that were smaller than 500 px</w:t>
-      </w:r>
-      <w:r>
-        <w:rPr>
-          <w:vertAlign w:val="superscript"/>
-        </w:rPr>
-        <w:t>2</w:t>
-      </w:r>
-      <w:r>
-        <w:t>, and larger than 10 000 px</w:t>
-      </w:r>
-      <w:r>
-        <w:rPr>
-          <w:vertAlign w:val="superscript"/>
-        </w:rPr>
-        <w:t>2</w:t>
-      </w:r>
-      <w:r>
-        <w:t xml:space="preserve">, and </w:t>
-      </w:r>
-      <w:r>
-        <w:t xml:space="preserve">only drew </w:t>
-      </w:r>
-      <w:r>
-        <w:t xml:space="preserve">lines </w:t>
-      </w:r>
-      <w:r>
-        <w:t>when the detected marker area was greater than 2500 px</w:t>
-      </w:r>
-      <w:r>
-        <w:rPr>
-          <w:vertAlign w:val="superscript"/>
-        </w:rPr>
-        <w:t>2</w:t>
-      </w:r>
-      <w:r>
-        <w:t>, there was a significant range w</w:t>
-      </w:r>
-      <w:r>
-        <w:t>here lines were not being drawn,</w:t>
-      </w:r>
-      <w:r>
-        <w:t xml:space="preserve"> but the </w:t>
-      </w:r>
-      <w:r>
-        <w:t xml:space="preserve">marker was still being tracked. </w:t>
-      </w:r>
-      <w:r>
-        <w:t xml:space="preserve">We used this gap between tracking and drawing to show users where the marker would begin drawing by plotting the centroid of the marker while it was </w:t>
-      </w:r>
-      <w:r>
-        <w:t>being tracked. This allowed users to draw more accurately since they knew where the line would start when they moved the marker toward the camera.</w:t>
+        <w:t>We are going to submit Webcam Whiteboard to MATLAB’s file exchange to allow other MATLAB developers to build on</w:t>
+      </w:r>
+      <w:ins w:id="115" w:author="Mitchell Chaulk" w:date="2011-07-27T23:05:00Z">
+        <w:r>
+          <w:t>to</w:t>
+        </w:r>
+      </w:ins>
+      <w:r>
+        <w:t xml:space="preserve"> our</w:t>
+      </w:r>
+      <w:ins w:id="116" w:author="Mitchell Chaulk" w:date="2011-07-27T23:05:00Z">
+        <w:r>
+          <w:t xml:space="preserve"> existing</w:t>
+        </w:r>
+      </w:ins>
+      <w:r>
+        <w:t xml:space="preserve"> application.</w:t>
       </w:r>
     </w:p>
     <w:p>
@@ -3005,7 +4210,29 @@
         <w:pStyle w:val="Heading1"/>
       </w:pPr>
       <w:r>
-        <w:t>Future Work</w:t>
+        <w:t>Conclusion</w:t>
+      </w:r>
+    </w:p>
+    <w:p>
+      <w:pPr>
+        <w:ind w:left="202"/>
+      </w:pPr>
+      <w:r>
+        <w:t>We have designed and implemented a practical application that provides whiteboard functionality on a personal laptop equipped with a common webcam. This application utilizes techniques learned in ENG 7854 – Industrial Machine Vision.</w:t>
+      </w:r>
+    </w:p>
+    <w:p>
+      <w:pPr>
+        <w:pStyle w:val="ReferenceHead"/>
+        <w:rPr>
+          <w:highlight w:val="yellow"/>
+        </w:rPr>
+      </w:pPr>
+      <w:r>
+        <w:rPr>
+          <w:highlight w:val="yellow"/>
+        </w:rPr>
+        <w:t>Appendix</w:t>
       </w:r>
     </w:p>
     <w:p>
@@ -3013,17 +4240,18 @@
         <w:pStyle w:val="Text"/>
       </w:pPr>
       <w:r>
-        <w:t>MATLAB provides users with powerful tools for image processing and machine vision in their image processing toolbox. However, programs created in</w:t>
-      </w:r>
-      <w:r>
-        <w:t xml:space="preserve"> MATLAB are not as efficient as compiled programs. Webcam Whiteboard could eventually be ported another programming language or development environment such as C, C++, or Java. Using a compiled computer language would allow us to take advantage of the parallel nature of today’s computer architectures to perform image analysis faster. The performance enhancements from porting to a compiled </w:t>
-      </w:r>
-      <w:r>
-        <w:lastRenderedPageBreak/>
-        <w:t>language would also allow us to implement further functionality, like the ability to calibrate the system to specify the colour of th</w:t>
-      </w:r>
-      <w:r>
-        <w:t>e object that is to be tracked.</w:t>
+        <w:rPr>
+          <w:highlight w:val="yellow"/>
+        </w:rPr>
+        <w:t>Appendixes, if needed, appear before the acknowledgment.</w:t>
+      </w:r>
+    </w:p>
+    <w:p>
+      <w:pPr>
+        <w:pStyle w:val="ReferenceHead"/>
+      </w:pPr>
+      <w:r>
+        <w:t>Acknowledgment</w:t>
       </w:r>
     </w:p>
     <w:p>
@@ -3031,65 +4259,83 @@
         <w:pStyle w:val="Text"/>
       </w:pPr>
       <w:r>
-        <w:t>We are going to submit Webcam Whiteboard to MATLAB’s file exchange to allow other MATLAB developers to build on our application.</w:t>
-      </w:r>
-    </w:p>
-    <w:p>
-      <w:pPr>
-        <w:pStyle w:val="Heading1"/>
-      </w:pPr>
-      <w:r>
-        <w:t>Conclusion</w:t>
-      </w:r>
-    </w:p>
-    <w:p>
-      <w:pPr>
-        <w:ind w:left="202"/>
-      </w:pPr>
-      <w:r>
-        <w:t>We have designed and implemented a practical application that provides whiteboard functionality on a personal laptop equipped with a common webcam. This application utilizes techniques learned in ENG 7854 – Industrial Machine Vision.</w:t>
-      </w:r>
-    </w:p>
-    <w:p>
-      <w:pPr>
-        <w:pStyle w:val="ReferenceHead"/>
-        <w:rPr>
-          <w:highlight w:val="yellow"/>
-        </w:rPr>
-      </w:pPr>
-      <w:r>
-        <w:rPr>
-          <w:highlight w:val="yellow"/>
-        </w:rPr>
-        <w:t>Appendix</w:t>
-      </w:r>
-    </w:p>
-    <w:p>
-      <w:pPr>
-        <w:pStyle w:val="Text"/>
-      </w:pPr>
-      <w:r>
-        <w:rPr>
-          <w:highlight w:val="yellow"/>
-        </w:rPr>
-        <w:t>Appendixes, if needed, appear before the acknowledgment.</w:t>
-      </w:r>
-    </w:p>
-    <w:p>
-      <w:pPr>
-        <w:pStyle w:val="ReferenceHead"/>
-      </w:pPr>
-      <w:r>
-        <w:t>Acknowledgment</w:t>
-      </w:r>
-    </w:p>
-    <w:p>
-      <w:pPr>
-        <w:pStyle w:val="Text"/>
-      </w:pPr>
-      <w:r>
-        <w:t>We would like to acknowledge A. Bhargav Anand who gave us the idea to track objects based on colour channel subtraction from grayscale came. We used his redObjectTrack.m file as a basis for isolating marker tops in an image.</w:t>
-      </w:r>
+        <w:t xml:space="preserve">We would like to acknowledge A. </w:t>
+      </w:r>
+      <w:proofErr w:type="spellStart"/>
+      <w:r>
+        <w:t>Bhargav</w:t>
+      </w:r>
+      <w:proofErr w:type="spellEnd"/>
+      <w:r>
+        <w:t xml:space="preserve"> </w:t>
+      </w:r>
+      <w:proofErr w:type="spellStart"/>
+      <w:r>
+        <w:t>Anand</w:t>
+      </w:r>
+      <w:proofErr w:type="spellEnd"/>
+      <w:r>
+        <w:t xml:space="preserve"> who gave us the ide</w:t>
+      </w:r>
+      <w:bookmarkStart w:id="117" w:name="_GoBack"/>
+      <w:bookmarkEnd w:id="117"/>
+      <w:r>
+        <w:t xml:space="preserve">a to track objects based on </w:t>
+      </w:r>
+      <w:proofErr w:type="spellStart"/>
+      <w:r>
+        <w:t>colour</w:t>
+      </w:r>
+      <w:proofErr w:type="spellEnd"/>
+      <w:r>
+        <w:t xml:space="preserve"> channel subtraction from </w:t>
+      </w:r>
+      <w:proofErr w:type="spellStart"/>
+      <w:r>
+        <w:t>grayscale</w:t>
+      </w:r>
+      <w:proofErr w:type="spellEnd"/>
+      <w:r>
+        <w:t xml:space="preserve"> came. We used his </w:t>
+      </w:r>
+      <w:proofErr w:type="spellStart"/>
+      <w:r>
+        <w:t>redObjectTrack.m</w:t>
+      </w:r>
+      <w:proofErr w:type="spellEnd"/>
+      <w:r>
+        <w:t xml:space="preserve"> file </w:t>
+      </w:r>
+      <w:del w:id="118" w:author="Mitchell Chaulk" w:date="2011-07-27T23:06:00Z">
+        <w:r>
+          <w:delText>as a basis for isolating marker tops in an image.</w:delText>
+        </w:r>
+      </w:del>
+      <w:ins w:id="119" w:author="Mitchell Chaulk" w:date="2011-07-27T23:06:00Z">
+        <w:r>
+          <w:t>as a guide in learning how to effectively, and efficiently</w:t>
+        </w:r>
+      </w:ins>
+      <w:ins w:id="120" w:author="Mitchell Chaulk" w:date="2011-07-27T23:07:00Z">
+        <w:r>
+          <w:t>,</w:t>
+        </w:r>
+      </w:ins>
+      <w:ins w:id="121" w:author="Mitchell Chaulk" w:date="2011-07-27T23:06:00Z">
+        <w:r>
+          <w:t xml:space="preserve"> track </w:t>
+        </w:r>
+      </w:ins>
+      <w:ins w:id="122" w:author="Mitchell Chaulk" w:date="2011-07-27T23:07:00Z">
+        <w:r>
+          <w:t xml:space="preserve">a </w:t>
+        </w:r>
+      </w:ins>
+      <w:ins w:id="123" w:author="Mitchell Chaulk" w:date="2011-07-27T23:06:00Z">
+        <w:r>
+          <w:t>specific color in MATLAB.</w:t>
+        </w:r>
+      </w:ins>
     </w:p>
     <w:p>
       <w:pPr>
@@ -3117,7 +4363,7 @@
           <w:highlight w:val="yellow"/>
         </w:rPr>
       </w:pPr>
-      <w:hyperlink r:id="rId17" w:history="1">
+      <w:hyperlink r:id="rId27" w:history="1">
         <w:r>
           <w:rPr>
             <w:rStyle w:val="Hyperlink"/>
@@ -3202,13 +4448,23 @@
           <w:highlight w:val="yellow"/>
         </w:rPr>
       </w:pPr>
+      <w:proofErr w:type="gramStart"/>
       <w:r>
         <w:rPr>
           <w:sz w:val="16"/>
           <w:szCs w:val="16"/>
           <w:highlight w:val="yellow"/>
         </w:rPr>
-        <w:t xml:space="preserve">W.-K. Chen, </w:t>
+        <w:t>W.-</w:t>
+      </w:r>
+      <w:proofErr w:type="gramEnd"/>
+      <w:r>
+        <w:rPr>
+          <w:sz w:val="16"/>
+          <w:szCs w:val="16"/>
+          <w:highlight w:val="yellow"/>
+        </w:rPr>
+        <w:t xml:space="preserve">K. Chen, </w:t>
       </w:r>
       <w:r>
         <w:rPr>
@@ -3284,7 +4540,43 @@
           <w:szCs w:val="16"/>
           <w:highlight w:val="yellow"/>
         </w:rPr>
-        <w:t>.   New York: Springer-Verlag, 1985, ch. 4.</w:t>
+        <w:t>.   New York: Springer-</w:t>
+      </w:r>
+      <w:proofErr w:type="spellStart"/>
+      <w:r>
+        <w:rPr>
+          <w:sz w:val="16"/>
+          <w:szCs w:val="16"/>
+          <w:highlight w:val="yellow"/>
+        </w:rPr>
+        <w:t>Verlag</w:t>
+      </w:r>
+      <w:proofErr w:type="spellEnd"/>
+      <w:r>
+        <w:rPr>
+          <w:sz w:val="16"/>
+          <w:szCs w:val="16"/>
+          <w:highlight w:val="yellow"/>
+        </w:rPr>
+        <w:t xml:space="preserve">, 1985, </w:t>
+      </w:r>
+      <w:proofErr w:type="spellStart"/>
+      <w:r>
+        <w:rPr>
+          <w:sz w:val="16"/>
+          <w:szCs w:val="16"/>
+          <w:highlight w:val="yellow"/>
+        </w:rPr>
+        <w:t>ch.</w:t>
+      </w:r>
+      <w:proofErr w:type="spellEnd"/>
+      <w:r>
+        <w:rPr>
+          <w:sz w:val="16"/>
+          <w:szCs w:val="16"/>
+          <w:highlight w:val="yellow"/>
+        </w:rPr>
+        <w:t xml:space="preserve"> 4.</w:t>
       </w:r>
     </w:p>
     <w:p>
@@ -3302,6 +4594,7 @@
         <w:rPr>
           <w:highlight w:val="yellow"/>
         </w:rPr>
+        <w:lastRenderedPageBreak/>
         <w:t>B. Smith, “An approach to graphs of linear forms (Unpublished work style),” unpublished.</w:t>
       </w:r>
     </w:p>
@@ -3333,15 +4626,47 @@
           <w:szCs w:val="16"/>
           <w:highlight w:val="yellow"/>
         </w:rPr>
-        <w:t>IEEE Trans. Antennas Propagat.</w:t>
-      </w:r>
-      <w:r>
-        <w:rPr>
+        <w:t xml:space="preserve">IEEE Trans. Antennas </w:t>
+      </w:r>
+      <w:proofErr w:type="spellStart"/>
+      <w:r>
+        <w:rPr>
+          <w:i/>
+          <w:iCs/>
           <w:sz w:val="16"/>
           <w:szCs w:val="16"/>
           <w:highlight w:val="yellow"/>
         </w:rPr>
-        <w:t>, to be published.</w:t>
+        <w:t>Propagat</w:t>
+      </w:r>
+      <w:proofErr w:type="spellEnd"/>
+      <w:proofErr w:type="gramStart"/>
+      <w:r>
+        <w:rPr>
+          <w:i/>
+          <w:iCs/>
+          <w:sz w:val="16"/>
+          <w:szCs w:val="16"/>
+          <w:highlight w:val="yellow"/>
+        </w:rPr>
+        <w:t>.</w:t>
+      </w:r>
+      <w:r>
+        <w:rPr>
+          <w:sz w:val="16"/>
+          <w:szCs w:val="16"/>
+          <w:highlight w:val="yellow"/>
+        </w:rPr>
+        <w:t>,</w:t>
+      </w:r>
+      <w:proofErr w:type="gramEnd"/>
+      <w:r>
+        <w:rPr>
+          <w:sz w:val="16"/>
+          <w:szCs w:val="16"/>
+          <w:highlight w:val="yellow"/>
+        </w:rPr>
+        <w:t xml:space="preserve"> to be published.</w:t>
       </w:r>
     </w:p>
     <w:p>
@@ -3382,15 +4707,35 @@
           <w:szCs w:val="16"/>
           <w:highlight w:val="yellow"/>
         </w:rPr>
-        <w:t>Electron.</w:t>
-      </w:r>
-      <w:r>
-        <w:rPr>
+        <w:t>Electron</w:t>
+      </w:r>
+      <w:proofErr w:type="gramStart"/>
+      <w:r>
+        <w:rPr>
+          <w:i/>
+          <w:iCs/>
           <w:sz w:val="16"/>
           <w:szCs w:val="16"/>
           <w:highlight w:val="yellow"/>
         </w:rPr>
-        <w:t>, submitted for publication.</w:t>
+        <w:t>.</w:t>
+      </w:r>
+      <w:r>
+        <w:rPr>
+          <w:sz w:val="16"/>
+          <w:szCs w:val="16"/>
+          <w:highlight w:val="yellow"/>
+        </w:rPr>
+        <w:t>,</w:t>
+      </w:r>
+      <w:proofErr w:type="gramEnd"/>
+      <w:r>
+        <w:rPr>
+          <w:sz w:val="16"/>
+          <w:szCs w:val="16"/>
+          <w:highlight w:val="yellow"/>
+        </w:rPr>
+        <w:t xml:space="preserve"> submitted for publication.</w:t>
       </w:r>
     </w:p>
     <w:p>
@@ -3426,7 +4771,21 @@
         <w:rPr>
           <w:highlight w:val="yellow"/>
         </w:rPr>
-        <w:t xml:space="preserve">Y. Yorozu, M. Hirano, K. Oka, and Y. Tagawa, “Electron spectroscopy studies on magneto-optical media and plastic substrate interfaces (Translation Journals style),” </w:t>
+        <w:t xml:space="preserve">Y. Yorozu, M. Hirano, K. Oka, and Y. </w:t>
+      </w:r>
+      <w:proofErr w:type="spellStart"/>
+      <w:r>
+        <w:rPr>
+          <w:highlight w:val="yellow"/>
+        </w:rPr>
+        <w:t>Tagawa</w:t>
+      </w:r>
+      <w:proofErr w:type="spellEnd"/>
+      <w:r>
+        <w:rPr>
+          <w:highlight w:val="yellow"/>
+        </w:rPr>
+        <w:t xml:space="preserve">, “Electron spectroscopy studies on magneto-optical media and plastic substrate interfaces (Translation Journals style),” </w:t>
       </w:r>
       <w:r>
         <w:rPr>
@@ -3434,30 +4793,39 @@
           <w:iCs/>
           <w:highlight w:val="yellow"/>
         </w:rPr>
-        <w:t>IEEE Transl. J. Magn.Jpn.</w:t>
-      </w:r>
-      <w:r>
-        <w:rPr>
-          <w:highlight w:val="yellow"/>
-        </w:rPr>
-        <w:t>, vol. 2, Aug. 1987, pp. 740–741 [</w:t>
-      </w:r>
+        <w:t xml:space="preserve">IEEE Transl. J. </w:t>
+      </w:r>
+      <w:proofErr w:type="spellStart"/>
       <w:r>
         <w:rPr>
           <w:i/>
           <w:iCs/>
           <w:highlight w:val="yellow"/>
         </w:rPr>
-        <w:t>Dig. 9</w:t>
-      </w:r>
+        <w:t>Magn.Jpn</w:t>
+      </w:r>
+      <w:proofErr w:type="spellEnd"/>
+      <w:proofErr w:type="gramStart"/>
       <w:r>
         <w:rPr>
           <w:i/>
           <w:iCs/>
           <w:highlight w:val="yellow"/>
-          <w:vertAlign w:val="superscript"/>
-        </w:rPr>
-        <w:t>th</w:t>
+        </w:rPr>
+        <w:t>.</w:t>
+      </w:r>
+      <w:r>
+        <w:rPr>
+          <w:highlight w:val="yellow"/>
+        </w:rPr>
+        <w:t>,</w:t>
+      </w:r>
+      <w:proofErr w:type="gramEnd"/>
+      <w:r>
+        <w:rPr>
+          <w:highlight w:val="yellow"/>
+        </w:rPr>
+        <w:t xml:space="preserve"> vol. 2, Aug. 1987, pp. 740–741 [</w:t>
       </w:r>
       <w:r>
         <w:rPr>
@@ -3465,7 +4833,42 @@
           <w:iCs/>
           <w:highlight w:val="yellow"/>
         </w:rPr>
-        <w:t xml:space="preserve"> Annu. Conf. Magnetics</w:t>
+        <w:t>Dig. 9</w:t>
+      </w:r>
+      <w:r>
+        <w:rPr>
+          <w:i/>
+          <w:iCs/>
+          <w:highlight w:val="yellow"/>
+          <w:vertAlign w:val="superscript"/>
+        </w:rPr>
+        <w:t>th</w:t>
+      </w:r>
+      <w:r>
+        <w:rPr>
+          <w:i/>
+          <w:iCs/>
+          <w:highlight w:val="yellow"/>
+        </w:rPr>
+        <w:t xml:space="preserve"> </w:t>
+      </w:r>
+      <w:proofErr w:type="spellStart"/>
+      <w:r>
+        <w:rPr>
+          <w:i/>
+          <w:iCs/>
+          <w:highlight w:val="yellow"/>
+        </w:rPr>
+        <w:t>Annu</w:t>
+      </w:r>
+      <w:proofErr w:type="spellEnd"/>
+      <w:r>
+        <w:rPr>
+          <w:i/>
+          <w:iCs/>
+          <w:highlight w:val="yellow"/>
+        </w:rPr>
+        <w:t>. Conf. Magnetics</w:t>
       </w:r>
       <w:r>
         <w:rPr>
@@ -3497,7 +4900,25 @@
           <w:iCs/>
           <w:highlight w:val="yellow"/>
         </w:rPr>
-        <w:t>The Techincal Writers Handbook.</w:t>
+        <w:t xml:space="preserve">The </w:t>
+      </w:r>
+      <w:proofErr w:type="spellStart"/>
+      <w:r>
+        <w:rPr>
+          <w:i/>
+          <w:iCs/>
+          <w:highlight w:val="yellow"/>
+        </w:rPr>
+        <w:t>Techincal</w:t>
+      </w:r>
+      <w:proofErr w:type="spellEnd"/>
+      <w:r>
+        <w:rPr>
+          <w:i/>
+          <w:iCs/>
+          <w:highlight w:val="yellow"/>
+        </w:rPr>
+        <w:t xml:space="preserve"> Writers Handbook.</w:t>
       </w:r>
       <w:r>
         <w:rPr>
@@ -3524,7 +4945,25 @@
           <w:szCs w:val="16"/>
           <w:highlight w:val="yellow"/>
         </w:rPr>
-        <w:t xml:space="preserve">J. U. Duncombe, “Infrared navigation—Part I: An assessment of feasibility (Periodical style),” </w:t>
+        <w:t xml:space="preserve">J. U. </w:t>
+      </w:r>
+      <w:proofErr w:type="spellStart"/>
+      <w:r>
+        <w:rPr>
+          <w:sz w:val="16"/>
+          <w:szCs w:val="16"/>
+          <w:highlight w:val="yellow"/>
+        </w:rPr>
+        <w:t>Duncombe</w:t>
+      </w:r>
+      <w:proofErr w:type="spellEnd"/>
+      <w:r>
+        <w:rPr>
+          <w:sz w:val="16"/>
+          <w:szCs w:val="16"/>
+          <w:highlight w:val="yellow"/>
+        </w:rPr>
+        <w:t xml:space="preserve">, “Infrared navigation—Part I: An assessment of feasibility (Periodical style),” </w:t>
       </w:r>
       <w:r>
         <w:rPr>
@@ -3564,7 +5003,25 @@
           <w:highlight w:val="yellow"/>
         </w:rPr>
         <w:tab/>
-        <w:t xml:space="preserve">S. Chen, B. Mulgrew, and P. M. Grant, “A clustering technique for digital communications channel equalization using radial basis function networks,” </w:t>
+        <w:t xml:space="preserve">S. Chen, B. </w:t>
+      </w:r>
+      <w:proofErr w:type="spellStart"/>
+      <w:r>
+        <w:rPr>
+          <w:sz w:val="16"/>
+          <w:szCs w:val="16"/>
+          <w:highlight w:val="yellow"/>
+        </w:rPr>
+        <w:t>Mulgrew</w:t>
+      </w:r>
+      <w:proofErr w:type="spellEnd"/>
+      <w:r>
+        <w:rPr>
+          <w:sz w:val="16"/>
+          <w:szCs w:val="16"/>
+          <w:highlight w:val="yellow"/>
+        </w:rPr>
+        <w:t xml:space="preserve">, and P. M. Grant, “A clustering technique for digital communications channel equalization using radial basis function networks,” </w:t>
       </w:r>
       <w:r>
         <w:rPr>
@@ -3642,7 +5099,25 @@
           <w:szCs w:val="16"/>
           <w:highlight w:val="yellow"/>
         </w:rPr>
-        <w:t xml:space="preserve">S. P. Bingulac, “On the compatibility of adaptive controllers (Published Conference Proceedings style),” in </w:t>
+        <w:t xml:space="preserve">S. P. </w:t>
+      </w:r>
+      <w:proofErr w:type="spellStart"/>
+      <w:r>
+        <w:rPr>
+          <w:sz w:val="16"/>
+          <w:szCs w:val="16"/>
+          <w:highlight w:val="yellow"/>
+        </w:rPr>
+        <w:t>Bingulac</w:t>
+      </w:r>
+      <w:proofErr w:type="spellEnd"/>
+      <w:r>
+        <w:rPr>
+          <w:sz w:val="16"/>
+          <w:szCs w:val="16"/>
+          <w:highlight w:val="yellow"/>
+        </w:rPr>
+        <w:t xml:space="preserve">, “On the compatibility of adaptive controllers (Published Conference Proceedings style),” in </w:t>
       </w:r>
       <w:r>
         <w:rPr>
@@ -3652,7 +5127,51 @@
           <w:szCs w:val="16"/>
           <w:highlight w:val="yellow"/>
         </w:rPr>
-        <w:t>Proc. 4th Annu. Allerton Conf. Circuits and Systems Theory</w:t>
+        <w:t xml:space="preserve">Proc. 4th </w:t>
+      </w:r>
+      <w:proofErr w:type="spellStart"/>
+      <w:r>
+        <w:rPr>
+          <w:i/>
+          <w:iCs/>
+          <w:sz w:val="16"/>
+          <w:szCs w:val="16"/>
+          <w:highlight w:val="yellow"/>
+        </w:rPr>
+        <w:t>Annu</w:t>
+      </w:r>
+      <w:proofErr w:type="spellEnd"/>
+      <w:r>
+        <w:rPr>
+          <w:i/>
+          <w:iCs/>
+          <w:sz w:val="16"/>
+          <w:szCs w:val="16"/>
+          <w:highlight w:val="yellow"/>
+        </w:rPr>
+        <w:t xml:space="preserve">. </w:t>
+      </w:r>
+      <w:proofErr w:type="spellStart"/>
+      <w:r>
+        <w:rPr>
+          <w:i/>
+          <w:iCs/>
+          <w:sz w:val="16"/>
+          <w:szCs w:val="16"/>
+          <w:highlight w:val="yellow"/>
+        </w:rPr>
+        <w:t>Allerton</w:t>
+      </w:r>
+      <w:proofErr w:type="spellEnd"/>
+      <w:r>
+        <w:rPr>
+          <w:i/>
+          <w:iCs/>
+          <w:sz w:val="16"/>
+          <w:szCs w:val="16"/>
+          <w:highlight w:val="yellow"/>
+        </w:rPr>
+        <w:t xml:space="preserve"> Conf. Circuits and Systems Theory</w:t>
       </w:r>
       <w:r>
         <w:rPr>
@@ -3681,7 +5200,25 @@
           <w:szCs w:val="16"/>
           <w:highlight w:val="yellow"/>
         </w:rPr>
-        <w:t xml:space="preserve">G. R. Faulhaber, “Design of service systems with priority reservation,” in </w:t>
+        <w:t xml:space="preserve">G. R. </w:t>
+      </w:r>
+      <w:proofErr w:type="spellStart"/>
+      <w:r>
+        <w:rPr>
+          <w:sz w:val="16"/>
+          <w:szCs w:val="16"/>
+          <w:highlight w:val="yellow"/>
+        </w:rPr>
+        <w:t>Faulhaber</w:t>
+      </w:r>
+      <w:proofErr w:type="spellEnd"/>
+      <w:r>
+        <w:rPr>
+          <w:sz w:val="16"/>
+          <w:szCs w:val="16"/>
+          <w:highlight w:val="yellow"/>
+        </w:rPr>
+        <w:t xml:space="preserve">, “Design of service systems with priority reservation,” in </w:t>
       </w:r>
       <w:r>
         <w:rPr>
@@ -3757,8 +5294,43 @@
           <w:szCs w:val="16"/>
           <w:highlight w:val="yellow"/>
         </w:rPr>
-        <w:lastRenderedPageBreak/>
-        <w:t>G. W. Juette and L. E. Zeffanella, “Radio noise currents n short sections on bundle conductors (Presented Conference Paper style),” presented at the IEEE Summer power Meeting, Dallas, TX, Jun. 22–27, 1990, Paper 90 SM 690-0 PWRS.</w:t>
+        <w:t xml:space="preserve">G. W. </w:t>
+      </w:r>
+      <w:proofErr w:type="spellStart"/>
+      <w:r>
+        <w:rPr>
+          <w:sz w:val="16"/>
+          <w:szCs w:val="16"/>
+          <w:highlight w:val="yellow"/>
+        </w:rPr>
+        <w:t>Juette</w:t>
+      </w:r>
+      <w:proofErr w:type="spellEnd"/>
+      <w:r>
+        <w:rPr>
+          <w:sz w:val="16"/>
+          <w:szCs w:val="16"/>
+          <w:highlight w:val="yellow"/>
+        </w:rPr>
+        <w:t xml:space="preserve"> and L. E. </w:t>
+      </w:r>
+      <w:proofErr w:type="spellStart"/>
+      <w:r>
+        <w:rPr>
+          <w:sz w:val="16"/>
+          <w:szCs w:val="16"/>
+          <w:highlight w:val="yellow"/>
+        </w:rPr>
+        <w:t>Zeffanella</w:t>
+      </w:r>
+      <w:proofErr w:type="spellEnd"/>
+      <w:r>
+        <w:rPr>
+          <w:sz w:val="16"/>
+          <w:szCs w:val="16"/>
+          <w:highlight w:val="yellow"/>
+        </w:rPr>
+        <w:t>, “Radio noise currents n short sections on bundle conductors (Presented Conference Paper style),” presented at the IEEE Summer power Meeting, Dallas, TX, Jun. 22–27, 1990, Paper 90 SM 690-0 PWRS.</w:t>
       </w:r>
     </w:p>
     <w:p>
@@ -3776,7 +5348,21 @@
         <w:rPr>
           <w:highlight w:val="yellow"/>
         </w:rPr>
-        <w:t>J. G. Kreifeldt, “An analysis of surface-detected EMG as an amplitude-modulated noise,” presented at the 1989 Int. Conf. Medicine and Biological Engineering, Chicago, IL.</w:t>
+        <w:t xml:space="preserve">J. G. </w:t>
+      </w:r>
+      <w:proofErr w:type="spellStart"/>
+      <w:r>
+        <w:rPr>
+          <w:highlight w:val="yellow"/>
+        </w:rPr>
+        <w:t>Kreifeldt</w:t>
+      </w:r>
+      <w:proofErr w:type="spellEnd"/>
+      <w:r>
+        <w:rPr>
+          <w:highlight w:val="yellow"/>
+        </w:rPr>
+        <w:t>, “An analysis of surface-detected EMG as an amplitude-modulated noise,” presented at the 1989 Int. Conf. Medicine and Biological Engineering, Chicago, IL.</w:t>
       </w:r>
     </w:p>
     <w:p>
@@ -3812,7 +5398,21 @@
         <w:rPr>
           <w:highlight w:val="yellow"/>
         </w:rPr>
-        <w:t>N. Kawasaki, “Parametric study of thermal and chemical nonequilibrium nozzle flow,” M.S. thesis, Dept. Electron. Eng., Osaka Univ., Osaka, Japan, 1993.</w:t>
+        <w:t xml:space="preserve">N. Kawasaki, “Parametric study of thermal and chemical </w:t>
+      </w:r>
+      <w:proofErr w:type="spellStart"/>
+      <w:r>
+        <w:rPr>
+          <w:highlight w:val="yellow"/>
+        </w:rPr>
+        <w:t>nonequilibrium</w:t>
+      </w:r>
+      <w:proofErr w:type="spellEnd"/>
+      <w:r>
+        <w:rPr>
+          <w:highlight w:val="yellow"/>
+        </w:rPr>
+        <w:t xml:space="preserve"> nozzle flow,” M.S. thesis, Dept. Electron. Eng., Osaka Univ., Osaka, Japan, 1993.</w:t>
       </w:r>
     </w:p>
     <w:p>
@@ -3932,7 +5532,35 @@
         <w:rPr>
           <w:highlight w:val="yellow"/>
         </w:rPr>
-        <w:t>E. E. Reber, R. L. Michell, and C. J. Carter, “Oxygen absorption in the Earth’s atmosphere,” Aerospace Corp., Los Angeles, CA, Tech. Rep. TR-0200 (420-46)-3, Nov. 1988.</w:t>
+        <w:t xml:space="preserve">E. E. </w:t>
+      </w:r>
+      <w:proofErr w:type="spellStart"/>
+      <w:r>
+        <w:rPr>
+          <w:highlight w:val="yellow"/>
+        </w:rPr>
+        <w:t>Reber</w:t>
+      </w:r>
+      <w:proofErr w:type="spellEnd"/>
+      <w:r>
+        <w:rPr>
+          <w:highlight w:val="yellow"/>
+        </w:rPr>
+        <w:t xml:space="preserve">, R. L. </w:t>
+      </w:r>
+      <w:proofErr w:type="spellStart"/>
+      <w:r>
+        <w:rPr>
+          <w:highlight w:val="yellow"/>
+        </w:rPr>
+        <w:t>Michell</w:t>
+      </w:r>
+      <w:proofErr w:type="spellEnd"/>
+      <w:r>
+        <w:rPr>
+          <w:highlight w:val="yellow"/>
+        </w:rPr>
+        <w:t>, and C. J. Carter, “Oxygen absorption in the Earth’s atmosphere,” Aerospace Corp., Los Angeles, CA, Tech. Rep. TR-0200 (420-46)-3, Nov. 1988.</w:t>
       </w:r>
     </w:p>
     <w:p>
@@ -4014,7 +5642,21 @@
         <w:rPr>
           <w:highlight w:val="yellow"/>
         </w:rPr>
-        <w:t xml:space="preserve">(Basic Book/Monograph Online Sources) J. K. Author. (year, month, day). </w:t>
+        <w:t>(Basic Book/Monograph Online Sources) J. K. Author. (</w:t>
+      </w:r>
+      <w:proofErr w:type="gramStart"/>
+      <w:r>
+        <w:rPr>
+          <w:highlight w:val="yellow"/>
+        </w:rPr>
+        <w:t>year</w:t>
+      </w:r>
+      <w:proofErr w:type="gramEnd"/>
+      <w:r>
+        <w:rPr>
+          <w:highlight w:val="yellow"/>
+        </w:rPr>
+        <w:t xml:space="preserve">, month, day). </w:t>
       </w:r>
       <w:r>
         <w:rPr>
@@ -4037,7 +5679,7 @@
         <w:tab/>
         <w:t xml:space="preserve"> Available: </w:t>
       </w:r>
-      <w:hyperlink r:id="rId18" w:history="1">
+      <w:hyperlink r:id="rId28" w:history="1">
         <w:r>
           <w:rPr>
             <w:rStyle w:val="Hyperlink"/>
@@ -4070,7 +5712,7 @@
         </w:rPr>
         <w:t xml:space="preserve">J. Jones. (1991, May 10). Networks (2nd ed.) [Online]. Available: </w:t>
       </w:r>
-      <w:hyperlink r:id="rId19" w:history="1">
+      <w:hyperlink r:id="rId29" w:history="1">
         <w:r>
           <w:rPr>
             <w:rStyle w:val="Hyperlink"/>
@@ -4095,7 +5737,21 @@
         <w:rPr>
           <w:highlight w:val="yellow"/>
         </w:rPr>
-        <w:t xml:space="preserve">(Journal Online Sources style) K. Author. (year, month). Title. </w:t>
+        <w:t>(Journal Online Sources style) K. Author. (</w:t>
+      </w:r>
+      <w:proofErr w:type="gramStart"/>
+      <w:r>
+        <w:rPr>
+          <w:highlight w:val="yellow"/>
+        </w:rPr>
+        <w:t>year</w:t>
+      </w:r>
+      <w:proofErr w:type="gramEnd"/>
+      <w:r>
+        <w:rPr>
+          <w:highlight w:val="yellow"/>
+        </w:rPr>
+        <w:t xml:space="preserve">, month). Title. </w:t>
       </w:r>
       <w:r>
         <w:rPr>
@@ -4109,7 +5765,21 @@
         <w:rPr>
           <w:highlight w:val="yellow"/>
         </w:rPr>
-        <w:t xml:space="preserve"> [Type of medium]. Volume(issue), paging if given.</w:t>
+        <w:t xml:space="preserve"> [Type of medium]. </w:t>
+      </w:r>
+      <w:proofErr w:type="gramStart"/>
+      <w:r>
+        <w:rPr>
+          <w:highlight w:val="yellow"/>
+        </w:rPr>
+        <w:t>Volume(</w:t>
+      </w:r>
+      <w:proofErr w:type="gramEnd"/>
+      <w:r>
+        <w:rPr>
+          <w:highlight w:val="yellow"/>
+        </w:rPr>
+        <w:t>issue), paging if given.</w:t>
       </w:r>
       <w:r>
         <w:rPr>
@@ -4118,7 +5788,7 @@
         <w:tab/>
         <w:t xml:space="preserve">  Available: </w:t>
       </w:r>
-      <w:hyperlink r:id="rId20" w:history="1">
+      <w:hyperlink r:id="rId30" w:history="1">
         <w:r>
           <w:rPr>
             <w:rStyle w:val="Hyperlink"/>
@@ -4149,7 +5819,21 @@
         <w:rPr>
           <w:highlight w:val="yellow"/>
         </w:rPr>
-        <w:t xml:space="preserve">R. J. Vidmar. (1992, August). On the use of atmospheric plasmas as electromagnetic reflectors. </w:t>
+        <w:t xml:space="preserve">R. J. </w:t>
+      </w:r>
+      <w:proofErr w:type="spellStart"/>
+      <w:r>
+        <w:rPr>
+          <w:highlight w:val="yellow"/>
+        </w:rPr>
+        <w:t>Vidmar</w:t>
+      </w:r>
+      <w:proofErr w:type="spellEnd"/>
+      <w:r>
+        <w:rPr>
+          <w:highlight w:val="yellow"/>
+        </w:rPr>
+        <w:t xml:space="preserve">. (1992, August). On the use of atmospheric plasmas as electromagnetic reflectors. </w:t>
       </w:r>
       <w:r>
         <w:rPr>
@@ -4177,7 +5861,21 @@
         <w:rPr>
           <w:highlight w:val="yellow"/>
         </w:rPr>
-        <w:t xml:space="preserve"> pp. 876–880.   Available: http://www.halcyon.com/pub/journals/21ps03-vidmar</w:t>
+        <w:t xml:space="preserve"> </w:t>
+      </w:r>
+      <w:proofErr w:type="gramStart"/>
+      <w:r>
+        <w:rPr>
+          <w:highlight w:val="yellow"/>
+        </w:rPr>
+        <w:t>pp</w:t>
+      </w:r>
+      <w:proofErr w:type="gramEnd"/>
+      <w:r>
+        <w:rPr>
+          <w:highlight w:val="yellow"/>
+        </w:rPr>
+        <w:t>. 876–880.   Available: http://www.halcyon.com/pub/journals/21ps03-vidmar</w:t>
       </w:r>
     </w:p>
     <w:p>
@@ -4249,7 +5947,21 @@
         <w:rPr>
           <w:highlight w:val="yellow"/>
         </w:rPr>
-        <w:t xml:space="preserve"> (M’76–SM’81–F’87) and the other authors may include biographies at the end of regular papers. Biographies are often not included in conference-related papers. This author became a Member (M) of IEEE in 1976, a Senior Member (SM) in 1981, and a Fellow (F) in 1987.  The first paragraph may contain a place and/or date of birth (list place, then date). Next, the author’s educational background is listed. The degrees should be listed with type of degree in what field, which institution, city, state, and country, and year degree was earned. The author’s major field of study should be lower-cased.</w:t>
+        <w:t xml:space="preserve"> (M’76–SM’81–F’87) and the other authors may include biographies at the end of regular papers. Biographies are often not included in conference-related papers. This author became a Member (M) of IEEE in 1976, a Senior Member (SM) in 1981, and a Fellow (F) in 1987.  The first paragraph may contain a place and/or date of birth (list place, then date). Next, the author’s educational background is listed. The degrees should be listed with type of degree in what field, which institution, city, state, and country, and year degree was earned. The author’s major field of study should be </w:t>
+      </w:r>
+      <w:proofErr w:type="gramStart"/>
+      <w:r>
+        <w:rPr>
+          <w:highlight w:val="yellow"/>
+        </w:rPr>
+        <w:t>lower-cased</w:t>
+      </w:r>
+      <w:proofErr w:type="gramEnd"/>
+      <w:r>
+        <w:rPr>
+          <w:highlight w:val="yellow"/>
+        </w:rPr>
+        <w:t>.</w:t>
       </w:r>
     </w:p>
     <w:p>
@@ -4276,17 +5988,190 @@
           <w:highlight w:val="yellow"/>
         </w:rPr>
         <w:tab/>
-        <w:t>The third paragraph begins with the author’s title and last name (e.g., Dr. Smith, Prof. Jones, Mr. Kajor, Ms. Hunter). List any memberships in professional societies other than the IEEE. Finally, list any awards and work for IEEE committees and publications.  If a photograph is provided, the biography will be indented around it. The photograph is placed at the top left of the biography. Personal hobbies will be deleted from the biography.</w:t>
+        <w:t xml:space="preserve">The third paragraph begins with the author’s title and last name (e.g., Dr. Smith, Prof. Jones, Mr. </w:t>
+      </w:r>
+      <w:proofErr w:type="spellStart"/>
+      <w:r>
+        <w:rPr>
+          <w:highlight w:val="yellow"/>
+        </w:rPr>
+        <w:t>Kajor</w:t>
+      </w:r>
+      <w:proofErr w:type="spellEnd"/>
+      <w:r>
+        <w:rPr>
+          <w:highlight w:val="yellow"/>
+        </w:rPr>
+        <w:t>, Ms. Hunter). List any memberships in professional societies other than the IEEE. Finally, list any awards and work for IEEE committees and publications.  If a photograph is provided, the biography will be indented around it. The photograph is placed at the top left of the biography. Personal hobbies will be deleted from the biography.</w:t>
       </w:r>
     </w:p>
     <w:sectPr>
-      <w:headerReference w:type="default" r:id="rId21"/>
+      <w:headerReference w:type="default" r:id="rId31"/>
       <w:pgSz w:w="12240" w:h="15840" w:code="1"/>
       <w:pgMar w:top="1008" w:right="936" w:bottom="1008" w:left="936" w:header="432" w:footer="432" w:gutter="0"/>
       <w:cols w:num="2" w:space="288"/>
     </w:sectPr>
   </w:body>
 </w:document>
+</file>
+
+<file path=word/comments.xml><?xml version="1.0" encoding="utf-8"?>
+<w:comments xmlns:wpc="http://schemas.microsoft.com/office/word/2010/wordprocessingCanvas" xmlns:mo="http://schemas.microsoft.com/office/mac/office/2008/main" xmlns:mc="http://schemas.openxmlformats.org/markup-compatibility/2006" xmlns:mv="urn:schemas-microsoft-com:mac:vml" xmlns:o="urn:schemas-microsoft-com:office:office" xmlns:r="http://schemas.openxmlformats.org/officeDocument/2006/relationships" xmlns:m="http://schemas.openxmlformats.org/officeDocument/2006/math" xmlns:v="urn:schemas-microsoft-com:vml" xmlns:wp14="http://schemas.microsoft.com/office/word/2010/wordprocessingDrawing" xmlns:wp="http://schemas.openxmlformats.org/drawingml/2006/wordprocessingDrawing" xmlns:w10="urn:schemas-microsoft-com:office:word" xmlns:w="http://schemas.openxmlformats.org/wordprocessingml/2006/main" xmlns:w14="http://schemas.microsoft.com/office/word/2010/wordml" xmlns:wpg="http://schemas.microsoft.com/office/word/2010/wordprocessingGroup" xmlns:wpi="http://schemas.microsoft.com/office/word/2010/wordprocessingInk" xmlns:wne="http://schemas.microsoft.com/office/word/2006/wordml" xmlns:wps="http://schemas.microsoft.com/office/word/2010/wordprocessingShape" mc:Ignorable="w14 wp14">
+  <w:comment w:id="66" w:author="Mitchell Chaulk" w:date="2011-07-27T22:39:00Z" w:initials="MC">
+    <w:p>
+      <w:pPr>
+        <w:pStyle w:val="CommentText"/>
+      </w:pPr>
+      <w:r>
+        <w:rPr>
+          <w:rStyle w:val="CommentReference"/>
+        </w:rPr>
+        <w:annotationRef/>
+      </w:r>
+      <w:r>
+        <w:t>WTF is this word?</w:t>
+      </w:r>
+    </w:p>
+  </w:comment>
+  <w:comment w:id="67" w:author="Mitchell Chaulk" w:date="2011-07-27T22:41:00Z" w:initials="MC">
+    <w:p>
+      <w:pPr>
+        <w:pStyle w:val="CommentText"/>
+      </w:pPr>
+      <w:r>
+        <w:rPr>
+          <w:rStyle w:val="CommentReference"/>
+        </w:rPr>
+        <w:annotationRef/>
+      </w:r>
+      <w:r>
+        <w:t>Otsu’s also didn’t work… threshold was much too high</w:t>
+      </w:r>
+      <w:proofErr w:type="gramStart"/>
+      <w:r>
+        <w:t>..</w:t>
+      </w:r>
+      <w:proofErr w:type="gramEnd"/>
+    </w:p>
+  </w:comment>
+  <w:comment w:id="71" w:author="Mitchell Chaulk" w:date="2011-07-27T22:43:00Z" w:initials="MC">
+    <w:p>
+      <w:pPr>
+        <w:pStyle w:val="CommentText"/>
+      </w:pPr>
+      <w:r>
+        <w:rPr>
+          <w:rStyle w:val="CommentReference"/>
+        </w:rPr>
+        <w:annotationRef/>
+      </w:r>
+      <w:r>
+        <w:t>Figure 6 is on page 5??? Why? Did it screw up format after my additions? This is awful</w:t>
+      </w:r>
+      <w:proofErr w:type="gramStart"/>
+      <w:r>
+        <w:t>..</w:t>
+      </w:r>
+      <w:proofErr w:type="gramEnd"/>
+    </w:p>
+  </w:comment>
+  <w:comment w:id="72" w:author="Mitchell Chaulk" w:date="2011-07-27T22:44:00Z" w:initials="MC">
+    <w:p>
+      <w:pPr>
+        <w:pStyle w:val="CommentText"/>
+      </w:pPr>
+      <w:r>
+        <w:rPr>
+          <w:rStyle w:val="CommentReference"/>
+        </w:rPr>
+        <w:annotationRef/>
+      </w:r>
+      <w:r>
+        <w:t>This doesn’t really make sense, and I’m not sure what you’re trying to say</w:t>
+      </w:r>
+    </w:p>
+  </w:comment>
+  <w:comment w:id="83" w:author="Mitchell Chaulk" w:date="2011-07-27T22:50:00Z" w:initials="MC">
+    <w:p>
+      <w:pPr>
+        <w:pStyle w:val="CommentText"/>
+      </w:pPr>
+      <w:r>
+        <w:rPr>
+          <w:rStyle w:val="CommentReference"/>
+        </w:rPr>
+        <w:annotationRef/>
+      </w:r>
+      <w:r>
+        <w:t>Is this redundant?</w:t>
+      </w:r>
+    </w:p>
+  </w:comment>
+  <w:comment w:id="84" w:author="Mitchell Chaulk" w:date="2011-07-27T22:52:00Z" w:initials="MC">
+    <w:p>
+      <w:pPr>
+        <w:pStyle w:val="CommentText"/>
+      </w:pPr>
+      <w:r>
+        <w:rPr>
+          <w:rStyle w:val="CommentReference"/>
+        </w:rPr>
+        <w:annotationRef/>
+      </w:r>
+      <w:r>
+        <w:t>Shouldn’t we mention this first? Then Segway into our final decision?</w:t>
+      </w:r>
+    </w:p>
+  </w:comment>
+  <w:comment w:id="94" w:author="Mitchell Chaulk" w:date="2011-07-27T22:55:00Z" w:initials="MC">
+    <w:p>
+      <w:pPr>
+        <w:pStyle w:val="CommentText"/>
+      </w:pPr>
+      <w:r>
+        <w:rPr>
+          <w:rStyle w:val="CommentReference"/>
+        </w:rPr>
+        <w:annotationRef/>
+      </w:r>
+      <w:r>
+        <w:t>Again, redundant. We said this already at the start of the section</w:t>
+      </w:r>
+    </w:p>
+  </w:comment>
+  <w:comment w:id="110" w:author="Mitchell Chaulk" w:date="2011-07-27T23:03:00Z" w:initials="MC">
+    <w:p>
+      <w:pPr>
+        <w:pStyle w:val="CommentText"/>
+      </w:pPr>
+      <w:r>
+        <w:rPr>
+          <w:rStyle w:val="CommentReference"/>
+        </w:rPr>
+        <w:annotationRef/>
+      </w:r>
+      <w:r>
+        <w:t>Needs rewording. Too lengthy for one sentence</w:t>
+      </w:r>
+    </w:p>
+  </w:comment>
+  <w:comment w:id="114" w:author="Mitchell Chaulk" w:date="2011-07-27T23:05:00Z" w:initials="MC">
+    <w:p>
+      <w:pPr>
+        <w:pStyle w:val="CommentText"/>
+      </w:pPr>
+      <w:r>
+        <w:rPr>
+          <w:rStyle w:val="CommentReference"/>
+        </w:rPr>
+        <w:annotationRef/>
+      </w:r>
+      <w:r>
+        <w:t>What does this mean?</w:t>
+      </w:r>
+    </w:p>
+  </w:comment>
+</w:comments>
 </file>
 
 <file path=word/endnotes.xml><?xml version="1.0" encoding="utf-8"?>
@@ -4334,7 +6219,15 @@
         <w:pStyle w:val="FootnoteText"/>
       </w:pPr>
       <w:r>
-        <w:t xml:space="preserve">M. P. Noseworthy is an undergraduate student with the faculty of Engineering and Applied Science at Memorial University of Newfoundland, St. John’s, Newfoundland and Labrador, Canada (michael.noseworthy@mun.ca) </w:t>
+        <w:t xml:space="preserve">M. P. </w:t>
+      </w:r>
+      <w:proofErr w:type="spellStart"/>
+      <w:r>
+        <w:t>Noseworthy</w:t>
+      </w:r>
+      <w:proofErr w:type="spellEnd"/>
+      <w:r>
+        <w:t xml:space="preserve"> is an undergraduate student with the faculty of Engineering and Applied Science at Memorial University of Newfoundland, St. John’s, Newfoundland and Labrador, Canada (michael.noseworthy@mun.ca) </w:t>
       </w:r>
     </w:p>
     <w:p>
@@ -4368,7 +6261,7 @@
       <w:rPr>
         <w:noProof/>
       </w:rPr>
-      <w:t>2</w:t>
+      <w:t>6</w:t>
     </w:r>
     <w:r>
       <w:fldChar w:fldCharType="end"/>
@@ -4392,7 +6285,7 @@
   <w:abstractNum w:abstractNumId="0">
     <w:nsid w:val="FFFFFF1D"/>
     <w:multiLevelType w:val="multilevel"/>
-    <w:tmpl w:val="D9542ED8"/>
+    <w:tmpl w:val="CB90FC04"/>
     <w:lvl w:ilvl="0">
       <w:start w:val="1"/>
       <w:numFmt w:val="bullet"/>
@@ -5382,11 +7275,15 @@
   </w:style>
   <w:style w:type="character" w:default="1" w:styleId="DefaultParagraphFont">
     <w:name w:val="Default Paragraph Font"/>
+    <w:uiPriority w:val="1"/>
     <w:semiHidden/>
+    <w:unhideWhenUsed/>
   </w:style>
   <w:style w:type="table" w:default="1" w:styleId="TableNormal">
     <w:name w:val="Normal Table"/>
+    <w:uiPriority w:val="99"/>
     <w:semiHidden/>
+    <w:unhideWhenUsed/>
     <w:tblPr>
       <w:tblInd w:w="0" w:type="dxa"/>
       <w:tblCellMar>
@@ -5399,7 +7296,9 @@
   </w:style>
   <w:style w:type="numbering" w:default="1" w:styleId="NoList">
     <w:name w:val="No List"/>
+    <w:uiPriority w:val="99"/>
     <w:semiHidden/>
+    <w:unhideWhenUsed/>
   </w:style>
   <w:style w:type="paragraph" w:customStyle="1" w:styleId="Abstract">
     <w:name w:val="Abstract"/>
@@ -5650,6 +7549,82 @@
     <w:rPr>
       <w:sz w:val="16"/>
       <w:szCs w:val="16"/>
+    </w:rPr>
+  </w:style>
+  <w:style w:type="paragraph" w:styleId="BalloonText">
+    <w:name w:val="Balloon Text"/>
+    <w:basedOn w:val="Normal"/>
+    <w:link w:val="BalloonTextChar"/>
+    <w:rsid w:val="00604BFD"/>
+    <w:rPr>
+      <w:rFonts w:ascii="Lucida Grande" w:hAnsi="Lucida Grande"/>
+      <w:sz w:val="18"/>
+      <w:szCs w:val="18"/>
+    </w:rPr>
+  </w:style>
+  <w:style w:type="character" w:customStyle="1" w:styleId="BalloonTextChar">
+    <w:name w:val="Balloon Text Char"/>
+    <w:basedOn w:val="DefaultParagraphFont"/>
+    <w:link w:val="BalloonText"/>
+    <w:rsid w:val="00604BFD"/>
+    <w:rPr>
+      <w:rFonts w:ascii="Lucida Grande" w:hAnsi="Lucida Grande"/>
+      <w:sz w:val="18"/>
+      <w:szCs w:val="18"/>
+    </w:rPr>
+  </w:style>
+  <w:style w:type="character" w:styleId="CommentReference">
+    <w:name w:val="annotation reference"/>
+    <w:basedOn w:val="DefaultParagraphFont"/>
+    <w:rsid w:val="00BA02E4"/>
+    <w:rPr>
+      <w:sz w:val="18"/>
+      <w:szCs w:val="18"/>
+    </w:rPr>
+  </w:style>
+  <w:style w:type="paragraph" w:styleId="CommentText">
+    <w:name w:val="annotation text"/>
+    <w:basedOn w:val="Normal"/>
+    <w:link w:val="CommentTextChar"/>
+    <w:rsid w:val="00BA02E4"/>
+    <w:rPr>
+      <w:sz w:val="24"/>
+      <w:szCs w:val="24"/>
+    </w:rPr>
+  </w:style>
+  <w:style w:type="character" w:customStyle="1" w:styleId="CommentTextChar">
+    <w:name w:val="Comment Text Char"/>
+    <w:basedOn w:val="DefaultParagraphFont"/>
+    <w:link w:val="CommentText"/>
+    <w:rsid w:val="00BA02E4"/>
+    <w:rPr>
+      <w:sz w:val="24"/>
+      <w:szCs w:val="24"/>
+    </w:rPr>
+  </w:style>
+  <w:style w:type="paragraph" w:styleId="CommentSubject">
+    <w:name w:val="annotation subject"/>
+    <w:basedOn w:val="CommentText"/>
+    <w:next w:val="CommentText"/>
+    <w:link w:val="CommentSubjectChar"/>
+    <w:rsid w:val="00BA02E4"/>
+    <w:rPr>
+      <w:b/>
+      <w:bCs/>
+      <w:sz w:val="20"/>
+      <w:szCs w:val="20"/>
+    </w:rPr>
+  </w:style>
+  <w:style w:type="character" w:customStyle="1" w:styleId="CommentSubjectChar">
+    <w:name w:val="Comment Subject Char"/>
+    <w:basedOn w:val="CommentTextChar"/>
+    <w:link w:val="CommentSubject"/>
+    <w:rsid w:val="00BA02E4"/>
+    <w:rPr>
+      <w:b/>
+      <w:bCs/>
+      <w:sz w:val="24"/>
+      <w:szCs w:val="24"/>
     </w:rPr>
   </w:style>
 </w:styles>
@@ -5986,11 +7961,15 @@
   </w:style>
   <w:style w:type="character" w:default="1" w:styleId="DefaultParagraphFont">
     <w:name w:val="Default Paragraph Font"/>
+    <w:uiPriority w:val="1"/>
     <w:semiHidden/>
+    <w:unhideWhenUsed/>
   </w:style>
   <w:style w:type="table" w:default="1" w:styleId="TableNormal">
     <w:name w:val="Normal Table"/>
+    <w:uiPriority w:val="99"/>
     <w:semiHidden/>
+    <w:unhideWhenUsed/>
     <w:tblPr>
       <w:tblInd w:w="0" w:type="dxa"/>
       <w:tblCellMar>
@@ -6003,7 +7982,9 @@
   </w:style>
   <w:style w:type="numbering" w:default="1" w:styleId="NoList">
     <w:name w:val="No List"/>
+    <w:uiPriority w:val="99"/>
     <w:semiHidden/>
+    <w:unhideWhenUsed/>
   </w:style>
   <w:style w:type="paragraph" w:customStyle="1" w:styleId="Abstract">
     <w:name w:val="Abstract"/>
@@ -6254,6 +8235,82 @@
     <w:rPr>
       <w:sz w:val="16"/>
       <w:szCs w:val="16"/>
+    </w:rPr>
+  </w:style>
+  <w:style w:type="paragraph" w:styleId="BalloonText">
+    <w:name w:val="Balloon Text"/>
+    <w:basedOn w:val="Normal"/>
+    <w:link w:val="BalloonTextChar"/>
+    <w:rsid w:val="00604BFD"/>
+    <w:rPr>
+      <w:rFonts w:ascii="Lucida Grande" w:hAnsi="Lucida Grande"/>
+      <w:sz w:val="18"/>
+      <w:szCs w:val="18"/>
+    </w:rPr>
+  </w:style>
+  <w:style w:type="character" w:customStyle="1" w:styleId="BalloonTextChar">
+    <w:name w:val="Balloon Text Char"/>
+    <w:basedOn w:val="DefaultParagraphFont"/>
+    <w:link w:val="BalloonText"/>
+    <w:rsid w:val="00604BFD"/>
+    <w:rPr>
+      <w:rFonts w:ascii="Lucida Grande" w:hAnsi="Lucida Grande"/>
+      <w:sz w:val="18"/>
+      <w:szCs w:val="18"/>
+    </w:rPr>
+  </w:style>
+  <w:style w:type="character" w:styleId="CommentReference">
+    <w:name w:val="annotation reference"/>
+    <w:basedOn w:val="DefaultParagraphFont"/>
+    <w:rsid w:val="00BA02E4"/>
+    <w:rPr>
+      <w:sz w:val="18"/>
+      <w:szCs w:val="18"/>
+    </w:rPr>
+  </w:style>
+  <w:style w:type="paragraph" w:styleId="CommentText">
+    <w:name w:val="annotation text"/>
+    <w:basedOn w:val="Normal"/>
+    <w:link w:val="CommentTextChar"/>
+    <w:rsid w:val="00BA02E4"/>
+    <w:rPr>
+      <w:sz w:val="24"/>
+      <w:szCs w:val="24"/>
+    </w:rPr>
+  </w:style>
+  <w:style w:type="character" w:customStyle="1" w:styleId="CommentTextChar">
+    <w:name w:val="Comment Text Char"/>
+    <w:basedOn w:val="DefaultParagraphFont"/>
+    <w:link w:val="CommentText"/>
+    <w:rsid w:val="00BA02E4"/>
+    <w:rPr>
+      <w:sz w:val="24"/>
+      <w:szCs w:val="24"/>
+    </w:rPr>
+  </w:style>
+  <w:style w:type="paragraph" w:styleId="CommentSubject">
+    <w:name w:val="annotation subject"/>
+    <w:basedOn w:val="CommentText"/>
+    <w:next w:val="CommentText"/>
+    <w:link w:val="CommentSubjectChar"/>
+    <w:rsid w:val="00BA02E4"/>
+    <w:rPr>
+      <w:b/>
+      <w:bCs/>
+      <w:sz w:val="20"/>
+      <w:szCs w:val="20"/>
+    </w:rPr>
+  </w:style>
+  <w:style w:type="character" w:customStyle="1" w:styleId="CommentSubjectChar">
+    <w:name w:val="Comment Subject Char"/>
+    <w:basedOn w:val="CommentTextChar"/>
+    <w:link w:val="CommentSubject"/>
+    <w:rsid w:val="00BA02E4"/>
+    <w:rPr>
+      <w:b/>
+      <w:bCs/>
+      <w:sz w:val="24"/>
+      <w:szCs w:val="24"/>
     </w:rPr>
   </w:style>
 </w:styles>

</xml_diff>